<commit_message>
Added one Borrow Book Scenario to the UAT specification document
</commit_message>
<xml_diff>
--- a/UAT/User Acceptance Tests (UAT).docx
+++ b/UAT/User Acceptance Tests (UAT).docx
@@ -7,7 +7,19 @@
         <w:pStyle w:val="Heading1"/>
       </w:pPr>
       <w:r>
-        <w:t>Scenario #: Scenario Name</w:t>
+        <w:t>Scenario #</w:t>
+      </w:r>
+      <w:r>
+        <w:t xml:space="preserve"> 1</w:t>
+      </w:r>
+      <w:r>
+        <w:t xml:space="preserve">: </w:t>
+      </w:r>
+      <w:r>
+        <w:t>Borrow Book</w:t>
+      </w:r>
+      <w:r>
+        <w:t xml:space="preserve"> Normal Flow</w:t>
       </w:r>
     </w:p>
     <w:p>
@@ -25,42 +37,7 @@
         <w:pStyle w:val="ListBullet"/>
       </w:pPr>
       <w:r>
-        <w:t>Describe the intent of the test scenario</w:t>
-      </w:r>
-    </w:p>
-    <w:p>
-      <w:pPr>
-        <w:pStyle w:val="ListBullet"/>
-      </w:pPr>
-      <w:r>
-        <w:t>Test scenarios</w:t>
-      </w:r>
-      <w:r>
-        <w:t xml:space="preserve"> (aka test set or test suite) are a set of test scripts that cover a specific functional area, business process, use case, </w:t>
-      </w:r>
-      <w:proofErr w:type="spellStart"/>
-      <w:r>
-        <w:t>etc</w:t>
-      </w:r>
-      <w:proofErr w:type="spellEnd"/>
-      <w:r>
-        <w:t>…</w:t>
-      </w:r>
-    </w:p>
-    <w:p>
-      <w:pPr>
-        <w:pStyle w:val="ListBullet"/>
-      </w:pPr>
-      <w:r>
-        <w:t xml:space="preserve">For example, a given test scenario might cover an order placed on a web site by an existing customer (another scenario might cover orders placed by new customers) – test scripts within the scenario might cover a single item order, a multiple items order, quantity not on hand exception, </w:t>
-      </w:r>
-      <w:proofErr w:type="spellStart"/>
-      <w:r>
-        <w:t>etc</w:t>
-      </w:r>
-      <w:proofErr w:type="spellEnd"/>
-      <w:r>
-        <w:t>…</w:t>
+        <w:t xml:space="preserve">Borrow Book details out the process of testing borrowing subsystem of the Library System. </w:t>
       </w:r>
     </w:p>
     <w:p>
@@ -90,7 +67,7 @@
         </w:trPr>
         <w:tc>
           <w:tcPr>
-            <w:tcW w:w="1440" w:type="dxa"/>
+            <w:tcW w:w="1416" w:type="dxa"/>
           </w:tcPr>
           <w:p>
             <w:r>
@@ -100,7 +77,7 @@
         </w:tc>
         <w:tc>
           <w:tcPr>
-            <w:tcW w:w="1440" w:type="dxa"/>
+            <w:tcW w:w="1429" w:type="dxa"/>
           </w:tcPr>
           <w:p>
             <w:r>
@@ -110,7 +87,7 @@
         </w:tc>
         <w:tc>
           <w:tcPr>
-            <w:tcW w:w="2160" w:type="dxa"/>
+            <w:tcW w:w="2099" w:type="dxa"/>
           </w:tcPr>
           <w:p>
             <w:r>
@@ -120,7 +97,7 @@
         </w:tc>
         <w:tc>
           <w:tcPr>
-            <w:tcW w:w="3798" w:type="dxa"/>
+            <w:tcW w:w="3680" w:type="dxa"/>
           </w:tcPr>
           <w:p>
             <w:r>
@@ -132,7 +109,7 @@
       <w:tr>
         <w:tc>
           <w:tcPr>
-            <w:tcW w:w="1440" w:type="dxa"/>
+            <w:tcW w:w="1416" w:type="dxa"/>
           </w:tcPr>
           <w:p>
             <w:r>
@@ -142,73 +119,48 @@
         </w:tc>
         <w:tc>
           <w:tcPr>
-            <w:tcW w:w="1440" w:type="dxa"/>
+            <w:tcW w:w="1429" w:type="dxa"/>
           </w:tcPr>
           <w:p>
             <w:r>
-              <w:t>01/01/2006</w:t>
+              <w:t>01/</w:t>
+            </w:r>
+            <w:r>
+              <w:t>1</w:t>
+            </w:r>
+            <w:r>
+              <w:t>0</w:t>
+            </w:r>
+            <w:r>
+              <w:t>/</w:t>
+            </w:r>
+            <w:r>
+              <w:t>2016</w:t>
             </w:r>
           </w:p>
         </w:tc>
         <w:tc>
           <w:tcPr>
-            <w:tcW w:w="2160" w:type="dxa"/>
+            <w:tcW w:w="2099" w:type="dxa"/>
           </w:tcPr>
           <w:p>
             <w:r>
-              <w:t>Author Name</w:t>
+              <w:t xml:space="preserve">Abhishek </w:t>
             </w:r>
+            <w:proofErr w:type="spellStart"/>
+            <w:r>
+              <w:t>Gaba</w:t>
+            </w:r>
+            <w:proofErr w:type="spellEnd"/>
           </w:p>
         </w:tc>
         <w:tc>
           <w:tcPr>
-            <w:tcW w:w="3798" w:type="dxa"/>
+            <w:tcW w:w="3680" w:type="dxa"/>
           </w:tcPr>
           <w:p>
             <w:r>
               <w:t>Initial Draft</w:t>
-            </w:r>
-          </w:p>
-        </w:tc>
-      </w:tr>
-      <w:tr>
-        <w:tc>
-          <w:tcPr>
-            <w:tcW w:w="1440" w:type="dxa"/>
-          </w:tcPr>
-          <w:p>
-            <w:r>
-              <w:t>1.0</w:t>
-            </w:r>
-          </w:p>
-        </w:tc>
-        <w:tc>
-          <w:tcPr>
-            <w:tcW w:w="1440" w:type="dxa"/>
-          </w:tcPr>
-          <w:p>
-            <w:r>
-              <w:t>01/10/2006</w:t>
-            </w:r>
-          </w:p>
-        </w:tc>
-        <w:tc>
-          <w:tcPr>
-            <w:tcW w:w="2160" w:type="dxa"/>
-          </w:tcPr>
-          <w:p>
-            <w:r>
-              <w:t>Author Name</w:t>
-            </w:r>
-          </w:p>
-        </w:tc>
-        <w:tc>
-          <w:tcPr>
-            <w:tcW w:w="3798" w:type="dxa"/>
-          </w:tcPr>
-          <w:p>
-            <w:r>
-              <w:t>Initial Version</w:t>
             </w:r>
           </w:p>
         </w:tc>
@@ -236,23 +188,7 @@
         <w:pStyle w:val="ListBullet"/>
       </w:pPr>
       <w:r>
-        <w:t>1.1 Test Script Name</w:t>
-      </w:r>
-    </w:p>
-    <w:p>
-      <w:pPr>
-        <w:pStyle w:val="ListBullet"/>
-      </w:pPr>
-      <w:r>
-        <w:t>1.2 Test Script Name</w:t>
-      </w:r>
-    </w:p>
-    <w:p>
-      <w:pPr>
-        <w:pStyle w:val="ListBullet"/>
-      </w:pPr>
-      <w:r>
-        <w:t>1.3 Test Script Name</w:t>
+        <w:t>Borrow Book - Normal Flow</w:t>
       </w:r>
     </w:p>
     <w:p>
@@ -272,7 +208,7 @@
         </w:numPr>
       </w:pPr>
       <w:r>
-        <w:t>List the Use Case covered by this Test Scenario – limit the test scenario to just one Use Case</w:t>
+        <w:t>Borrow Book</w:t>
       </w:r>
     </w:p>
     <w:p>
@@ -289,15 +225,25 @@
     </w:p>
     <w:p>
       <w:r>
-        <w:t>This test scenario covers the following high-level test requirements (see scripts below for specific requirements covered by each test script):</w:t>
+        <w:t xml:space="preserve">This test scenario covers the following high-level test requirements </w:t>
       </w:r>
     </w:p>
     <w:p>
       <w:pPr>
         <w:pStyle w:val="ListBullet"/>
       </w:pPr>
+      <w:proofErr w:type="spellStart"/>
       <w:r>
-        <w:t>Component 1</w:t>
+        <w:t>MainUI</w:t>
+      </w:r>
+      <w:proofErr w:type="spellEnd"/>
+    </w:p>
+    <w:p>
+      <w:pPr>
+        <w:pStyle w:val="ListBullet"/>
+      </w:pPr>
+      <w:r>
+        <w:t>Borrow Book UI</w:t>
       </w:r>
     </w:p>
     <w:p>
@@ -305,16 +251,28 @@
         <w:pStyle w:val="ListBullet"/>
       </w:pPr>
       <w:r>
-        <w:t>Component 2</w:t>
+        <w:t>IBook</w:t>
       </w:r>
     </w:p>
     <w:p>
       <w:pPr>
         <w:pStyle w:val="ListBullet"/>
       </w:pPr>
+      <w:proofErr w:type="spellStart"/>
       <w:r>
-        <w:t>Functional Requirements Group 1</w:t>
+        <w:t>ILoan</w:t>
       </w:r>
+      <w:proofErr w:type="spellEnd"/>
+    </w:p>
+    <w:p>
+      <w:pPr>
+        <w:pStyle w:val="ListBullet"/>
+      </w:pPr>
+      <w:proofErr w:type="spellStart"/>
+      <w:r>
+        <w:t>IMember</w:t>
+      </w:r>
+      <w:proofErr w:type="spellEnd"/>
     </w:p>
     <w:p>
       <w:pPr>
@@ -330,15 +288,7 @@
         <w:pStyle w:val="ListBullet"/>
       </w:pPr>
       <w:r>
-        <w:t>User group/responsibility 1</w:t>
-      </w:r>
-    </w:p>
-    <w:p>
-      <w:pPr>
-        <w:pStyle w:val="ListBullet"/>
-      </w:pPr>
-      <w:r>
-        <w:t>User group/responsibility 2</w:t>
+        <w:t>Library Member</w:t>
       </w:r>
     </w:p>
     <w:p>
@@ -351,7 +301,10 @@
       <w:bookmarkEnd w:id="3"/>
       <w:r>
         <w:lastRenderedPageBreak/>
-        <w:t>Script #: Script Name</w:t>
+        <w:t xml:space="preserve">Script #: </w:t>
+      </w:r>
+      <w:r>
+        <w:t>Borrow Book - Normal Flow</w:t>
       </w:r>
     </w:p>
     <w:p>
@@ -365,18 +318,27 @@
       <w:bookmarkEnd w:id="4"/>
     </w:p>
     <w:p>
-      <w:pPr>
-        <w:pStyle w:val="ListBullet"/>
-      </w:pPr>
-      <w:bookmarkStart w:id="5" w:name="_Toc43786492"/>
       <w:r>
-        <w:t>Test scripts (aka test procedures) list the specific steps a tester will take, along with the expected results</w:t>
+        <w:t>When a member of the library</w:t>
+      </w:r>
+      <w:r>
+        <w:t xml:space="preserve"> w</w:t>
+      </w:r>
+      <w:r>
+        <w:t>ants to borrow a book they swipe their borrowing card, and scan the books they want to borrow</w:t>
+      </w:r>
+      <w:r>
+        <w:t xml:space="preserve"> s</w:t>
+      </w:r>
+      <w:r>
+        <w:t>o that the loans are registered in their borrowing record and they can take the books home.</w:t>
       </w:r>
     </w:p>
     <w:p>
       <w:pPr>
         <w:pStyle w:val="Heading3"/>
       </w:pPr>
+      <w:bookmarkStart w:id="5" w:name="_Toc43786492"/>
       <w:r>
         <w:t>Testing Requirements</w:t>
       </w:r>
@@ -384,88 +346,18 @@
     </w:p>
     <w:p>
       <w:r>
-        <w:t>This test script covers the following specific testing requirements:</w:t>
+        <w:t>Borrowers and books records exist in the system before carrying out this scenario.</w:t>
       </w:r>
     </w:p>
     <w:p>
       <w:pPr>
-        <w:pStyle w:val="ListBullet"/>
-      </w:pPr>
-      <w:r>
-        <w:t xml:space="preserve">List all requirements covered by this script – this </w:t>
-      </w:r>
-      <w:r>
-        <w:t>ensures traceability across all phases of the project</w:t>
-      </w:r>
-    </w:p>
-    <w:p>
-      <w:pPr>
         <w:pStyle w:val="Heading3"/>
       </w:pPr>
-      <w:bookmarkStart w:id="6" w:name="_Toc43786493"/>
-      <w:r>
-        <w:t>Setup</w:t>
-      </w:r>
-      <w:bookmarkEnd w:id="6"/>
-    </w:p>
-    <w:p>
-      <w:pPr>
-        <w:pStyle w:val="ListBullet"/>
-      </w:pPr>
-      <w:r>
-        <w:t>List of all required steps that should be completed prior to executing this script</w:t>
-      </w:r>
-    </w:p>
-    <w:p>
-      <w:pPr>
-        <w:pStyle w:val="ListBullet"/>
-      </w:pPr>
-      <w:r>
-        <w:t xml:space="preserve">Examples might include required test data, other scripts that should be run before </w:t>
-      </w:r>
-      <w:r>
-        <w:t xml:space="preserve">this one, initial states that should be set, </w:t>
-      </w:r>
-      <w:r>
-        <w:t xml:space="preserve">specific required equipment/software, </w:t>
-      </w:r>
-      <w:proofErr w:type="spellStart"/>
-      <w:r>
-        <w:t>etc</w:t>
-      </w:r>
-      <w:proofErr w:type="spellEnd"/>
-      <w:r>
-        <w:t>…</w:t>
-      </w:r>
-    </w:p>
-    <w:p>
-      <w:pPr>
-        <w:pStyle w:val="Heading3"/>
-      </w:pPr>
-      <w:bookmarkStart w:id="7" w:name="_Toc43786494"/>
-      <w:r>
-        <w:t>Teardown</w:t>
-      </w:r>
-    </w:p>
-    <w:p>
-      <w:pPr>
-        <w:numPr>
-          <w:ilvl w:val="0"/>
-          <w:numId w:val="31"/>
-        </w:numPr>
-      </w:pPr>
-      <w:r>
-        <w:t xml:space="preserve">List all steps that should be taken after the test case is executed </w:t>
-      </w:r>
-    </w:p>
-    <w:p>
-      <w:pPr>
-        <w:pStyle w:val="Heading3"/>
-      </w:pPr>
+      <w:bookmarkStart w:id="6" w:name="_Toc43786494"/>
       <w:r>
         <w:t>Script Steps</w:t>
       </w:r>
-      <w:bookmarkEnd w:id="7"/>
+      <w:bookmarkEnd w:id="6"/>
     </w:p>
     <w:tbl>
       <w:tblPr>
@@ -603,7 +495,14 @@
           <w:tcPr>
             <w:tcW w:w="3416" w:type="dxa"/>
           </w:tcPr>
-          <w:p/>
+          <w:p>
+            <w:pPr>
+              <w:pStyle w:val="ListBullet"/>
+            </w:pPr>
+            <w:r>
+              <w:t>Choose to borrow book</w:t>
+            </w:r>
+          </w:p>
         </w:tc>
         <w:tc>
           <w:tcPr>
@@ -633,7 +532,14 @@
           <w:tcPr>
             <w:tcW w:w="3416" w:type="dxa"/>
           </w:tcPr>
-          <w:p/>
+          <w:p>
+            <w:pPr>
+              <w:pStyle w:val="ListBullet"/>
+            </w:pPr>
+            <w:r>
+              <w:t>System prompts to swipe card</w:t>
+            </w:r>
+          </w:p>
         </w:tc>
         <w:tc>
           <w:tcPr>
@@ -663,7 +569,14 @@
           <w:tcPr>
             <w:tcW w:w="3416" w:type="dxa"/>
           </w:tcPr>
-          <w:p/>
+          <w:p>
+            <w:pPr>
+              <w:pStyle w:val="ListBullet"/>
+            </w:pPr>
+            <w:r>
+              <w:t>Swipe borrower card</w:t>
+            </w:r>
+          </w:p>
         </w:tc>
         <w:tc>
           <w:tcPr>
@@ -695,12 +608,11 @@
           </w:tcPr>
           <w:p>
             <w:pPr>
-              <w:pStyle w:val="Footer"/>
-              <w:tabs>
-                <w:tab w:val="clear" w:pos="4320"/>
-                <w:tab w:val="clear" w:pos="8640"/>
-              </w:tabs>
+              <w:pStyle w:val="ListBullet"/>
             </w:pPr>
+            <w:r>
+              <w:t>System checks borrower record</w:t>
+            </w:r>
           </w:p>
         </w:tc>
         <w:tc>
@@ -731,7 +643,14 @@
           <w:tcPr>
             <w:tcW w:w="3416" w:type="dxa"/>
           </w:tcPr>
-          <w:p/>
+          <w:p>
+            <w:pPr>
+              <w:pStyle w:val="ListBullet"/>
+            </w:pPr>
+            <w:r>
+              <w:t>System displays scanning screen and display borrower details</w:t>
+            </w:r>
+          </w:p>
         </w:tc>
         <w:tc>
           <w:tcPr>
@@ -761,7 +680,14 @@
           <w:tcPr>
             <w:tcW w:w="3416" w:type="dxa"/>
           </w:tcPr>
-          <w:p/>
+          <w:p>
+            <w:pPr>
+              <w:pStyle w:val="ListBullet"/>
+            </w:pPr>
+            <w:r>
+              <w:t>Scan book</w:t>
+            </w:r>
+          </w:p>
         </w:tc>
         <w:tc>
           <w:tcPr>
@@ -791,7 +717,14 @@
           <w:tcPr>
             <w:tcW w:w="3416" w:type="dxa"/>
           </w:tcPr>
-          <w:p/>
+          <w:p>
+            <w:pPr>
+              <w:pStyle w:val="ListBullet"/>
+            </w:pPr>
+            <w:r>
+              <w:t>Display book details</w:t>
+            </w:r>
+          </w:p>
         </w:tc>
         <w:tc>
           <w:tcPr>
@@ -821,37 +754,14 @@
           <w:tcPr>
             <w:tcW w:w="3416" w:type="dxa"/>
           </w:tcPr>
-          <w:p/>
-        </w:tc>
-        <w:tc>
-          <w:tcPr>
-            <w:tcW w:w="3795" w:type="dxa"/>
-          </w:tcPr>
-          <w:p/>
-        </w:tc>
-        <w:tc>
-          <w:tcPr>
-            <w:tcW w:w="759" w:type="dxa"/>
-          </w:tcPr>
-          <w:p/>
-        </w:tc>
-      </w:tr>
-      <w:tr>
-        <w:tc>
-          <w:tcPr>
-            <w:tcW w:w="738" w:type="dxa"/>
-          </w:tcPr>
           <w:p>
+            <w:pPr>
+              <w:pStyle w:val="ListBullet"/>
+            </w:pPr>
             <w:r>
-              <w:t>9</w:t>
+              <w:t>Confirm loan</w:t>
             </w:r>
           </w:p>
-        </w:tc>
-        <w:tc>
-          <w:tcPr>
-            <w:tcW w:w="3416" w:type="dxa"/>
-          </w:tcPr>
-          <w:p/>
         </w:tc>
         <w:tc>
           <w:tcPr>
@@ -871,186 +781,8 @@
       <w:pPr>
         <w:pStyle w:val="Heading3"/>
       </w:pPr>
-      <w:r>
-        <w:t>Test Execution</w:t>
-      </w:r>
-    </w:p>
-    <w:tbl>
-      <w:tblPr>
-        <w:tblStyle w:val="TableGrid8"/>
-        <w:tblW w:w="0" w:type="auto"/>
-        <w:tblLook w:val="0020" w:firstRow="1" w:lastRow="0" w:firstColumn="0" w:lastColumn="0" w:noHBand="0" w:noVBand="0"/>
-      </w:tblPr>
-      <w:tblGrid>
-        <w:gridCol w:w="1796"/>
-        <w:gridCol w:w="1508"/>
-        <w:gridCol w:w="1300"/>
-        <w:gridCol w:w="1641"/>
-        <w:gridCol w:w="2379"/>
-      </w:tblGrid>
-      <w:tr>
-        <w:trPr>
-          <w:cnfStyle w:val="100000000000" w:firstRow="1" w:lastRow="0" w:firstColumn="0" w:lastColumn="0" w:oddVBand="0" w:evenVBand="0" w:oddHBand="0" w:evenHBand="0" w:firstRowFirstColumn="0" w:firstRowLastColumn="0" w:lastRowFirstColumn="0" w:lastRowLastColumn="0"/>
-        </w:trPr>
-        <w:tc>
-          <w:tcPr>
-            <w:tcW w:w="1818" w:type="dxa"/>
-          </w:tcPr>
-          <w:p>
-            <w:r>
-              <w:t>Date/Time</w:t>
-            </w:r>
-          </w:p>
-        </w:tc>
-        <w:tc>
-          <w:tcPr>
-            <w:tcW w:w="1530" w:type="dxa"/>
-          </w:tcPr>
-          <w:p>
-            <w:r>
-              <w:t>Tester</w:t>
-            </w:r>
-          </w:p>
-        </w:tc>
-        <w:tc>
-          <w:tcPr>
-            <w:tcW w:w="1303" w:type="dxa"/>
-          </w:tcPr>
-          <w:p>
-            <w:r>
-              <w:t>Test ID</w:t>
-            </w:r>
-          </w:p>
-        </w:tc>
-        <w:tc>
-          <w:tcPr>
-            <w:tcW w:w="1667" w:type="dxa"/>
-          </w:tcPr>
-          <w:p>
-            <w:r>
-              <w:t>Test Phase</w:t>
-            </w:r>
-          </w:p>
-        </w:tc>
-        <w:tc>
-          <w:tcPr>
-            <w:tcW w:w="2430" w:type="dxa"/>
-          </w:tcPr>
-          <w:p>
-            <w:r>
-              <w:t>Status</w:t>
-            </w:r>
-          </w:p>
-        </w:tc>
-      </w:tr>
-      <w:tr>
-        <w:tc>
-          <w:tcPr>
-            <w:tcW w:w="1818" w:type="dxa"/>
-          </w:tcPr>
-          <w:p>
-            <w:r>
-              <w:t>2/12/06 11:35 am</w:t>
-            </w:r>
-          </w:p>
-        </w:tc>
-        <w:tc>
-          <w:tcPr>
-            <w:tcW w:w="1530" w:type="dxa"/>
-          </w:tcPr>
-          <w:p>
-            <w:r>
-              <w:t>Joseph Jones</w:t>
-            </w:r>
-          </w:p>
-        </w:tc>
-        <w:tc>
-          <w:tcPr>
-            <w:tcW w:w="1303" w:type="dxa"/>
-          </w:tcPr>
-          <w:p>
-            <w:r>
-              <w:t>Samsmith1</w:t>
-            </w:r>
-          </w:p>
-        </w:tc>
-        <w:tc>
-          <w:tcPr>
-            <w:tcW w:w="1667" w:type="dxa"/>
-          </w:tcPr>
-          <w:p>
-            <w:r>
-              <w:t>System Cycle 1</w:t>
-            </w:r>
-          </w:p>
-        </w:tc>
-        <w:tc>
-          <w:tcPr>
-            <w:tcW w:w="2430" w:type="dxa"/>
-          </w:tcPr>
-          <w:p>
-            <w:r>
-              <w:t>Failed</w:t>
-            </w:r>
-          </w:p>
-        </w:tc>
-      </w:tr>
-      <w:tr>
-        <w:tc>
-          <w:tcPr>
-            <w:tcW w:w="1818" w:type="dxa"/>
-          </w:tcPr>
-          <w:p>
-            <w:r>
-              <w:t>2/16/06 3:45 pm</w:t>
-            </w:r>
-          </w:p>
-        </w:tc>
-        <w:tc>
-          <w:tcPr>
-            <w:tcW w:w="1530" w:type="dxa"/>
-          </w:tcPr>
-          <w:p>
-            <w:r>
-              <w:t>Joseph Jones</w:t>
-            </w:r>
-          </w:p>
-        </w:tc>
-        <w:tc>
-          <w:tcPr>
-            <w:tcW w:w="1303" w:type="dxa"/>
-          </w:tcPr>
-          <w:p>
-            <w:r>
-              <w:t>Samsmith1</w:t>
-            </w:r>
-          </w:p>
-        </w:tc>
-        <w:tc>
-          <w:tcPr>
-            <w:tcW w:w="1667" w:type="dxa"/>
-          </w:tcPr>
-          <w:p>
-            <w:r>
-              <w:t>System Cycle 2</w:t>
-            </w:r>
-          </w:p>
-        </w:tc>
-        <w:tc>
-          <w:tcPr>
-            <w:tcW w:w="2430" w:type="dxa"/>
-          </w:tcPr>
-          <w:p>
-            <w:r>
-              <w:t>Passed</w:t>
-            </w:r>
-          </w:p>
-        </w:tc>
-      </w:tr>
-    </w:tbl>
-    <w:p>
-      <w:bookmarkStart w:id="8" w:name="_GoBack"/>
-      <w:bookmarkEnd w:id="8"/>
+      <w:bookmarkStart w:id="7" w:name="_GoBack"/>
+      <w:bookmarkEnd w:id="7"/>
     </w:p>
     <w:sectPr>
       <w:headerReference w:type="even" r:id="rId7"/>
@@ -1143,7 +875,7 @@
         <w:noProof/>
         <w:sz w:val="16"/>
       </w:rPr>
-      <w:t>9/30/2016</w:t>
+      <w:t>10/2/2016</w:t>
     </w:r>
     <w:r>
       <w:rPr>
@@ -1381,7 +1113,7 @@
         <w:noProof/>
         <w:sz w:val="16"/>
       </w:rPr>
-      <w:t>9/30/2016</w:t>
+      <w:t>10/2/2016</w:t>
     </w:r>
     <w:r>
       <w:rPr>
@@ -1573,10 +1305,11 @@
   <w:abstractNum w:abstractNumId="3" w15:restartNumberingAfterBreak="0">
     <w:nsid w:val="FFFFFF89"/>
     <w:multiLevelType w:val="singleLevel"/>
-    <w:tmpl w:val="0726A848"/>
+    <w:tmpl w:val="55AE5EEA"/>
     <w:lvl w:ilvl="0">
       <w:start w:val="1"/>
       <w:numFmt w:val="bullet"/>
+      <w:pStyle w:val="ListBullet"/>
       <w:lvlText w:val=""/>
       <w:lvlJc w:val="left"/>
       <w:pPr>
@@ -1744,11 +1477,10 @@
   <w:abstractNum w:abstractNumId="6" w15:restartNumberingAfterBreak="0">
     <w:nsid w:val="1BF40CFC"/>
     <w:multiLevelType w:val="singleLevel"/>
-    <w:tmpl w:val="266ED690"/>
+    <w:tmpl w:val="A880A124"/>
     <w:lvl w:ilvl="0">
       <w:start w:val="1"/>
       <w:numFmt w:val="bullet"/>
-      <w:pStyle w:val="ListBullet"/>
       <w:lvlText w:val=""/>
       <w:lvlJc w:val="left"/>
       <w:pPr>
@@ -2757,6 +2489,92 @@
     </w:lvl>
   </w:abstractNum>
   <w:abstractNum w:abstractNumId="15" w15:restartNumberingAfterBreak="0">
+    <w:nsid w:val="46C82ED4"/>
+    <w:multiLevelType w:val="hybridMultilevel"/>
+    <w:tmpl w:val="1FEE7324"/>
+    <w:lvl w:ilvl="0" w:tplc="8B3C0572">
+      <w:start w:val="1"/>
+      <w:numFmt w:val="decimal"/>
+      <w:lvlText w:val="%1."/>
+      <w:lvlJc w:val="left"/>
+      <w:pPr>
+        <w:ind w:left="720" w:hanging="360"/>
+      </w:pPr>
+    </w:lvl>
+    <w:lvl w:ilvl="1" w:tplc="04090019" w:tentative="1">
+      <w:start w:val="1"/>
+      <w:numFmt w:val="lowerLetter"/>
+      <w:lvlText w:val="%2."/>
+      <w:lvlJc w:val="left"/>
+      <w:pPr>
+        <w:ind w:left="1440" w:hanging="360"/>
+      </w:pPr>
+    </w:lvl>
+    <w:lvl w:ilvl="2" w:tplc="0409001B" w:tentative="1">
+      <w:start w:val="1"/>
+      <w:numFmt w:val="lowerRoman"/>
+      <w:lvlText w:val="%3."/>
+      <w:lvlJc w:val="right"/>
+      <w:pPr>
+        <w:ind w:left="2160" w:hanging="180"/>
+      </w:pPr>
+    </w:lvl>
+    <w:lvl w:ilvl="3" w:tplc="0409000F" w:tentative="1">
+      <w:start w:val="1"/>
+      <w:numFmt w:val="decimal"/>
+      <w:lvlText w:val="%4."/>
+      <w:lvlJc w:val="left"/>
+      <w:pPr>
+        <w:ind w:left="2880" w:hanging="360"/>
+      </w:pPr>
+    </w:lvl>
+    <w:lvl w:ilvl="4" w:tplc="04090019" w:tentative="1">
+      <w:start w:val="1"/>
+      <w:numFmt w:val="lowerLetter"/>
+      <w:lvlText w:val="%5."/>
+      <w:lvlJc w:val="left"/>
+      <w:pPr>
+        <w:ind w:left="3600" w:hanging="360"/>
+      </w:pPr>
+    </w:lvl>
+    <w:lvl w:ilvl="5" w:tplc="0409001B" w:tentative="1">
+      <w:start w:val="1"/>
+      <w:numFmt w:val="lowerRoman"/>
+      <w:lvlText w:val="%6."/>
+      <w:lvlJc w:val="right"/>
+      <w:pPr>
+        <w:ind w:left="4320" w:hanging="180"/>
+      </w:pPr>
+    </w:lvl>
+    <w:lvl w:ilvl="6" w:tplc="0409000F" w:tentative="1">
+      <w:start w:val="1"/>
+      <w:numFmt w:val="decimal"/>
+      <w:lvlText w:val="%7."/>
+      <w:lvlJc w:val="left"/>
+      <w:pPr>
+        <w:ind w:left="5040" w:hanging="360"/>
+      </w:pPr>
+    </w:lvl>
+    <w:lvl w:ilvl="7" w:tplc="04090019" w:tentative="1">
+      <w:start w:val="1"/>
+      <w:numFmt w:val="lowerLetter"/>
+      <w:lvlText w:val="%8."/>
+      <w:lvlJc w:val="left"/>
+      <w:pPr>
+        <w:ind w:left="5760" w:hanging="360"/>
+      </w:pPr>
+    </w:lvl>
+    <w:lvl w:ilvl="8" w:tplc="0409001B" w:tentative="1">
+      <w:start w:val="1"/>
+      <w:numFmt w:val="lowerRoman"/>
+      <w:lvlText w:val="%9."/>
+      <w:lvlJc w:val="right"/>
+      <w:pPr>
+        <w:ind w:left="6480" w:hanging="180"/>
+      </w:pPr>
+    </w:lvl>
+  </w:abstractNum>
+  <w:abstractNum w:abstractNumId="16" w15:restartNumberingAfterBreak="0">
     <w:nsid w:val="48BE727F"/>
     <w:multiLevelType w:val="hybridMultilevel"/>
     <w:tmpl w:val="A8F66562"/>
@@ -2896,7 +2714,7 @@
       </w:rPr>
     </w:lvl>
   </w:abstractNum>
-  <w:abstractNum w:abstractNumId="16" w15:restartNumberingAfterBreak="0">
+  <w:abstractNum w:abstractNumId="17" w15:restartNumberingAfterBreak="0">
     <w:nsid w:val="4C1160F6"/>
     <w:multiLevelType w:val="hybridMultilevel"/>
     <w:tmpl w:val="F0CC89C8"/>
@@ -3036,7 +2854,7 @@
       </w:rPr>
     </w:lvl>
   </w:abstractNum>
-  <w:abstractNum w:abstractNumId="17" w15:restartNumberingAfterBreak="0">
+  <w:abstractNum w:abstractNumId="18" w15:restartNumberingAfterBreak="0">
     <w:nsid w:val="4E7B0489"/>
     <w:multiLevelType w:val="hybridMultilevel"/>
     <w:tmpl w:val="4142EC5C"/>
@@ -3149,7 +2967,7 @@
       </w:pPr>
     </w:lvl>
   </w:abstractNum>
-  <w:abstractNum w:abstractNumId="18" w15:restartNumberingAfterBreak="0">
+  <w:abstractNum w:abstractNumId="19" w15:restartNumberingAfterBreak="0">
     <w:nsid w:val="56891A83"/>
     <w:multiLevelType w:val="hybridMultilevel"/>
     <w:tmpl w:val="B434DC7A"/>
@@ -3289,7 +3107,7 @@
       </w:rPr>
     </w:lvl>
   </w:abstractNum>
-  <w:abstractNum w:abstractNumId="19" w15:restartNumberingAfterBreak="0">
+  <w:abstractNum w:abstractNumId="20" w15:restartNumberingAfterBreak="0">
     <w:nsid w:val="5F395799"/>
     <w:multiLevelType w:val="hybridMultilevel"/>
     <w:tmpl w:val="AEC2DE74"/>
@@ -3429,7 +3247,7 @@
       </w:rPr>
     </w:lvl>
   </w:abstractNum>
-  <w:abstractNum w:abstractNumId="20" w15:restartNumberingAfterBreak="0">
+  <w:abstractNum w:abstractNumId="21" w15:restartNumberingAfterBreak="0">
     <w:nsid w:val="64A85E38"/>
     <w:multiLevelType w:val="hybridMultilevel"/>
     <w:tmpl w:val="AB6AA9B8"/>
@@ -3569,7 +3387,7 @@
       </w:rPr>
     </w:lvl>
   </w:abstractNum>
-  <w:abstractNum w:abstractNumId="21" w15:restartNumberingAfterBreak="0">
+  <w:abstractNum w:abstractNumId="22" w15:restartNumberingAfterBreak="0">
     <w:nsid w:val="69D31AC4"/>
     <w:multiLevelType w:val="multilevel"/>
     <w:tmpl w:val="65F60B36"/>
@@ -3682,7 +3500,7 @@
       </w:pPr>
     </w:lvl>
   </w:abstractNum>
-  <w:abstractNum w:abstractNumId="22" w15:restartNumberingAfterBreak="0">
+  <w:abstractNum w:abstractNumId="23" w15:restartNumberingAfterBreak="0">
     <w:nsid w:val="73042466"/>
     <w:multiLevelType w:val="multilevel"/>
     <w:tmpl w:val="0409001D"/>
@@ -3795,7 +3613,7 @@
       </w:pPr>
     </w:lvl>
   </w:abstractNum>
-  <w:abstractNum w:abstractNumId="23" w15:restartNumberingAfterBreak="0">
+  <w:abstractNum w:abstractNumId="24" w15:restartNumberingAfterBreak="0">
     <w:nsid w:val="75994CC1"/>
     <w:multiLevelType w:val="hybridMultilevel"/>
     <w:tmpl w:val="A80C7E74"/>
@@ -3935,7 +3753,7 @@
       </w:rPr>
     </w:lvl>
   </w:abstractNum>
-  <w:abstractNum w:abstractNumId="24" w15:restartNumberingAfterBreak="0">
+  <w:abstractNum w:abstractNumId="25" w15:restartNumberingAfterBreak="0">
     <w:nsid w:val="7C9243DC"/>
     <w:multiLevelType w:val="hybridMultilevel"/>
     <w:tmpl w:val="2A2C2A82"/>
@@ -4143,46 +3961,70 @@
     <w:abstractNumId w:val="11"/>
   </w:num>
   <w:num w:numId="18">
-    <w:abstractNumId w:val="20"/>
+    <w:abstractNumId w:val="21"/>
   </w:num>
   <w:num w:numId="19">
     <w:abstractNumId w:val="10"/>
   </w:num>
   <w:num w:numId="20">
-    <w:abstractNumId w:val="23"/>
+    <w:abstractNumId w:val="24"/>
   </w:num>
   <w:num w:numId="21">
-    <w:abstractNumId w:val="19"/>
+    <w:abstractNumId w:val="20"/>
   </w:num>
   <w:num w:numId="22">
-    <w:abstractNumId w:val="17"/>
+    <w:abstractNumId w:val="18"/>
   </w:num>
   <w:num w:numId="23">
     <w:abstractNumId w:val="13"/>
   </w:num>
   <w:num w:numId="24">
-    <w:abstractNumId w:val="15"/>
+    <w:abstractNumId w:val="16"/>
   </w:num>
   <w:num w:numId="25">
-    <w:abstractNumId w:val="24"/>
+    <w:abstractNumId w:val="25"/>
   </w:num>
   <w:num w:numId="26">
-    <w:abstractNumId w:val="18"/>
+    <w:abstractNumId w:val="19"/>
   </w:num>
   <w:num w:numId="27">
-    <w:abstractNumId w:val="16"/>
+    <w:abstractNumId w:val="17"/>
   </w:num>
   <w:num w:numId="28">
     <w:abstractNumId w:val="8"/>
   </w:num>
   <w:num w:numId="29">
-    <w:abstractNumId w:val="21"/>
+    <w:abstractNumId w:val="22"/>
   </w:num>
   <w:num w:numId="30">
-    <w:abstractNumId w:val="22"/>
+    <w:abstractNumId w:val="23"/>
   </w:num>
   <w:num w:numId="31">
     <w:abstractNumId w:val="7"/>
+  </w:num>
+  <w:num w:numId="32">
+    <w:abstractNumId w:val="15"/>
+  </w:num>
+  <w:num w:numId="33">
+    <w:abstractNumId w:val="15"/>
+    <w:lvlOverride w:ilvl="0">
+      <w:startOverride w:val="1"/>
+    </w:lvlOverride>
+  </w:num>
+  <w:num w:numId="34">
+    <w:abstractNumId w:val="15"/>
+  </w:num>
+  <w:num w:numId="35">
+    <w:abstractNumId w:val="15"/>
+    <w:lvlOverride w:ilvl="0">
+      <w:startOverride w:val="1"/>
+    </w:lvlOverride>
+  </w:num>
+  <w:num w:numId="36">
+    <w:abstractNumId w:val="15"/>
+    <w:lvlOverride w:ilvl="0">
+      <w:startOverride w:val="1"/>
+    </w:lvlOverride>
   </w:num>
 </w:numbering>
 </file>
@@ -4985,16 +4827,7 @@
     <w:name w:val="List Bullet"/>
     <w:basedOn w:val="Normal"/>
     <w:autoRedefine/>
-    <w:pPr>
-      <w:numPr>
-        <w:numId w:val="10"/>
-      </w:numPr>
-      <w:tabs>
-        <w:tab w:val="clear" w:pos="360"/>
-        <w:tab w:val="num" w:pos="720"/>
-      </w:tabs>
-      <w:ind w:left="720"/>
-    </w:pPr>
+    <w:rsid w:val="006D2B6A"/>
   </w:style>
   <w:style w:type="paragraph" w:styleId="ListBullet2">
     <w:name w:val="List Bullet 2"/>

</xml_diff>

<commit_message>
Added Borrowing restricted scenario to the UAT document against same use case i.e. Borrow Book
</commit_message>
<xml_diff>
--- a/UAT/User Acceptance Tests (UAT).docx
+++ b/UAT/User Acceptance Tests (UAT).docx
@@ -145,13 +145,8 @@
           </w:tcPr>
           <w:p>
             <w:r>
-              <w:t xml:space="preserve">Abhishek </w:t>
+              <w:t>Abhishek Gaba</w:t>
             </w:r>
-            <w:proofErr w:type="spellStart"/>
-            <w:r>
-              <w:t>Gaba</w:t>
-            </w:r>
-            <w:proofErr w:type="spellEnd"/>
           </w:p>
         </w:tc>
         <w:tc>
@@ -232,11 +227,9 @@
       <w:pPr>
         <w:pStyle w:val="ListBullet"/>
       </w:pPr>
-      <w:proofErr w:type="spellStart"/>
       <w:r>
         <w:t>MainUI</w:t>
       </w:r>
-      <w:proofErr w:type="spellEnd"/>
     </w:p>
     <w:p>
       <w:pPr>
@@ -258,21 +251,17 @@
       <w:pPr>
         <w:pStyle w:val="ListBullet"/>
       </w:pPr>
-      <w:proofErr w:type="spellStart"/>
       <w:r>
         <w:t>ILoan</w:t>
       </w:r>
-      <w:proofErr w:type="spellEnd"/>
     </w:p>
     <w:p>
       <w:pPr>
         <w:pStyle w:val="ListBullet"/>
       </w:pPr>
-      <w:proofErr w:type="spellStart"/>
       <w:r>
         <w:t>IMember</w:t>
       </w:r>
-      <w:proofErr w:type="spellEnd"/>
     </w:p>
     <w:p>
       <w:pPr>
@@ -301,7 +290,13 @@
       <w:bookmarkEnd w:id="3"/>
       <w:r>
         <w:lastRenderedPageBreak/>
-        <w:t xml:space="preserve">Script #: </w:t>
+        <w:t>Script #</w:t>
+      </w:r>
+      <w:r>
+        <w:t xml:space="preserve"> 1</w:t>
+      </w:r>
+      <w:r>
+        <w:t xml:space="preserve">: </w:t>
       </w:r>
       <w:r>
         <w:t>Borrow Book - Normal Flow</w:t>
@@ -319,19 +314,7 @@
     </w:p>
     <w:p>
       <w:r>
-        <w:t>When a member of the library</w:t>
-      </w:r>
-      <w:r>
-        <w:t xml:space="preserve"> w</w:t>
-      </w:r>
-      <w:r>
-        <w:t>ants to borrow a book they swipe their borrowing card, and scan the books they want to borrow</w:t>
-      </w:r>
-      <w:r>
-        <w:t xml:space="preserve"> s</w:t>
-      </w:r>
-      <w:r>
-        <w:t>o that the loans are registered in their borrowing record and they can take the books home.</w:t>
+        <w:t>When a member of the library wants to borrow a book they swipe their borrowing card, and scan the books they want to borrow so that the loans are registered in their borrowing record and they can take the books home.</w:t>
       </w:r>
     </w:p>
     <w:p>
@@ -781,9 +764,758 @@
       <w:pPr>
         <w:pStyle w:val="Heading3"/>
       </w:pPr>
-      <w:bookmarkStart w:id="7" w:name="_GoBack"/>
-      <w:bookmarkEnd w:id="7"/>
     </w:p>
+    <w:p>
+      <w:pPr>
+        <w:spacing w:before="0"/>
+      </w:pPr>
+      <w:r>
+        <w:br w:type="page"/>
+      </w:r>
+    </w:p>
+    <w:p>
+      <w:pPr>
+        <w:pStyle w:val="Heading1"/>
+      </w:pPr>
+      <w:r>
+        <w:lastRenderedPageBreak/>
+        <w:t xml:space="preserve">Scenario # </w:t>
+      </w:r>
+      <w:r>
+        <w:t>2</w:t>
+      </w:r>
+      <w:r>
+        <w:t xml:space="preserve">: Borrow Book </w:t>
+      </w:r>
+      <w:r>
+        <w:t>– Borrowing Restricted</w:t>
+      </w:r>
+    </w:p>
+    <w:p>
+      <w:pPr>
+        <w:pStyle w:val="Heading2"/>
+      </w:pPr>
+      <w:r>
+        <w:t>Scenario Description</w:t>
+      </w:r>
+    </w:p>
+    <w:p>
+      <w:pPr>
+        <w:pStyle w:val="ListBullet"/>
+      </w:pPr>
+      <w:r>
+        <w:t xml:space="preserve">Borrow Book details out the process of testing borrowing subsystem of the Library System. </w:t>
+      </w:r>
+    </w:p>
+    <w:p>
+      <w:pPr>
+        <w:pStyle w:val="Heading2"/>
+      </w:pPr>
+      <w:r>
+        <w:t>Version Control</w:t>
+      </w:r>
+    </w:p>
+    <w:tbl>
+      <w:tblPr>
+        <w:tblStyle w:val="TableGrid8"/>
+        <w:tblW w:w="0" w:type="auto"/>
+        <w:tblLook w:val="0020" w:firstRow="1" w:lastRow="0" w:firstColumn="0" w:lastColumn="0" w:noHBand="0" w:noVBand="0"/>
+      </w:tblPr>
+      <w:tblGrid>
+        <w:gridCol w:w="1416"/>
+        <w:gridCol w:w="1429"/>
+        <w:gridCol w:w="2099"/>
+        <w:gridCol w:w="3680"/>
+      </w:tblGrid>
+      <w:tr>
+        <w:trPr>
+          <w:cnfStyle w:val="100000000000" w:firstRow="1" w:lastRow="0" w:firstColumn="0" w:lastColumn="0" w:oddVBand="0" w:evenVBand="0" w:oddHBand="0" w:evenHBand="0" w:firstRowFirstColumn="0" w:firstRowLastColumn="0" w:lastRowFirstColumn="0" w:lastRowLastColumn="0"/>
+        </w:trPr>
+        <w:tc>
+          <w:tcPr>
+            <w:tcW w:w="1416" w:type="dxa"/>
+          </w:tcPr>
+          <w:p>
+            <w:r>
+              <w:t>Version #</w:t>
+            </w:r>
+          </w:p>
+        </w:tc>
+        <w:tc>
+          <w:tcPr>
+            <w:tcW w:w="1429" w:type="dxa"/>
+          </w:tcPr>
+          <w:p>
+            <w:r>
+              <w:t>Date</w:t>
+            </w:r>
+          </w:p>
+        </w:tc>
+        <w:tc>
+          <w:tcPr>
+            <w:tcW w:w="2099" w:type="dxa"/>
+          </w:tcPr>
+          <w:p>
+            <w:r>
+              <w:t>Author</w:t>
+            </w:r>
+          </w:p>
+        </w:tc>
+        <w:tc>
+          <w:tcPr>
+            <w:tcW w:w="3680" w:type="dxa"/>
+          </w:tcPr>
+          <w:p>
+            <w:r>
+              <w:t>Description</w:t>
+            </w:r>
+          </w:p>
+        </w:tc>
+      </w:tr>
+      <w:tr>
+        <w:tc>
+          <w:tcPr>
+            <w:tcW w:w="1416" w:type="dxa"/>
+          </w:tcPr>
+          <w:p>
+            <w:r>
+              <w:t>0.1</w:t>
+            </w:r>
+          </w:p>
+        </w:tc>
+        <w:tc>
+          <w:tcPr>
+            <w:tcW w:w="1429" w:type="dxa"/>
+          </w:tcPr>
+          <w:p>
+            <w:r>
+              <w:t>01/10/2016</w:t>
+            </w:r>
+          </w:p>
+        </w:tc>
+        <w:tc>
+          <w:tcPr>
+            <w:tcW w:w="2099" w:type="dxa"/>
+          </w:tcPr>
+          <w:p>
+            <w:r>
+              <w:t>Loveveer Singh</w:t>
+            </w:r>
+          </w:p>
+        </w:tc>
+        <w:tc>
+          <w:tcPr>
+            <w:tcW w:w="3680" w:type="dxa"/>
+          </w:tcPr>
+          <w:p>
+            <w:r>
+              <w:t>Initial Draft</w:t>
+            </w:r>
+          </w:p>
+        </w:tc>
+      </w:tr>
+    </w:tbl>
+    <w:p>
+      <w:pPr>
+        <w:pStyle w:val="Heading2"/>
+      </w:pPr>
+      <w:r>
+        <w:t>Test Scripts</w:t>
+      </w:r>
+    </w:p>
+    <w:p>
+      <w:r>
+        <w:t>The following scripts will cover this scenario:</w:t>
+      </w:r>
+    </w:p>
+    <w:p>
+      <w:pPr>
+        <w:pStyle w:val="ListBullet"/>
+      </w:pPr>
+      <w:r>
+        <w:t xml:space="preserve">Borrow Book - </w:t>
+      </w:r>
+      <w:r>
+        <w:t>Borrowing Restricted</w:t>
+      </w:r>
+    </w:p>
+    <w:p>
+      <w:pPr>
+        <w:pStyle w:val="Heading2"/>
+      </w:pPr>
+      <w:r>
+        <w:t>Use Case</w:t>
+      </w:r>
+    </w:p>
+    <w:p>
+      <w:pPr>
+        <w:numPr>
+          <w:ilvl w:val="0"/>
+          <w:numId w:val="31"/>
+        </w:numPr>
+      </w:pPr>
+      <w:r>
+        <w:t>Borrow Book</w:t>
+      </w:r>
+    </w:p>
+    <w:p>
+      <w:pPr>
+        <w:pStyle w:val="Heading2"/>
+      </w:pPr>
+      <w:r>
+        <w:t>Test Components/Requirements</w:t>
+      </w:r>
+    </w:p>
+    <w:p>
+      <w:r>
+        <w:t xml:space="preserve">This test scenario covers the following high-level test requirements </w:t>
+      </w:r>
+    </w:p>
+    <w:p>
+      <w:pPr>
+        <w:pStyle w:val="ListBullet"/>
+      </w:pPr>
+      <w:r>
+        <w:t>MainUI</w:t>
+      </w:r>
+    </w:p>
+    <w:p>
+      <w:pPr>
+        <w:pStyle w:val="ListBullet"/>
+      </w:pPr>
+      <w:r>
+        <w:t>Borrow Book UI</w:t>
+      </w:r>
+    </w:p>
+    <w:p>
+      <w:pPr>
+        <w:pStyle w:val="ListBullet"/>
+      </w:pPr>
+      <w:r>
+        <w:t>IBook</w:t>
+      </w:r>
+    </w:p>
+    <w:p>
+      <w:pPr>
+        <w:pStyle w:val="ListBullet"/>
+      </w:pPr>
+      <w:r>
+        <w:t>ILoan</w:t>
+      </w:r>
+    </w:p>
+    <w:p>
+      <w:pPr>
+        <w:pStyle w:val="ListBullet"/>
+      </w:pPr>
+      <w:r>
+        <w:t>IMember</w:t>
+      </w:r>
+    </w:p>
+    <w:p>
+      <w:pPr>
+        <w:pStyle w:val="Heading2"/>
+      </w:pPr>
+      <w:r>
+        <w:t>User Groups</w:t>
+      </w:r>
+    </w:p>
+    <w:p>
+      <w:pPr>
+        <w:pStyle w:val="ListBullet"/>
+      </w:pPr>
+      <w:r>
+        <w:t>Library Member</w:t>
+      </w:r>
+    </w:p>
+    <w:p>
+      <w:pPr>
+        <w:pStyle w:val="Heading2"/>
+      </w:pPr>
+      <w:r>
+        <w:br w:type="page"/>
+      </w:r>
+      <w:r>
+        <w:lastRenderedPageBreak/>
+        <w:t xml:space="preserve">Script # 1: </w:t>
+      </w:r>
+      <w:r>
+        <w:t xml:space="preserve">Borrow Book - </w:t>
+      </w:r>
+      <w:r>
+        <w:t>Borrowing Restricted</w:t>
+      </w:r>
+    </w:p>
+    <w:p>
+      <w:pPr>
+        <w:pStyle w:val="Heading3"/>
+      </w:pPr>
+      <w:r>
+        <w:t>Script Description</w:t>
+      </w:r>
+    </w:p>
+    <w:p>
+      <w:r>
+        <w:t>When a member of the library wants to borrow a book they swipe their borrowing card, and scan the books they want to borrow so that the loans are registered in their borrowing record and they can take the books home.</w:t>
+      </w:r>
+    </w:p>
+    <w:p>
+      <w:r>
+        <w:t xml:space="preserve">But the system tells borrower that borrowing is restricted due to any reason. </w:t>
+      </w:r>
+    </w:p>
+    <w:p>
+      <w:pPr>
+        <w:pStyle w:val="Heading3"/>
+      </w:pPr>
+      <w:r>
+        <w:t>Testing Requirements</w:t>
+      </w:r>
+    </w:p>
+    <w:p>
+      <w:r>
+        <w:t>Borrowers and books records exist in the system be</w:t>
+      </w:r>
+      <w:r>
+        <w:t xml:space="preserve">fore carrying out this scenario and borrower has already borrowed books as defined in the borrowing limit. </w:t>
+      </w:r>
+    </w:p>
+    <w:p>
+      <w:pPr>
+        <w:pStyle w:val="Heading3"/>
+      </w:pPr>
+      <w:r>
+        <w:t>Script Steps</w:t>
+      </w:r>
+    </w:p>
+    <w:tbl>
+      <w:tblPr>
+        <w:tblW w:w="8708" w:type="dxa"/>
+        <w:tblBorders>
+          <w:top w:val="single" w:sz="6" w:space="0" w:color="000080"/>
+          <w:left w:val="single" w:sz="6" w:space="0" w:color="000080"/>
+          <w:bottom w:val="single" w:sz="6" w:space="0" w:color="000080"/>
+          <w:right w:val="single" w:sz="6" w:space="0" w:color="000080"/>
+          <w:insideH w:val="single" w:sz="6" w:space="0" w:color="000080"/>
+          <w:insideV w:val="single" w:sz="6" w:space="0" w:color="000080"/>
+        </w:tblBorders>
+        <w:tblLayout w:type="fixed"/>
+        <w:tblLook w:val="00A0" w:firstRow="1" w:lastRow="0" w:firstColumn="1" w:lastColumn="0" w:noHBand="0" w:noVBand="0"/>
+      </w:tblPr>
+      <w:tblGrid>
+        <w:gridCol w:w="738"/>
+        <w:gridCol w:w="3416"/>
+        <w:gridCol w:w="3795"/>
+        <w:gridCol w:w="759"/>
+      </w:tblGrid>
+      <w:tr>
+        <w:trPr>
+          <w:tblHeader/>
+        </w:trPr>
+        <w:tc>
+          <w:tcPr>
+            <w:tcW w:w="738" w:type="dxa"/>
+            <w:shd w:val="solid" w:color="000080" w:fill="FFFFFF"/>
+          </w:tcPr>
+          <w:p>
+            <w:pPr>
+              <w:jc w:val="center"/>
+              <w:rPr>
+                <w:b/>
+                <w:bCs/>
+                <w:color w:val="FFFFFF"/>
+              </w:rPr>
+            </w:pPr>
+            <w:r>
+              <w:rPr>
+                <w:b/>
+                <w:bCs/>
+                <w:color w:val="FFFFFF"/>
+              </w:rPr>
+              <w:t>Step #</w:t>
+            </w:r>
+          </w:p>
+        </w:tc>
+        <w:tc>
+          <w:tcPr>
+            <w:tcW w:w="3416" w:type="dxa"/>
+            <w:shd w:val="solid" w:color="000080" w:fill="FFFFFF"/>
+          </w:tcPr>
+          <w:p>
+            <w:pPr>
+              <w:jc w:val="center"/>
+              <w:rPr>
+                <w:b/>
+                <w:bCs/>
+                <w:color w:val="FFFFFF"/>
+              </w:rPr>
+            </w:pPr>
+            <w:r>
+              <w:rPr>
+                <w:b/>
+                <w:bCs/>
+                <w:color w:val="FFFFFF"/>
+              </w:rPr>
+              <w:t>Test Action</w:t>
+            </w:r>
+          </w:p>
+        </w:tc>
+        <w:tc>
+          <w:tcPr>
+            <w:tcW w:w="3795" w:type="dxa"/>
+            <w:shd w:val="solid" w:color="000080" w:fill="FFFFFF"/>
+          </w:tcPr>
+          <w:p>
+            <w:pPr>
+              <w:jc w:val="center"/>
+              <w:rPr>
+                <w:b/>
+                <w:bCs/>
+                <w:color w:val="FFFFFF"/>
+              </w:rPr>
+            </w:pPr>
+            <w:r>
+              <w:rPr>
+                <w:b/>
+                <w:bCs/>
+                <w:color w:val="FFFFFF"/>
+              </w:rPr>
+              <w:t>Expected Results</w:t>
+            </w:r>
+          </w:p>
+        </w:tc>
+        <w:tc>
+          <w:tcPr>
+            <w:tcW w:w="759" w:type="dxa"/>
+            <w:shd w:val="solid" w:color="000080" w:fill="FFFFFF"/>
+          </w:tcPr>
+          <w:p>
+            <w:pPr>
+              <w:jc w:val="center"/>
+              <w:rPr>
+                <w:b/>
+                <w:bCs/>
+                <w:color w:val="FFFFFF"/>
+              </w:rPr>
+            </w:pPr>
+            <w:r>
+              <w:rPr>
+                <w:b/>
+                <w:bCs/>
+                <w:color w:val="FFFFFF"/>
+              </w:rPr>
+              <w:t>Pass/ Fail</w:t>
+            </w:r>
+          </w:p>
+        </w:tc>
+      </w:tr>
+      <w:tr>
+        <w:tc>
+          <w:tcPr>
+            <w:tcW w:w="738" w:type="dxa"/>
+          </w:tcPr>
+          <w:p>
+            <w:r>
+              <w:t>1</w:t>
+            </w:r>
+          </w:p>
+        </w:tc>
+        <w:tc>
+          <w:tcPr>
+            <w:tcW w:w="3416" w:type="dxa"/>
+          </w:tcPr>
+          <w:p>
+            <w:pPr>
+              <w:pStyle w:val="ListBullet"/>
+            </w:pPr>
+            <w:r>
+              <w:t>Choose to borrow book</w:t>
+            </w:r>
+          </w:p>
+        </w:tc>
+        <w:tc>
+          <w:tcPr>
+            <w:tcW w:w="3795" w:type="dxa"/>
+          </w:tcPr>
+          <w:p/>
+        </w:tc>
+        <w:tc>
+          <w:tcPr>
+            <w:tcW w:w="759" w:type="dxa"/>
+          </w:tcPr>
+          <w:p/>
+        </w:tc>
+      </w:tr>
+      <w:tr>
+        <w:tc>
+          <w:tcPr>
+            <w:tcW w:w="738" w:type="dxa"/>
+          </w:tcPr>
+          <w:p>
+            <w:r>
+              <w:t>2</w:t>
+            </w:r>
+          </w:p>
+        </w:tc>
+        <w:tc>
+          <w:tcPr>
+            <w:tcW w:w="3416" w:type="dxa"/>
+          </w:tcPr>
+          <w:p>
+            <w:pPr>
+              <w:pStyle w:val="ListBullet"/>
+            </w:pPr>
+            <w:r>
+              <w:t>System prompts to swipe card</w:t>
+            </w:r>
+          </w:p>
+        </w:tc>
+        <w:tc>
+          <w:tcPr>
+            <w:tcW w:w="3795" w:type="dxa"/>
+          </w:tcPr>
+          <w:p/>
+        </w:tc>
+        <w:tc>
+          <w:tcPr>
+            <w:tcW w:w="759" w:type="dxa"/>
+          </w:tcPr>
+          <w:p/>
+        </w:tc>
+      </w:tr>
+      <w:tr>
+        <w:tc>
+          <w:tcPr>
+            <w:tcW w:w="738" w:type="dxa"/>
+          </w:tcPr>
+          <w:p>
+            <w:r>
+              <w:t>3</w:t>
+            </w:r>
+          </w:p>
+        </w:tc>
+        <w:tc>
+          <w:tcPr>
+            <w:tcW w:w="3416" w:type="dxa"/>
+          </w:tcPr>
+          <w:p>
+            <w:pPr>
+              <w:pStyle w:val="ListBullet"/>
+            </w:pPr>
+            <w:r>
+              <w:t>Swipe borrower card</w:t>
+            </w:r>
+          </w:p>
+        </w:tc>
+        <w:tc>
+          <w:tcPr>
+            <w:tcW w:w="3795" w:type="dxa"/>
+          </w:tcPr>
+          <w:p/>
+        </w:tc>
+        <w:tc>
+          <w:tcPr>
+            <w:tcW w:w="759" w:type="dxa"/>
+          </w:tcPr>
+          <w:p/>
+        </w:tc>
+      </w:tr>
+      <w:tr>
+        <w:tc>
+          <w:tcPr>
+            <w:tcW w:w="738" w:type="dxa"/>
+          </w:tcPr>
+          <w:p>
+            <w:r>
+              <w:t>4</w:t>
+            </w:r>
+          </w:p>
+        </w:tc>
+        <w:tc>
+          <w:tcPr>
+            <w:tcW w:w="3416" w:type="dxa"/>
+          </w:tcPr>
+          <w:p>
+            <w:pPr>
+              <w:pStyle w:val="ListBullet"/>
+            </w:pPr>
+            <w:r>
+              <w:t>System checks borrower record</w:t>
+            </w:r>
+          </w:p>
+        </w:tc>
+        <w:tc>
+          <w:tcPr>
+            <w:tcW w:w="3795" w:type="dxa"/>
+          </w:tcPr>
+          <w:p/>
+        </w:tc>
+        <w:tc>
+          <w:tcPr>
+            <w:tcW w:w="759" w:type="dxa"/>
+          </w:tcPr>
+          <w:p/>
+        </w:tc>
+      </w:tr>
+      <w:tr>
+        <w:tc>
+          <w:tcPr>
+            <w:tcW w:w="738" w:type="dxa"/>
+          </w:tcPr>
+          <w:p>
+            <w:r>
+              <w:t>5</w:t>
+            </w:r>
+          </w:p>
+        </w:tc>
+        <w:tc>
+          <w:tcPr>
+            <w:tcW w:w="3416" w:type="dxa"/>
+          </w:tcPr>
+          <w:p>
+            <w:pPr>
+              <w:pStyle w:val="ListBullet"/>
+            </w:pPr>
+            <w:r>
+              <w:t>System displays restricted screen</w:t>
+            </w:r>
+          </w:p>
+        </w:tc>
+        <w:tc>
+          <w:tcPr>
+            <w:tcW w:w="3795" w:type="dxa"/>
+          </w:tcPr>
+          <w:p/>
+        </w:tc>
+        <w:tc>
+          <w:tcPr>
+            <w:tcW w:w="759" w:type="dxa"/>
+          </w:tcPr>
+          <w:p/>
+        </w:tc>
+      </w:tr>
+      <w:tr>
+        <w:tc>
+          <w:tcPr>
+            <w:tcW w:w="738" w:type="dxa"/>
+          </w:tcPr>
+          <w:p>
+            <w:r>
+              <w:t>6</w:t>
+            </w:r>
+          </w:p>
+        </w:tc>
+        <w:tc>
+          <w:tcPr>
+            <w:tcW w:w="3416" w:type="dxa"/>
+          </w:tcPr>
+          <w:p>
+            <w:pPr>
+              <w:pStyle w:val="ListBullet"/>
+            </w:pPr>
+            <w:r>
+              <w:t>S</w:t>
+            </w:r>
+            <w:r>
+              <w:t xml:space="preserve">ystem displays borrower details </w:t>
+            </w:r>
+          </w:p>
+        </w:tc>
+        <w:tc>
+          <w:tcPr>
+            <w:tcW w:w="3795" w:type="dxa"/>
+          </w:tcPr>
+          <w:p/>
+        </w:tc>
+        <w:tc>
+          <w:tcPr>
+            <w:tcW w:w="759" w:type="dxa"/>
+          </w:tcPr>
+          <w:p/>
+        </w:tc>
+      </w:tr>
+      <w:tr>
+        <w:tc>
+          <w:tcPr>
+            <w:tcW w:w="738" w:type="dxa"/>
+          </w:tcPr>
+          <w:p>
+            <w:r>
+              <w:t>7</w:t>
+            </w:r>
+          </w:p>
+        </w:tc>
+        <w:tc>
+          <w:tcPr>
+            <w:tcW w:w="3416" w:type="dxa"/>
+          </w:tcPr>
+          <w:p>
+            <w:pPr>
+              <w:pStyle w:val="ListBullet"/>
+            </w:pPr>
+            <w:r>
+              <w:t>System displays existing loan details</w:t>
+            </w:r>
+          </w:p>
+        </w:tc>
+        <w:tc>
+          <w:tcPr>
+            <w:tcW w:w="3795" w:type="dxa"/>
+          </w:tcPr>
+          <w:p/>
+        </w:tc>
+        <w:tc>
+          <w:tcPr>
+            <w:tcW w:w="759" w:type="dxa"/>
+          </w:tcPr>
+          <w:p/>
+        </w:tc>
+      </w:tr>
+      <w:tr>
+        <w:tc>
+          <w:tcPr>
+            <w:tcW w:w="738" w:type="dxa"/>
+          </w:tcPr>
+          <w:p>
+            <w:r>
+              <w:t>8</w:t>
+            </w:r>
+          </w:p>
+        </w:tc>
+        <w:tc>
+          <w:tcPr>
+            <w:tcW w:w="3416" w:type="dxa"/>
+          </w:tcPr>
+          <w:p>
+            <w:pPr>
+              <w:pStyle w:val="ListBullet"/>
+            </w:pPr>
+            <w:r>
+              <w:t>Borrower cancels the borrowing</w:t>
+            </w:r>
+            <w:bookmarkStart w:id="7" w:name="_GoBack"/>
+            <w:bookmarkEnd w:id="7"/>
+          </w:p>
+        </w:tc>
+        <w:tc>
+          <w:tcPr>
+            <w:tcW w:w="3795" w:type="dxa"/>
+          </w:tcPr>
+          <w:p/>
+        </w:tc>
+        <w:tc>
+          <w:tcPr>
+            <w:tcW w:w="759" w:type="dxa"/>
+          </w:tcPr>
+          <w:p/>
+        </w:tc>
+      </w:tr>
+    </w:tbl>
+    <w:p>
+      <w:pPr>
+        <w:pStyle w:val="Heading3"/>
+      </w:pPr>
+    </w:p>
+    <w:p/>
     <w:sectPr>
       <w:headerReference w:type="even" r:id="rId7"/>
       <w:headerReference w:type="default" r:id="rId8"/>
@@ -967,7 +1699,7 @@
         <w:noProof/>
         <w:sz w:val="16"/>
       </w:rPr>
-      <w:t>2</w:t>
+      <w:t>4</w:t>
     </w:r>
     <w:r>
       <w:rPr>
@@ -1031,7 +1763,7 @@
         <w:noProof/>
         <w:sz w:val="16"/>
       </w:rPr>
-      <w:t>1</w:t>
+      <w:t>3</w:t>
     </w:r>
     <w:r>
       <w:rPr>
@@ -1074,7 +1806,7 @@
         <w:noProof/>
         <w:sz w:val="16"/>
       </w:rPr>
-      <w:t>2</w:t>
+      <w:t>4</w:t>
     </w:r>
     <w:r>
       <w:rPr>
@@ -1309,7 +2041,6 @@
     <w:lvl w:ilvl="0">
       <w:start w:val="1"/>
       <w:numFmt w:val="bullet"/>
-      <w:pStyle w:val="ListBullet"/>
       <w:lvlText w:val=""/>
       <w:lvlJc w:val="left"/>
       <w:pPr>

</xml_diff>

<commit_message>
Added Scan More Books scenario to the UAT document against same use case i.e. Borrow Book
</commit_message>
<xml_diff>
--- a/UAT/User Acceptance Tests (UAT).docx
+++ b/UAT/User Acceptance Tests (UAT).docx
@@ -145,8 +145,13 @@
           </w:tcPr>
           <w:p>
             <w:r>
-              <w:t>Abhishek Gaba</w:t>
-            </w:r>
+              <w:t xml:space="preserve">Abhishek </w:t>
+            </w:r>
+            <w:proofErr w:type="spellStart"/>
+            <w:r>
+              <w:t>Gaba</w:t>
+            </w:r>
+            <w:proofErr w:type="spellEnd"/>
           </w:p>
         </w:tc>
         <w:tc>
@@ -227,9 +232,11 @@
       <w:pPr>
         <w:pStyle w:val="ListBullet"/>
       </w:pPr>
+      <w:proofErr w:type="spellStart"/>
       <w:r>
         <w:t>MainUI</w:t>
       </w:r>
+      <w:proofErr w:type="spellEnd"/>
     </w:p>
     <w:p>
       <w:pPr>
@@ -251,17 +258,21 @@
       <w:pPr>
         <w:pStyle w:val="ListBullet"/>
       </w:pPr>
+      <w:proofErr w:type="spellStart"/>
       <w:r>
         <w:t>ILoan</w:t>
       </w:r>
+      <w:proofErr w:type="spellEnd"/>
     </w:p>
     <w:p>
       <w:pPr>
         <w:pStyle w:val="ListBullet"/>
       </w:pPr>
+      <w:proofErr w:type="spellStart"/>
       <w:r>
         <w:t>IMember</w:t>
       </w:r>
+      <w:proofErr w:type="spellEnd"/>
     </w:p>
     <w:p>
       <w:pPr>
@@ -779,16 +790,7 @@
       </w:pPr>
       <w:r>
         <w:lastRenderedPageBreak/>
-        <w:t xml:space="preserve">Scenario # </w:t>
-      </w:r>
-      <w:r>
-        <w:t>2</w:t>
-      </w:r>
-      <w:r>
-        <w:t xml:space="preserve">: Borrow Book </w:t>
-      </w:r>
-      <w:r>
-        <w:t>– Borrowing Restricted</w:t>
+        <w:t>Scenario # 2: Borrow Book – Borrowing Restricted</w:t>
       </w:r>
     </w:p>
     <w:p>
@@ -898,8 +900,13 @@
             <w:tcW w:w="2099" w:type="dxa"/>
           </w:tcPr>
           <w:p>
-            <w:r>
-              <w:t>Loveveer Singh</w:t>
+            <w:proofErr w:type="spellStart"/>
+            <w:r>
+              <w:t>Loveveer</w:t>
+            </w:r>
+            <w:proofErr w:type="spellEnd"/>
+            <w:r>
+              <w:t xml:space="preserve"> Singh</w:t>
             </w:r>
           </w:p>
         </w:tc>
@@ -975,9 +982,11 @@
       <w:pPr>
         <w:pStyle w:val="ListBullet"/>
       </w:pPr>
+      <w:proofErr w:type="spellStart"/>
       <w:r>
         <w:t>MainUI</w:t>
       </w:r>
+      <w:proofErr w:type="spellEnd"/>
     </w:p>
     <w:p>
       <w:pPr>
@@ -999,17 +1008,21 @@
       <w:pPr>
         <w:pStyle w:val="ListBullet"/>
       </w:pPr>
+      <w:proofErr w:type="spellStart"/>
       <w:r>
         <w:t>ILoan</w:t>
       </w:r>
+      <w:proofErr w:type="spellEnd"/>
     </w:p>
     <w:p>
       <w:pPr>
         <w:pStyle w:val="ListBullet"/>
       </w:pPr>
+      <w:proofErr w:type="spellStart"/>
       <w:r>
         <w:t>IMember</w:t>
       </w:r>
+      <w:proofErr w:type="spellEnd"/>
     </w:p>
     <w:p>
       <w:pPr>
@@ -1036,10 +1049,7 @@
       </w:r>
       <w:r>
         <w:lastRenderedPageBreak/>
-        <w:t xml:space="preserve">Script # 1: </w:t>
-      </w:r>
-      <w:r>
-        <w:t xml:space="preserve">Borrow Book - </w:t>
+        <w:t xml:space="preserve">Script # 1: Borrow Book - </w:t>
       </w:r>
       <w:r>
         <w:t>Borrowing Restricted</w:t>
@@ -1492,8 +1502,6 @@
             <w:r>
               <w:t>Borrower cancels the borrowing</w:t>
             </w:r>
-            <w:bookmarkStart w:id="7" w:name="_GoBack"/>
-            <w:bookmarkEnd w:id="7"/>
           </w:p>
         </w:tc>
         <w:tc>
@@ -1515,7 +1523,922 @@
         <w:pStyle w:val="Heading3"/>
       </w:pPr>
     </w:p>
-    <w:p/>
+    <w:p>
+      <w:pPr>
+        <w:spacing w:before="0"/>
+      </w:pPr>
+      <w:r>
+        <w:br w:type="page"/>
+      </w:r>
+    </w:p>
+    <w:p>
+      <w:pPr>
+        <w:pStyle w:val="Heading1"/>
+      </w:pPr>
+      <w:r>
+        <w:lastRenderedPageBreak/>
+        <w:t>Scenario # 3</w:t>
+      </w:r>
+      <w:r>
+        <w:t xml:space="preserve">: Borrow Book – </w:t>
+      </w:r>
+      <w:r>
+        <w:t>More Books to Scan</w:t>
+      </w:r>
+    </w:p>
+    <w:p>
+      <w:pPr>
+        <w:pStyle w:val="Heading2"/>
+      </w:pPr>
+      <w:r>
+        <w:t>Scenario Description</w:t>
+      </w:r>
+    </w:p>
+    <w:p>
+      <w:pPr>
+        <w:pStyle w:val="ListBullet"/>
+      </w:pPr>
+      <w:r>
+        <w:t xml:space="preserve">Borrow Book details out the process of testing borrowing subsystem of the Library System. </w:t>
+      </w:r>
+    </w:p>
+    <w:p>
+      <w:pPr>
+        <w:pStyle w:val="Heading2"/>
+      </w:pPr>
+      <w:r>
+        <w:t>Version Control</w:t>
+      </w:r>
+    </w:p>
+    <w:tbl>
+      <w:tblPr>
+        <w:tblStyle w:val="TableGrid8"/>
+        <w:tblW w:w="0" w:type="auto"/>
+        <w:tblLook w:val="0020" w:firstRow="1" w:lastRow="0" w:firstColumn="0" w:lastColumn="0" w:noHBand="0" w:noVBand="0"/>
+      </w:tblPr>
+      <w:tblGrid>
+        <w:gridCol w:w="1416"/>
+        <w:gridCol w:w="1429"/>
+        <w:gridCol w:w="2099"/>
+        <w:gridCol w:w="3680"/>
+      </w:tblGrid>
+      <w:tr>
+        <w:trPr>
+          <w:cnfStyle w:val="100000000000" w:firstRow="1" w:lastRow="0" w:firstColumn="0" w:lastColumn="0" w:oddVBand="0" w:evenVBand="0" w:oddHBand="0" w:evenHBand="0" w:firstRowFirstColumn="0" w:firstRowLastColumn="0" w:lastRowFirstColumn="0" w:lastRowLastColumn="0"/>
+        </w:trPr>
+        <w:tc>
+          <w:tcPr>
+            <w:tcW w:w="1416" w:type="dxa"/>
+          </w:tcPr>
+          <w:p>
+            <w:r>
+              <w:t>Version #</w:t>
+            </w:r>
+          </w:p>
+        </w:tc>
+        <w:tc>
+          <w:tcPr>
+            <w:tcW w:w="1429" w:type="dxa"/>
+          </w:tcPr>
+          <w:p>
+            <w:r>
+              <w:t>Date</w:t>
+            </w:r>
+          </w:p>
+        </w:tc>
+        <w:tc>
+          <w:tcPr>
+            <w:tcW w:w="2099" w:type="dxa"/>
+          </w:tcPr>
+          <w:p>
+            <w:r>
+              <w:t>Author</w:t>
+            </w:r>
+          </w:p>
+        </w:tc>
+        <w:tc>
+          <w:tcPr>
+            <w:tcW w:w="3680" w:type="dxa"/>
+          </w:tcPr>
+          <w:p>
+            <w:r>
+              <w:t>Description</w:t>
+            </w:r>
+          </w:p>
+        </w:tc>
+      </w:tr>
+      <w:tr>
+        <w:tc>
+          <w:tcPr>
+            <w:tcW w:w="1416" w:type="dxa"/>
+          </w:tcPr>
+          <w:p>
+            <w:r>
+              <w:t>0.1</w:t>
+            </w:r>
+          </w:p>
+        </w:tc>
+        <w:tc>
+          <w:tcPr>
+            <w:tcW w:w="1429" w:type="dxa"/>
+          </w:tcPr>
+          <w:p>
+            <w:r>
+              <w:t>01/10/2016</w:t>
+            </w:r>
+          </w:p>
+        </w:tc>
+        <w:tc>
+          <w:tcPr>
+            <w:tcW w:w="2099" w:type="dxa"/>
+          </w:tcPr>
+          <w:p>
+            <w:r>
+              <w:t>Prashant</w:t>
+            </w:r>
+          </w:p>
+        </w:tc>
+        <w:tc>
+          <w:tcPr>
+            <w:tcW w:w="3680" w:type="dxa"/>
+          </w:tcPr>
+          <w:p>
+            <w:r>
+              <w:t>Initial Draft</w:t>
+            </w:r>
+          </w:p>
+        </w:tc>
+      </w:tr>
+    </w:tbl>
+    <w:p>
+      <w:pPr>
+        <w:pStyle w:val="Heading2"/>
+      </w:pPr>
+      <w:r>
+        <w:t>Test Scripts</w:t>
+      </w:r>
+    </w:p>
+    <w:p>
+      <w:r>
+        <w:t>The following scripts will cover this scenario:</w:t>
+      </w:r>
+    </w:p>
+    <w:p>
+      <w:pPr>
+        <w:pStyle w:val="ListBullet"/>
+      </w:pPr>
+      <w:r>
+        <w:t xml:space="preserve">Borrow Book </w:t>
+      </w:r>
+      <w:r>
+        <w:t>–</w:t>
+      </w:r>
+      <w:r>
+        <w:t xml:space="preserve"> </w:t>
+      </w:r>
+      <w:r>
+        <w:t>More  Books to Scan</w:t>
+      </w:r>
+    </w:p>
+    <w:p>
+      <w:pPr>
+        <w:pStyle w:val="Heading2"/>
+      </w:pPr>
+      <w:r>
+        <w:t>Use Case</w:t>
+      </w:r>
+    </w:p>
+    <w:p>
+      <w:pPr>
+        <w:numPr>
+          <w:ilvl w:val="0"/>
+          <w:numId w:val="31"/>
+        </w:numPr>
+      </w:pPr>
+      <w:r>
+        <w:t>Borrow Book</w:t>
+      </w:r>
+    </w:p>
+    <w:p>
+      <w:pPr>
+        <w:pStyle w:val="Heading2"/>
+      </w:pPr>
+      <w:r>
+        <w:t>Test Components/Requirements</w:t>
+      </w:r>
+    </w:p>
+    <w:p>
+      <w:r>
+        <w:t xml:space="preserve">This test scenario covers the following high-level test requirements </w:t>
+      </w:r>
+    </w:p>
+    <w:p>
+      <w:pPr>
+        <w:pStyle w:val="ListBullet"/>
+      </w:pPr>
+      <w:proofErr w:type="spellStart"/>
+      <w:r>
+        <w:t>MainUI</w:t>
+      </w:r>
+      <w:proofErr w:type="spellEnd"/>
+    </w:p>
+    <w:p>
+      <w:pPr>
+        <w:pStyle w:val="ListBullet"/>
+      </w:pPr>
+      <w:r>
+        <w:t>Borrow Book UI</w:t>
+      </w:r>
+    </w:p>
+    <w:p>
+      <w:pPr>
+        <w:pStyle w:val="ListBullet"/>
+      </w:pPr>
+      <w:r>
+        <w:t>IBook</w:t>
+      </w:r>
+    </w:p>
+    <w:p>
+      <w:pPr>
+        <w:pStyle w:val="ListBullet"/>
+      </w:pPr>
+      <w:proofErr w:type="spellStart"/>
+      <w:r>
+        <w:t>ILoan</w:t>
+      </w:r>
+      <w:proofErr w:type="spellEnd"/>
+    </w:p>
+    <w:p>
+      <w:pPr>
+        <w:pStyle w:val="ListBullet"/>
+      </w:pPr>
+      <w:proofErr w:type="spellStart"/>
+      <w:r>
+        <w:t>IMember</w:t>
+      </w:r>
+      <w:proofErr w:type="spellEnd"/>
+    </w:p>
+    <w:p>
+      <w:pPr>
+        <w:pStyle w:val="Heading2"/>
+      </w:pPr>
+      <w:r>
+        <w:t>User Groups</w:t>
+      </w:r>
+    </w:p>
+    <w:p>
+      <w:pPr>
+        <w:pStyle w:val="ListBullet"/>
+      </w:pPr>
+      <w:r>
+        <w:t>Library Member</w:t>
+      </w:r>
+    </w:p>
+    <w:p>
+      <w:pPr>
+        <w:pStyle w:val="Heading2"/>
+      </w:pPr>
+      <w:r>
+        <w:br w:type="page"/>
+      </w:r>
+      <w:r>
+        <w:lastRenderedPageBreak/>
+        <w:t xml:space="preserve">Script # 1: Borrow Book </w:t>
+      </w:r>
+      <w:r>
+        <w:t>–</w:t>
+      </w:r>
+      <w:r>
+        <w:t xml:space="preserve"> </w:t>
+      </w:r>
+      <w:r>
+        <w:t>More Books to Scan</w:t>
+      </w:r>
+    </w:p>
+    <w:p>
+      <w:pPr>
+        <w:pStyle w:val="Heading3"/>
+      </w:pPr>
+      <w:r>
+        <w:t>Script Description</w:t>
+      </w:r>
+    </w:p>
+    <w:p>
+      <w:r>
+        <w:t>When a member of the library wants to borrow a book they swipe their borrowing card, and scan the books they want to borrow so that the loans are registered in their borrowing record and they can take the books home.</w:t>
+      </w:r>
+    </w:p>
+    <w:p>
+      <w:r>
+        <w:t>At the end system asks Borrower if he/she wants to scan more books to borrow.</w:t>
+      </w:r>
+    </w:p>
+    <w:p>
+      <w:pPr>
+        <w:pStyle w:val="Heading3"/>
+      </w:pPr>
+      <w:r>
+        <w:t>Testing Requirements</w:t>
+      </w:r>
+    </w:p>
+    <w:p>
+      <w:r>
+        <w:t xml:space="preserve">Borrowers and books records exist in the system before carrying out this scenario and borrower has already borrowed books as defined in the borrowing limit. </w:t>
+      </w:r>
+    </w:p>
+    <w:p>
+      <w:pPr>
+        <w:pStyle w:val="Heading3"/>
+      </w:pPr>
+      <w:r>
+        <w:t>Script Steps</w:t>
+      </w:r>
+    </w:p>
+    <w:tbl>
+      <w:tblPr>
+        <w:tblW w:w="8708" w:type="dxa"/>
+        <w:tblBorders>
+          <w:top w:val="single" w:sz="6" w:space="0" w:color="000080"/>
+          <w:left w:val="single" w:sz="6" w:space="0" w:color="000080"/>
+          <w:bottom w:val="single" w:sz="6" w:space="0" w:color="000080"/>
+          <w:right w:val="single" w:sz="6" w:space="0" w:color="000080"/>
+          <w:insideH w:val="single" w:sz="6" w:space="0" w:color="000080"/>
+          <w:insideV w:val="single" w:sz="6" w:space="0" w:color="000080"/>
+        </w:tblBorders>
+        <w:tblLayout w:type="fixed"/>
+        <w:tblLook w:val="00A0" w:firstRow="1" w:lastRow="0" w:firstColumn="1" w:lastColumn="0" w:noHBand="0" w:noVBand="0"/>
+      </w:tblPr>
+      <w:tblGrid>
+        <w:gridCol w:w="738"/>
+        <w:gridCol w:w="3416"/>
+        <w:gridCol w:w="3795"/>
+        <w:gridCol w:w="759"/>
+      </w:tblGrid>
+      <w:tr>
+        <w:trPr>
+          <w:tblHeader/>
+        </w:trPr>
+        <w:tc>
+          <w:tcPr>
+            <w:tcW w:w="738" w:type="dxa"/>
+            <w:shd w:val="solid" w:color="000080" w:fill="FFFFFF"/>
+          </w:tcPr>
+          <w:p>
+            <w:pPr>
+              <w:jc w:val="center"/>
+              <w:rPr>
+                <w:b/>
+                <w:bCs/>
+                <w:color w:val="FFFFFF"/>
+              </w:rPr>
+            </w:pPr>
+            <w:r>
+              <w:rPr>
+                <w:b/>
+                <w:bCs/>
+                <w:color w:val="FFFFFF"/>
+              </w:rPr>
+              <w:t>Step #</w:t>
+            </w:r>
+          </w:p>
+        </w:tc>
+        <w:tc>
+          <w:tcPr>
+            <w:tcW w:w="3416" w:type="dxa"/>
+            <w:shd w:val="solid" w:color="000080" w:fill="FFFFFF"/>
+          </w:tcPr>
+          <w:p>
+            <w:pPr>
+              <w:jc w:val="center"/>
+              <w:rPr>
+                <w:b/>
+                <w:bCs/>
+                <w:color w:val="FFFFFF"/>
+              </w:rPr>
+            </w:pPr>
+            <w:r>
+              <w:rPr>
+                <w:b/>
+                <w:bCs/>
+                <w:color w:val="FFFFFF"/>
+              </w:rPr>
+              <w:t>Test Action</w:t>
+            </w:r>
+          </w:p>
+        </w:tc>
+        <w:tc>
+          <w:tcPr>
+            <w:tcW w:w="3795" w:type="dxa"/>
+            <w:shd w:val="solid" w:color="000080" w:fill="FFFFFF"/>
+          </w:tcPr>
+          <w:p>
+            <w:pPr>
+              <w:jc w:val="center"/>
+              <w:rPr>
+                <w:b/>
+                <w:bCs/>
+                <w:color w:val="FFFFFF"/>
+              </w:rPr>
+            </w:pPr>
+            <w:r>
+              <w:rPr>
+                <w:b/>
+                <w:bCs/>
+                <w:color w:val="FFFFFF"/>
+              </w:rPr>
+              <w:t>Expected Results</w:t>
+            </w:r>
+          </w:p>
+        </w:tc>
+        <w:tc>
+          <w:tcPr>
+            <w:tcW w:w="759" w:type="dxa"/>
+            <w:shd w:val="solid" w:color="000080" w:fill="FFFFFF"/>
+          </w:tcPr>
+          <w:p>
+            <w:pPr>
+              <w:jc w:val="center"/>
+              <w:rPr>
+                <w:b/>
+                <w:bCs/>
+                <w:color w:val="FFFFFF"/>
+              </w:rPr>
+            </w:pPr>
+            <w:r>
+              <w:rPr>
+                <w:b/>
+                <w:bCs/>
+                <w:color w:val="FFFFFF"/>
+              </w:rPr>
+              <w:t>Pass/ Fail</w:t>
+            </w:r>
+          </w:p>
+        </w:tc>
+      </w:tr>
+      <w:tr>
+        <w:tc>
+          <w:tcPr>
+            <w:tcW w:w="738" w:type="dxa"/>
+          </w:tcPr>
+          <w:p>
+            <w:r>
+              <w:t>1</w:t>
+            </w:r>
+          </w:p>
+        </w:tc>
+        <w:tc>
+          <w:tcPr>
+            <w:tcW w:w="3416" w:type="dxa"/>
+          </w:tcPr>
+          <w:p>
+            <w:pPr>
+              <w:pStyle w:val="ListBullet"/>
+            </w:pPr>
+            <w:r>
+              <w:t>Choose to borrow book</w:t>
+            </w:r>
+          </w:p>
+        </w:tc>
+        <w:tc>
+          <w:tcPr>
+            <w:tcW w:w="3795" w:type="dxa"/>
+          </w:tcPr>
+          <w:p/>
+        </w:tc>
+        <w:tc>
+          <w:tcPr>
+            <w:tcW w:w="759" w:type="dxa"/>
+          </w:tcPr>
+          <w:p/>
+        </w:tc>
+      </w:tr>
+      <w:tr>
+        <w:tc>
+          <w:tcPr>
+            <w:tcW w:w="738" w:type="dxa"/>
+          </w:tcPr>
+          <w:p>
+            <w:r>
+              <w:t>2</w:t>
+            </w:r>
+          </w:p>
+        </w:tc>
+        <w:tc>
+          <w:tcPr>
+            <w:tcW w:w="3416" w:type="dxa"/>
+          </w:tcPr>
+          <w:p>
+            <w:pPr>
+              <w:pStyle w:val="ListBullet"/>
+            </w:pPr>
+            <w:r>
+              <w:t>System prompts to swipe card</w:t>
+            </w:r>
+          </w:p>
+        </w:tc>
+        <w:tc>
+          <w:tcPr>
+            <w:tcW w:w="3795" w:type="dxa"/>
+          </w:tcPr>
+          <w:p/>
+        </w:tc>
+        <w:tc>
+          <w:tcPr>
+            <w:tcW w:w="759" w:type="dxa"/>
+          </w:tcPr>
+          <w:p/>
+        </w:tc>
+      </w:tr>
+      <w:tr>
+        <w:tc>
+          <w:tcPr>
+            <w:tcW w:w="738" w:type="dxa"/>
+          </w:tcPr>
+          <w:p>
+            <w:r>
+              <w:t>3</w:t>
+            </w:r>
+          </w:p>
+        </w:tc>
+        <w:tc>
+          <w:tcPr>
+            <w:tcW w:w="3416" w:type="dxa"/>
+          </w:tcPr>
+          <w:p>
+            <w:pPr>
+              <w:pStyle w:val="ListBullet"/>
+            </w:pPr>
+            <w:r>
+              <w:t>Swipe borrower card</w:t>
+            </w:r>
+          </w:p>
+        </w:tc>
+        <w:tc>
+          <w:tcPr>
+            <w:tcW w:w="3795" w:type="dxa"/>
+          </w:tcPr>
+          <w:p/>
+        </w:tc>
+        <w:tc>
+          <w:tcPr>
+            <w:tcW w:w="759" w:type="dxa"/>
+          </w:tcPr>
+          <w:p/>
+        </w:tc>
+      </w:tr>
+      <w:tr>
+        <w:tc>
+          <w:tcPr>
+            <w:tcW w:w="738" w:type="dxa"/>
+          </w:tcPr>
+          <w:p>
+            <w:r>
+              <w:t>4</w:t>
+            </w:r>
+          </w:p>
+        </w:tc>
+        <w:tc>
+          <w:tcPr>
+            <w:tcW w:w="3416" w:type="dxa"/>
+          </w:tcPr>
+          <w:p>
+            <w:pPr>
+              <w:pStyle w:val="ListBullet"/>
+            </w:pPr>
+            <w:r>
+              <w:t>System checks borrower record</w:t>
+            </w:r>
+          </w:p>
+        </w:tc>
+        <w:tc>
+          <w:tcPr>
+            <w:tcW w:w="3795" w:type="dxa"/>
+          </w:tcPr>
+          <w:p/>
+        </w:tc>
+        <w:tc>
+          <w:tcPr>
+            <w:tcW w:w="759" w:type="dxa"/>
+          </w:tcPr>
+          <w:p/>
+        </w:tc>
+      </w:tr>
+      <w:tr>
+        <w:tc>
+          <w:tcPr>
+            <w:tcW w:w="738" w:type="dxa"/>
+          </w:tcPr>
+          <w:p>
+            <w:r>
+              <w:t>5</w:t>
+            </w:r>
+          </w:p>
+        </w:tc>
+        <w:tc>
+          <w:tcPr>
+            <w:tcW w:w="3416" w:type="dxa"/>
+          </w:tcPr>
+          <w:p>
+            <w:pPr>
+              <w:pStyle w:val="ListBullet"/>
+            </w:pPr>
+            <w:r>
+              <w:t xml:space="preserve">System displays </w:t>
+            </w:r>
+            <w:r>
+              <w:t>scanning enabled screen</w:t>
+            </w:r>
+          </w:p>
+        </w:tc>
+        <w:tc>
+          <w:tcPr>
+            <w:tcW w:w="3795" w:type="dxa"/>
+          </w:tcPr>
+          <w:p/>
+        </w:tc>
+        <w:tc>
+          <w:tcPr>
+            <w:tcW w:w="759" w:type="dxa"/>
+          </w:tcPr>
+          <w:p/>
+        </w:tc>
+      </w:tr>
+      <w:tr>
+        <w:tc>
+          <w:tcPr>
+            <w:tcW w:w="738" w:type="dxa"/>
+          </w:tcPr>
+          <w:p>
+            <w:r>
+              <w:t>6</w:t>
+            </w:r>
+          </w:p>
+        </w:tc>
+        <w:tc>
+          <w:tcPr>
+            <w:tcW w:w="3416" w:type="dxa"/>
+          </w:tcPr>
+          <w:p>
+            <w:pPr>
+              <w:pStyle w:val="ListBullet"/>
+            </w:pPr>
+            <w:r>
+              <w:t xml:space="preserve">System displays borrower details </w:t>
+            </w:r>
+          </w:p>
+        </w:tc>
+        <w:tc>
+          <w:tcPr>
+            <w:tcW w:w="3795" w:type="dxa"/>
+          </w:tcPr>
+          <w:p/>
+        </w:tc>
+        <w:tc>
+          <w:tcPr>
+            <w:tcW w:w="759" w:type="dxa"/>
+          </w:tcPr>
+          <w:p/>
+        </w:tc>
+      </w:tr>
+      <w:tr>
+        <w:tc>
+          <w:tcPr>
+            <w:tcW w:w="738" w:type="dxa"/>
+          </w:tcPr>
+          <w:p>
+            <w:r>
+              <w:t>7</w:t>
+            </w:r>
+          </w:p>
+        </w:tc>
+        <w:tc>
+          <w:tcPr>
+            <w:tcW w:w="3416" w:type="dxa"/>
+          </w:tcPr>
+          <w:p>
+            <w:pPr>
+              <w:pStyle w:val="ListBullet"/>
+            </w:pPr>
+            <w:r>
+              <w:t>Borrower scans a book</w:t>
+            </w:r>
+          </w:p>
+        </w:tc>
+        <w:tc>
+          <w:tcPr>
+            <w:tcW w:w="3795" w:type="dxa"/>
+          </w:tcPr>
+          <w:p/>
+        </w:tc>
+        <w:tc>
+          <w:tcPr>
+            <w:tcW w:w="759" w:type="dxa"/>
+          </w:tcPr>
+          <w:p/>
+        </w:tc>
+      </w:tr>
+      <w:tr>
+        <w:tc>
+          <w:tcPr>
+            <w:tcW w:w="738" w:type="dxa"/>
+          </w:tcPr>
+          <w:p>
+            <w:r>
+              <w:t>8</w:t>
+            </w:r>
+          </w:p>
+        </w:tc>
+        <w:tc>
+          <w:tcPr>
+            <w:tcW w:w="3416" w:type="dxa"/>
+          </w:tcPr>
+          <w:p>
+            <w:pPr>
+              <w:pStyle w:val="ListBullet"/>
+            </w:pPr>
+            <w:r>
+              <w:t>The system displays the book’s details</w:t>
+            </w:r>
+          </w:p>
+        </w:tc>
+        <w:tc>
+          <w:tcPr>
+            <w:tcW w:w="3795" w:type="dxa"/>
+          </w:tcPr>
+          <w:p/>
+        </w:tc>
+        <w:tc>
+          <w:tcPr>
+            <w:tcW w:w="759" w:type="dxa"/>
+          </w:tcPr>
+          <w:p/>
+        </w:tc>
+      </w:tr>
+      <w:tr>
+        <w:tc>
+          <w:tcPr>
+            <w:tcW w:w="738" w:type="dxa"/>
+          </w:tcPr>
+          <w:p>
+            <w:r>
+              <w:t>9</w:t>
+            </w:r>
+          </w:p>
+        </w:tc>
+        <w:tc>
+          <w:tcPr>
+            <w:tcW w:w="3416" w:type="dxa"/>
+          </w:tcPr>
+          <w:p>
+            <w:pPr>
+              <w:pStyle w:val="ListBullet"/>
+            </w:pPr>
+            <w:r>
+              <w:t>System displays the</w:t>
+            </w:r>
+            <w:r>
+              <w:t xml:space="preserve"> loan </w:t>
+            </w:r>
+            <w:r>
+              <w:t>list for confirmation</w:t>
+            </w:r>
+          </w:p>
+        </w:tc>
+        <w:tc>
+          <w:tcPr>
+            <w:tcW w:w="3795" w:type="dxa"/>
+          </w:tcPr>
+          <w:p/>
+        </w:tc>
+        <w:tc>
+          <w:tcPr>
+            <w:tcW w:w="759" w:type="dxa"/>
+          </w:tcPr>
+          <w:p/>
+        </w:tc>
+      </w:tr>
+      <w:tr>
+        <w:tc>
+          <w:tcPr>
+            <w:tcW w:w="738" w:type="dxa"/>
+          </w:tcPr>
+          <w:p>
+            <w:r>
+              <w:t>10</w:t>
+            </w:r>
+          </w:p>
+        </w:tc>
+        <w:tc>
+          <w:tcPr>
+            <w:tcW w:w="3416" w:type="dxa"/>
+          </w:tcPr>
+          <w:p>
+            <w:pPr>
+              <w:pStyle w:val="ListBullet"/>
+            </w:pPr>
+            <w:r>
+              <w:t xml:space="preserve">Borrower </w:t>
+            </w:r>
+            <w:r>
+              <w:t>confirms</w:t>
+            </w:r>
+            <w:r>
+              <w:t xml:space="preserve"> the borrowing</w:t>
+            </w:r>
+          </w:p>
+        </w:tc>
+        <w:tc>
+          <w:tcPr>
+            <w:tcW w:w="3795" w:type="dxa"/>
+          </w:tcPr>
+          <w:p/>
+        </w:tc>
+        <w:tc>
+          <w:tcPr>
+            <w:tcW w:w="759" w:type="dxa"/>
+          </w:tcPr>
+          <w:p/>
+        </w:tc>
+      </w:tr>
+      <w:tr>
+        <w:tc>
+          <w:tcPr>
+            <w:tcW w:w="738" w:type="dxa"/>
+          </w:tcPr>
+          <w:p>
+            <w:r>
+              <w:t>11</w:t>
+            </w:r>
+          </w:p>
+        </w:tc>
+        <w:tc>
+          <w:tcPr>
+            <w:tcW w:w="3416" w:type="dxa"/>
+          </w:tcPr>
+          <w:p>
+            <w:pPr>
+              <w:pStyle w:val="ListBullet"/>
+            </w:pPr>
+            <w:r>
+              <w:t>System records the  loan to the list of current loans</w:t>
+            </w:r>
+          </w:p>
+        </w:tc>
+        <w:tc>
+          <w:tcPr>
+            <w:tcW w:w="3795" w:type="dxa"/>
+          </w:tcPr>
+          <w:p/>
+        </w:tc>
+        <w:tc>
+          <w:tcPr>
+            <w:tcW w:w="759" w:type="dxa"/>
+          </w:tcPr>
+          <w:p/>
+        </w:tc>
+      </w:tr>
+      <w:tr>
+        <w:tc>
+          <w:tcPr>
+            <w:tcW w:w="738" w:type="dxa"/>
+          </w:tcPr>
+          <w:p>
+            <w:r>
+              <w:t>12</w:t>
+            </w:r>
+          </w:p>
+        </w:tc>
+        <w:tc>
+          <w:tcPr>
+            <w:tcW w:w="3416" w:type="dxa"/>
+          </w:tcPr>
+          <w:p>
+            <w:pPr>
+              <w:pStyle w:val="ListBullet"/>
+            </w:pPr>
+            <w:r>
+              <w:t>System checks if borrower is below borrowing limit and prompts to scan another book</w:t>
+            </w:r>
+          </w:p>
+        </w:tc>
+        <w:tc>
+          <w:tcPr>
+            <w:tcW w:w="3795" w:type="dxa"/>
+          </w:tcPr>
+          <w:p/>
+        </w:tc>
+        <w:tc>
+          <w:tcPr>
+            <w:tcW w:w="759" w:type="dxa"/>
+          </w:tcPr>
+          <w:p/>
+        </w:tc>
+      </w:tr>
+    </w:tbl>
+    <w:p>
+      <w:bookmarkStart w:id="7" w:name="_GoBack"/>
+      <w:bookmarkEnd w:id="7"/>
+    </w:p>
     <w:sectPr>
       <w:headerReference w:type="even" r:id="rId7"/>
       <w:headerReference w:type="default" r:id="rId8"/>
@@ -1656,7 +2579,7 @@
         <w:noProof/>
         <w:sz w:val="16"/>
       </w:rPr>
-      <w:t>2</w:t>
+      <w:t>6</w:t>
     </w:r>
     <w:r>
       <w:rPr>
@@ -1699,7 +2622,7 @@
         <w:noProof/>
         <w:sz w:val="16"/>
       </w:rPr>
-      <w:t>4</w:t>
+      <w:t>6</w:t>
     </w:r>
     <w:r>
       <w:rPr>
@@ -1763,7 +2686,7 @@
         <w:noProof/>
         <w:sz w:val="16"/>
       </w:rPr>
-      <w:t>3</w:t>
+      <w:t>5</w:t>
     </w:r>
     <w:r>
       <w:rPr>
@@ -1806,7 +2729,7 @@
         <w:noProof/>
         <w:sz w:val="16"/>
       </w:rPr>
-      <w:t>4</w:t>
+      <w:t>6</w:t>
     </w:r>
     <w:r>
       <w:rPr>

</xml_diff>

<commit_message>
Added At Loan Limit scenario to the UAT document against same use case i.e. Borrow Book
</commit_message>
<xml_diff>
--- a/UAT/User Acceptance Tests (UAT).docx
+++ b/UAT/User Acceptance Tests (UAT).docx
@@ -38,6 +38,9 @@
       </w:pPr>
       <w:r>
         <w:t xml:space="preserve">Borrow Book details out the process of testing borrowing subsystem of the Library System. </w:t>
+      </w:r>
+      <w:r>
+        <w:t>This scenario elaborates the normal flow of events.</w:t>
       </w:r>
     </w:p>
     <w:p>
@@ -145,13 +148,8 @@
           </w:tcPr>
           <w:p>
             <w:r>
-              <w:t xml:space="preserve">Abhishek </w:t>
-            </w:r>
-            <w:proofErr w:type="spellStart"/>
-            <w:r>
-              <w:t>Gaba</w:t>
-            </w:r>
-            <w:proofErr w:type="spellEnd"/>
+              <w:t>Abhishek Gaba</w:t>
+            </w:r>
           </w:p>
         </w:tc>
         <w:tc>
@@ -232,11 +230,9 @@
       <w:pPr>
         <w:pStyle w:val="ListBullet"/>
       </w:pPr>
-      <w:proofErr w:type="spellStart"/>
       <w:r>
         <w:t>MainUI</w:t>
       </w:r>
-      <w:proofErr w:type="spellEnd"/>
     </w:p>
     <w:p>
       <w:pPr>
@@ -258,21 +254,17 @@
       <w:pPr>
         <w:pStyle w:val="ListBullet"/>
       </w:pPr>
-      <w:proofErr w:type="spellStart"/>
       <w:r>
         <w:t>ILoan</w:t>
       </w:r>
-      <w:proofErr w:type="spellEnd"/>
     </w:p>
     <w:p>
       <w:pPr>
         <w:pStyle w:val="ListBullet"/>
       </w:pPr>
-      <w:proofErr w:type="spellStart"/>
       <w:r>
         <w:t>IMember</w:t>
       </w:r>
-      <w:proofErr w:type="spellEnd"/>
     </w:p>
     <w:p>
       <w:pPr>
@@ -806,7 +798,16 @@
         <w:pStyle w:val="ListBullet"/>
       </w:pPr>
       <w:r>
-        <w:t xml:space="preserve">Borrow Book details out the process of testing borrowing subsystem of the Library System. </w:t>
+        <w:t xml:space="preserve">Borrow Book </w:t>
+      </w:r>
+      <w:r>
+        <w:t xml:space="preserve">scenario 2 </w:t>
+      </w:r>
+      <w:r>
+        <w:t>details out the process of testing borrowing s</w:t>
+      </w:r>
+      <w:r>
+        <w:t>ubsystem of the Library System and elaborates the case where borrowing is restricted for a particular borrower.</w:t>
       </w:r>
     </w:p>
     <w:p>
@@ -900,13 +901,8 @@
             <w:tcW w:w="2099" w:type="dxa"/>
           </w:tcPr>
           <w:p>
-            <w:proofErr w:type="spellStart"/>
-            <w:r>
-              <w:t>Loveveer</w:t>
-            </w:r>
-            <w:proofErr w:type="spellEnd"/>
-            <w:r>
-              <w:t xml:space="preserve"> Singh</w:t>
+            <w:r>
+              <w:t>Loveveer Singh</w:t>
             </w:r>
           </w:p>
         </w:tc>
@@ -982,11 +978,9 @@
       <w:pPr>
         <w:pStyle w:val="ListBullet"/>
       </w:pPr>
-      <w:proofErr w:type="spellStart"/>
       <w:r>
         <w:t>MainUI</w:t>
       </w:r>
-      <w:proofErr w:type="spellEnd"/>
     </w:p>
     <w:p>
       <w:pPr>
@@ -1008,21 +1002,17 @@
       <w:pPr>
         <w:pStyle w:val="ListBullet"/>
       </w:pPr>
-      <w:proofErr w:type="spellStart"/>
       <w:r>
         <w:t>ILoan</w:t>
       </w:r>
-      <w:proofErr w:type="spellEnd"/>
     </w:p>
     <w:p>
       <w:pPr>
         <w:pStyle w:val="ListBullet"/>
       </w:pPr>
-      <w:proofErr w:type="spellStart"/>
       <w:r>
         <w:t>IMember</w:t>
       </w:r>
-      <w:proofErr w:type="spellEnd"/>
     </w:p>
     <w:p>
       <w:pPr>
@@ -1537,13 +1527,7 @@
       </w:pPr>
       <w:r>
         <w:lastRenderedPageBreak/>
-        <w:t>Scenario # 3</w:t>
-      </w:r>
-      <w:r>
-        <w:t xml:space="preserve">: Borrow Book – </w:t>
-      </w:r>
-      <w:r>
-        <w:t>More Books to Scan</w:t>
+        <w:t>Scenario # 3: Borrow Book – More Books to Scan</w:t>
       </w:r>
     </w:p>
     <w:p>
@@ -1560,6 +1544,9 @@
       </w:pPr>
       <w:r>
         <w:t xml:space="preserve">Borrow Book details out the process of testing borrowing subsystem of the Library System. </w:t>
+      </w:r>
+      <w:r>
+        <w:t xml:space="preserve">In this scenario system asks borrower or allows borrower to scan more books after a completion of normal flow of events. </w:t>
       </w:r>
     </w:p>
     <w:p>
@@ -1688,16 +1675,7 @@
         <w:pStyle w:val="ListBullet"/>
       </w:pPr>
       <w:r>
-        <w:t xml:space="preserve">Borrow Book </w:t>
-      </w:r>
-      <w:r>
-        <w:t>–</w:t>
-      </w:r>
-      <w:r>
-        <w:t xml:space="preserve"> </w:t>
-      </w:r>
-      <w:r>
-        <w:t>More  Books to Scan</w:t>
+        <w:t>Borrow Book – More  Books to Scan</w:t>
       </w:r>
     </w:p>
     <w:p>
@@ -1736,11 +1714,9 @@
       <w:pPr>
         <w:pStyle w:val="ListBullet"/>
       </w:pPr>
-      <w:proofErr w:type="spellStart"/>
       <w:r>
         <w:t>MainUI</w:t>
       </w:r>
-      <w:proofErr w:type="spellEnd"/>
     </w:p>
     <w:p>
       <w:pPr>
@@ -1762,21 +1738,17 @@
       <w:pPr>
         <w:pStyle w:val="ListBullet"/>
       </w:pPr>
-      <w:proofErr w:type="spellStart"/>
       <w:r>
         <w:t>ILoan</w:t>
       </w:r>
-      <w:proofErr w:type="spellEnd"/>
     </w:p>
     <w:p>
       <w:pPr>
         <w:pStyle w:val="ListBullet"/>
       </w:pPr>
-      <w:proofErr w:type="spellStart"/>
       <w:r>
         <w:t>IMember</w:t>
       </w:r>
-      <w:proofErr w:type="spellEnd"/>
     </w:p>
     <w:p>
       <w:pPr>
@@ -1843,7 +1815,13 @@
     </w:p>
     <w:p>
       <w:r>
-        <w:t xml:space="preserve">Borrowers and books records exist in the system before carrying out this scenario and borrower has already borrowed books as defined in the borrowing limit. </w:t>
+        <w:t xml:space="preserve">Borrowers and books records exist in the system before carrying out this scenario and borrower has borrowed books </w:t>
+      </w:r>
+      <w:r>
+        <w:t>below the</w:t>
+      </w:r>
+      <w:r>
+        <w:t xml:space="preserve"> defined borrowing limit. </w:t>
       </w:r>
     </w:p>
     <w:p>
@@ -2435,10 +2413,807 @@
         </w:tc>
       </w:tr>
     </w:tbl>
-    <w:p>
-      <w:bookmarkStart w:id="7" w:name="_GoBack"/>
-      <w:bookmarkEnd w:id="7"/>
-    </w:p>
+    <w:p/>
+    <w:p>
+      <w:r>
+        <w:br w:type="page"/>
+      </w:r>
+    </w:p>
+    <w:p>
+      <w:pPr>
+        <w:pStyle w:val="Heading1"/>
+      </w:pPr>
+      <w:r>
+        <w:lastRenderedPageBreak/>
+        <w:t>Scenario # 3: Borrow Book – At Loan Limit</w:t>
+      </w:r>
+    </w:p>
+    <w:p>
+      <w:pPr>
+        <w:pStyle w:val="Heading2"/>
+      </w:pPr>
+      <w:r>
+        <w:t>Scenario Description</w:t>
+      </w:r>
+    </w:p>
+    <w:p>
+      <w:pPr>
+        <w:pStyle w:val="ListBullet"/>
+      </w:pPr>
+      <w:r>
+        <w:t>Borrow Book details out the process of testing borrowing s</w:t>
+      </w:r>
+      <w:r>
+        <w:t xml:space="preserve">ubsystem of the Library System and elaborates a scenario where a borrower wants to scan a book to borrow but is already at loan limit. </w:t>
+      </w:r>
+    </w:p>
+    <w:p>
+      <w:pPr>
+        <w:pStyle w:val="Heading2"/>
+      </w:pPr>
+      <w:r>
+        <w:t>Version Control</w:t>
+      </w:r>
+    </w:p>
+    <w:tbl>
+      <w:tblPr>
+        <w:tblStyle w:val="TableGrid8"/>
+        <w:tblW w:w="0" w:type="auto"/>
+        <w:tblLook w:val="0020" w:firstRow="1" w:lastRow="0" w:firstColumn="0" w:lastColumn="0" w:noHBand="0" w:noVBand="0"/>
+      </w:tblPr>
+      <w:tblGrid>
+        <w:gridCol w:w="1416"/>
+        <w:gridCol w:w="1429"/>
+        <w:gridCol w:w="2099"/>
+        <w:gridCol w:w="3680"/>
+      </w:tblGrid>
+      <w:tr>
+        <w:trPr>
+          <w:cnfStyle w:val="100000000000" w:firstRow="1" w:lastRow="0" w:firstColumn="0" w:lastColumn="0" w:oddVBand="0" w:evenVBand="0" w:oddHBand="0" w:evenHBand="0" w:firstRowFirstColumn="0" w:firstRowLastColumn="0" w:lastRowFirstColumn="0" w:lastRowLastColumn="0"/>
+        </w:trPr>
+        <w:tc>
+          <w:tcPr>
+            <w:tcW w:w="1416" w:type="dxa"/>
+          </w:tcPr>
+          <w:p>
+            <w:r>
+              <w:t>Version #</w:t>
+            </w:r>
+          </w:p>
+        </w:tc>
+        <w:tc>
+          <w:tcPr>
+            <w:tcW w:w="1429" w:type="dxa"/>
+          </w:tcPr>
+          <w:p>
+            <w:r>
+              <w:t>Date</w:t>
+            </w:r>
+          </w:p>
+        </w:tc>
+        <w:tc>
+          <w:tcPr>
+            <w:tcW w:w="2099" w:type="dxa"/>
+          </w:tcPr>
+          <w:p>
+            <w:r>
+              <w:t>Author</w:t>
+            </w:r>
+          </w:p>
+        </w:tc>
+        <w:tc>
+          <w:tcPr>
+            <w:tcW w:w="3680" w:type="dxa"/>
+          </w:tcPr>
+          <w:p>
+            <w:r>
+              <w:t>Description</w:t>
+            </w:r>
+          </w:p>
+        </w:tc>
+      </w:tr>
+      <w:tr>
+        <w:tc>
+          <w:tcPr>
+            <w:tcW w:w="1416" w:type="dxa"/>
+          </w:tcPr>
+          <w:p>
+            <w:r>
+              <w:t>0.1</w:t>
+            </w:r>
+          </w:p>
+        </w:tc>
+        <w:tc>
+          <w:tcPr>
+            <w:tcW w:w="1429" w:type="dxa"/>
+          </w:tcPr>
+          <w:p>
+            <w:r>
+              <w:t>01/10/2016</w:t>
+            </w:r>
+          </w:p>
+        </w:tc>
+        <w:tc>
+          <w:tcPr>
+            <w:tcW w:w="2099" w:type="dxa"/>
+          </w:tcPr>
+          <w:p>
+            <w:r>
+              <w:t>Salman</w:t>
+            </w:r>
+          </w:p>
+        </w:tc>
+        <w:tc>
+          <w:tcPr>
+            <w:tcW w:w="3680" w:type="dxa"/>
+          </w:tcPr>
+          <w:p>
+            <w:r>
+              <w:t>Initial Draft</w:t>
+            </w:r>
+          </w:p>
+        </w:tc>
+      </w:tr>
+    </w:tbl>
+    <w:p>
+      <w:pPr>
+        <w:pStyle w:val="Heading2"/>
+      </w:pPr>
+      <w:r>
+        <w:t>Test Scripts</w:t>
+      </w:r>
+    </w:p>
+    <w:p>
+      <w:r>
+        <w:t>The following scripts will cover this scenario:</w:t>
+      </w:r>
+    </w:p>
+    <w:p>
+      <w:pPr>
+        <w:pStyle w:val="ListBullet"/>
+      </w:pPr>
+      <w:r>
+        <w:t xml:space="preserve">Borrow Book – </w:t>
+      </w:r>
+      <w:r>
+        <w:t>At Loan Limit</w:t>
+      </w:r>
+    </w:p>
+    <w:p>
+      <w:pPr>
+        <w:pStyle w:val="Heading2"/>
+      </w:pPr>
+      <w:r>
+        <w:t>Use Case</w:t>
+      </w:r>
+    </w:p>
+    <w:p>
+      <w:pPr>
+        <w:numPr>
+          <w:ilvl w:val="0"/>
+          <w:numId w:val="31"/>
+        </w:numPr>
+      </w:pPr>
+      <w:r>
+        <w:t>Borrow Book</w:t>
+      </w:r>
+    </w:p>
+    <w:p>
+      <w:pPr>
+        <w:pStyle w:val="Heading2"/>
+      </w:pPr>
+      <w:r>
+        <w:t>Test Components/Requirements</w:t>
+      </w:r>
+    </w:p>
+    <w:p>
+      <w:r>
+        <w:t xml:space="preserve">This test scenario covers the following high-level test requirements </w:t>
+      </w:r>
+    </w:p>
+    <w:p>
+      <w:pPr>
+        <w:pStyle w:val="ListBullet"/>
+      </w:pPr>
+      <w:r>
+        <w:t>MainUI</w:t>
+      </w:r>
+    </w:p>
+    <w:p>
+      <w:pPr>
+        <w:pStyle w:val="ListBullet"/>
+      </w:pPr>
+      <w:r>
+        <w:t>Borrow Book UI</w:t>
+      </w:r>
+    </w:p>
+    <w:p>
+      <w:pPr>
+        <w:pStyle w:val="ListBullet"/>
+      </w:pPr>
+      <w:r>
+        <w:t>IBook</w:t>
+      </w:r>
+    </w:p>
+    <w:p>
+      <w:pPr>
+        <w:pStyle w:val="ListBullet"/>
+      </w:pPr>
+      <w:r>
+        <w:t>ILoan</w:t>
+      </w:r>
+    </w:p>
+    <w:p>
+      <w:pPr>
+        <w:pStyle w:val="ListBullet"/>
+      </w:pPr>
+      <w:r>
+        <w:t>IMember</w:t>
+      </w:r>
+    </w:p>
+    <w:p>
+      <w:pPr>
+        <w:pStyle w:val="Heading2"/>
+      </w:pPr>
+      <w:r>
+        <w:t>User Groups</w:t>
+      </w:r>
+    </w:p>
+    <w:p>
+      <w:pPr>
+        <w:pStyle w:val="ListBullet"/>
+      </w:pPr>
+      <w:r>
+        <w:t>Library Member</w:t>
+      </w:r>
+    </w:p>
+    <w:p>
+      <w:pPr>
+        <w:pStyle w:val="Heading2"/>
+      </w:pPr>
+      <w:r>
+        <w:br w:type="page"/>
+      </w:r>
+      <w:r>
+        <w:lastRenderedPageBreak/>
+        <w:t xml:space="preserve">Script # 1: Borrow Book – </w:t>
+      </w:r>
+      <w:r>
+        <w:t>At Loan Limit</w:t>
+      </w:r>
+    </w:p>
+    <w:p>
+      <w:pPr>
+        <w:pStyle w:val="Heading3"/>
+      </w:pPr>
+      <w:r>
+        <w:t>Script Description</w:t>
+      </w:r>
+    </w:p>
+    <w:p>
+      <w:r>
+        <w:t>When a member of the library wants to borrow a book they swipe their borrowing card, and scan the books they want to borrow so that the loans are registered in their borrowing record and they can take the books home.</w:t>
+      </w:r>
+      <w:r>
+        <w:t xml:space="preserve"> But the system tells the borrower that he/she is already at the loan limit hence can’t borrow more books. </w:t>
+      </w:r>
+    </w:p>
+    <w:p>
+      <w:pPr>
+        <w:pStyle w:val="Heading3"/>
+      </w:pPr>
+      <w:r>
+        <w:t>Testing Requirements</w:t>
+      </w:r>
+    </w:p>
+    <w:p>
+      <w:r>
+        <w:t xml:space="preserve">Borrowers and books records exist in the system before carrying out this scenario and borrower has already borrowed books as defined in the borrowing limit. </w:t>
+      </w:r>
+    </w:p>
+    <w:p>
+      <w:pPr>
+        <w:pStyle w:val="Heading3"/>
+      </w:pPr>
+      <w:r>
+        <w:t>Script Steps</w:t>
+      </w:r>
+    </w:p>
+    <w:tbl>
+      <w:tblPr>
+        <w:tblW w:w="8708" w:type="dxa"/>
+        <w:tblBorders>
+          <w:top w:val="single" w:sz="6" w:space="0" w:color="000080"/>
+          <w:left w:val="single" w:sz="6" w:space="0" w:color="000080"/>
+          <w:bottom w:val="single" w:sz="6" w:space="0" w:color="000080"/>
+          <w:right w:val="single" w:sz="6" w:space="0" w:color="000080"/>
+          <w:insideH w:val="single" w:sz="6" w:space="0" w:color="000080"/>
+          <w:insideV w:val="single" w:sz="6" w:space="0" w:color="000080"/>
+        </w:tblBorders>
+        <w:tblLayout w:type="fixed"/>
+        <w:tblLook w:val="00A0" w:firstRow="1" w:lastRow="0" w:firstColumn="1" w:lastColumn="0" w:noHBand="0" w:noVBand="0"/>
+      </w:tblPr>
+      <w:tblGrid>
+        <w:gridCol w:w="738"/>
+        <w:gridCol w:w="3416"/>
+        <w:gridCol w:w="3795"/>
+        <w:gridCol w:w="759"/>
+      </w:tblGrid>
+      <w:tr>
+        <w:trPr>
+          <w:tblHeader/>
+        </w:trPr>
+        <w:tc>
+          <w:tcPr>
+            <w:tcW w:w="738" w:type="dxa"/>
+            <w:shd w:val="solid" w:color="000080" w:fill="FFFFFF"/>
+          </w:tcPr>
+          <w:p>
+            <w:pPr>
+              <w:jc w:val="center"/>
+              <w:rPr>
+                <w:b/>
+                <w:bCs/>
+                <w:color w:val="FFFFFF"/>
+              </w:rPr>
+            </w:pPr>
+            <w:r>
+              <w:rPr>
+                <w:b/>
+                <w:bCs/>
+                <w:color w:val="FFFFFF"/>
+              </w:rPr>
+              <w:t>Step #</w:t>
+            </w:r>
+          </w:p>
+        </w:tc>
+        <w:tc>
+          <w:tcPr>
+            <w:tcW w:w="3416" w:type="dxa"/>
+            <w:shd w:val="solid" w:color="000080" w:fill="FFFFFF"/>
+          </w:tcPr>
+          <w:p>
+            <w:pPr>
+              <w:jc w:val="center"/>
+              <w:rPr>
+                <w:b/>
+                <w:bCs/>
+                <w:color w:val="FFFFFF"/>
+              </w:rPr>
+            </w:pPr>
+            <w:r>
+              <w:rPr>
+                <w:b/>
+                <w:bCs/>
+                <w:color w:val="FFFFFF"/>
+              </w:rPr>
+              <w:t>Test Action</w:t>
+            </w:r>
+          </w:p>
+        </w:tc>
+        <w:tc>
+          <w:tcPr>
+            <w:tcW w:w="3795" w:type="dxa"/>
+            <w:shd w:val="solid" w:color="000080" w:fill="FFFFFF"/>
+          </w:tcPr>
+          <w:p>
+            <w:pPr>
+              <w:jc w:val="center"/>
+              <w:rPr>
+                <w:b/>
+                <w:bCs/>
+                <w:color w:val="FFFFFF"/>
+              </w:rPr>
+            </w:pPr>
+            <w:r>
+              <w:rPr>
+                <w:b/>
+                <w:bCs/>
+                <w:color w:val="FFFFFF"/>
+              </w:rPr>
+              <w:t>Expected Results</w:t>
+            </w:r>
+          </w:p>
+        </w:tc>
+        <w:tc>
+          <w:tcPr>
+            <w:tcW w:w="759" w:type="dxa"/>
+            <w:shd w:val="solid" w:color="000080" w:fill="FFFFFF"/>
+          </w:tcPr>
+          <w:p>
+            <w:pPr>
+              <w:jc w:val="center"/>
+              <w:rPr>
+                <w:b/>
+                <w:bCs/>
+                <w:color w:val="FFFFFF"/>
+              </w:rPr>
+            </w:pPr>
+            <w:r>
+              <w:rPr>
+                <w:b/>
+                <w:bCs/>
+                <w:color w:val="FFFFFF"/>
+              </w:rPr>
+              <w:t>Pass/ Fail</w:t>
+            </w:r>
+          </w:p>
+        </w:tc>
+      </w:tr>
+      <w:tr>
+        <w:tc>
+          <w:tcPr>
+            <w:tcW w:w="738" w:type="dxa"/>
+          </w:tcPr>
+          <w:p>
+            <w:r>
+              <w:t>1</w:t>
+            </w:r>
+          </w:p>
+        </w:tc>
+        <w:tc>
+          <w:tcPr>
+            <w:tcW w:w="3416" w:type="dxa"/>
+          </w:tcPr>
+          <w:p>
+            <w:pPr>
+              <w:pStyle w:val="ListBullet"/>
+            </w:pPr>
+            <w:r>
+              <w:t>Choose to borrow book</w:t>
+            </w:r>
+          </w:p>
+        </w:tc>
+        <w:tc>
+          <w:tcPr>
+            <w:tcW w:w="3795" w:type="dxa"/>
+          </w:tcPr>
+          <w:p/>
+        </w:tc>
+        <w:tc>
+          <w:tcPr>
+            <w:tcW w:w="759" w:type="dxa"/>
+          </w:tcPr>
+          <w:p/>
+        </w:tc>
+      </w:tr>
+      <w:tr>
+        <w:tc>
+          <w:tcPr>
+            <w:tcW w:w="738" w:type="dxa"/>
+          </w:tcPr>
+          <w:p>
+            <w:r>
+              <w:t>2</w:t>
+            </w:r>
+          </w:p>
+        </w:tc>
+        <w:tc>
+          <w:tcPr>
+            <w:tcW w:w="3416" w:type="dxa"/>
+          </w:tcPr>
+          <w:p>
+            <w:pPr>
+              <w:pStyle w:val="ListBullet"/>
+            </w:pPr>
+            <w:r>
+              <w:t>System prompts to swipe card</w:t>
+            </w:r>
+          </w:p>
+        </w:tc>
+        <w:tc>
+          <w:tcPr>
+            <w:tcW w:w="3795" w:type="dxa"/>
+          </w:tcPr>
+          <w:p/>
+        </w:tc>
+        <w:tc>
+          <w:tcPr>
+            <w:tcW w:w="759" w:type="dxa"/>
+          </w:tcPr>
+          <w:p/>
+        </w:tc>
+      </w:tr>
+      <w:tr>
+        <w:tc>
+          <w:tcPr>
+            <w:tcW w:w="738" w:type="dxa"/>
+          </w:tcPr>
+          <w:p>
+            <w:r>
+              <w:t>3</w:t>
+            </w:r>
+          </w:p>
+        </w:tc>
+        <w:tc>
+          <w:tcPr>
+            <w:tcW w:w="3416" w:type="dxa"/>
+          </w:tcPr>
+          <w:p>
+            <w:pPr>
+              <w:pStyle w:val="ListBullet"/>
+            </w:pPr>
+            <w:r>
+              <w:t>Swipe borrower card</w:t>
+            </w:r>
+          </w:p>
+        </w:tc>
+        <w:tc>
+          <w:tcPr>
+            <w:tcW w:w="3795" w:type="dxa"/>
+          </w:tcPr>
+          <w:p/>
+        </w:tc>
+        <w:tc>
+          <w:tcPr>
+            <w:tcW w:w="759" w:type="dxa"/>
+          </w:tcPr>
+          <w:p/>
+        </w:tc>
+      </w:tr>
+      <w:tr>
+        <w:tc>
+          <w:tcPr>
+            <w:tcW w:w="738" w:type="dxa"/>
+          </w:tcPr>
+          <w:p>
+            <w:r>
+              <w:t>4</w:t>
+            </w:r>
+          </w:p>
+        </w:tc>
+        <w:tc>
+          <w:tcPr>
+            <w:tcW w:w="3416" w:type="dxa"/>
+          </w:tcPr>
+          <w:p>
+            <w:pPr>
+              <w:pStyle w:val="ListBullet"/>
+            </w:pPr>
+            <w:r>
+              <w:t>System checks borrower record</w:t>
+            </w:r>
+          </w:p>
+        </w:tc>
+        <w:tc>
+          <w:tcPr>
+            <w:tcW w:w="3795" w:type="dxa"/>
+          </w:tcPr>
+          <w:p/>
+        </w:tc>
+        <w:tc>
+          <w:tcPr>
+            <w:tcW w:w="759" w:type="dxa"/>
+          </w:tcPr>
+          <w:p/>
+        </w:tc>
+      </w:tr>
+      <w:tr>
+        <w:tc>
+          <w:tcPr>
+            <w:tcW w:w="738" w:type="dxa"/>
+          </w:tcPr>
+          <w:p>
+            <w:r>
+              <w:t>5</w:t>
+            </w:r>
+          </w:p>
+        </w:tc>
+        <w:tc>
+          <w:tcPr>
+            <w:tcW w:w="3416" w:type="dxa"/>
+          </w:tcPr>
+          <w:p>
+            <w:pPr>
+              <w:pStyle w:val="ListBullet"/>
+            </w:pPr>
+            <w:r>
+              <w:t>System displays scanning enabled screen</w:t>
+            </w:r>
+          </w:p>
+        </w:tc>
+        <w:tc>
+          <w:tcPr>
+            <w:tcW w:w="3795" w:type="dxa"/>
+          </w:tcPr>
+          <w:p/>
+        </w:tc>
+        <w:tc>
+          <w:tcPr>
+            <w:tcW w:w="759" w:type="dxa"/>
+          </w:tcPr>
+          <w:p/>
+        </w:tc>
+      </w:tr>
+      <w:tr>
+        <w:tc>
+          <w:tcPr>
+            <w:tcW w:w="738" w:type="dxa"/>
+          </w:tcPr>
+          <w:p>
+            <w:r>
+              <w:t>6</w:t>
+            </w:r>
+          </w:p>
+        </w:tc>
+        <w:tc>
+          <w:tcPr>
+            <w:tcW w:w="3416" w:type="dxa"/>
+          </w:tcPr>
+          <w:p>
+            <w:pPr>
+              <w:pStyle w:val="ListBullet"/>
+            </w:pPr>
+            <w:r>
+              <w:t xml:space="preserve">System displays borrower details </w:t>
+            </w:r>
+          </w:p>
+        </w:tc>
+        <w:tc>
+          <w:tcPr>
+            <w:tcW w:w="3795" w:type="dxa"/>
+          </w:tcPr>
+          <w:p/>
+        </w:tc>
+        <w:tc>
+          <w:tcPr>
+            <w:tcW w:w="759" w:type="dxa"/>
+          </w:tcPr>
+          <w:p/>
+        </w:tc>
+      </w:tr>
+      <w:tr>
+        <w:tc>
+          <w:tcPr>
+            <w:tcW w:w="738" w:type="dxa"/>
+          </w:tcPr>
+          <w:p>
+            <w:r>
+              <w:t>7</w:t>
+            </w:r>
+          </w:p>
+        </w:tc>
+        <w:tc>
+          <w:tcPr>
+            <w:tcW w:w="3416" w:type="dxa"/>
+          </w:tcPr>
+          <w:p>
+            <w:pPr>
+              <w:pStyle w:val="ListBullet"/>
+            </w:pPr>
+            <w:r>
+              <w:t>Borrower scans a book</w:t>
+            </w:r>
+          </w:p>
+        </w:tc>
+        <w:tc>
+          <w:tcPr>
+            <w:tcW w:w="3795" w:type="dxa"/>
+          </w:tcPr>
+          <w:p/>
+        </w:tc>
+        <w:tc>
+          <w:tcPr>
+            <w:tcW w:w="759" w:type="dxa"/>
+          </w:tcPr>
+          <w:p/>
+        </w:tc>
+      </w:tr>
+      <w:tr>
+        <w:tc>
+          <w:tcPr>
+            <w:tcW w:w="738" w:type="dxa"/>
+          </w:tcPr>
+          <w:p>
+            <w:r>
+              <w:t>8</w:t>
+            </w:r>
+          </w:p>
+        </w:tc>
+        <w:tc>
+          <w:tcPr>
+            <w:tcW w:w="3416" w:type="dxa"/>
+          </w:tcPr>
+          <w:p>
+            <w:pPr>
+              <w:pStyle w:val="ListBullet"/>
+            </w:pPr>
+            <w:r>
+              <w:t>System tells borrower that loan limit has reached</w:t>
+            </w:r>
+          </w:p>
+        </w:tc>
+        <w:tc>
+          <w:tcPr>
+            <w:tcW w:w="3795" w:type="dxa"/>
+          </w:tcPr>
+          <w:p/>
+        </w:tc>
+        <w:tc>
+          <w:tcPr>
+            <w:tcW w:w="759" w:type="dxa"/>
+          </w:tcPr>
+          <w:p/>
+        </w:tc>
+      </w:tr>
+      <w:tr>
+        <w:tc>
+          <w:tcPr>
+            <w:tcW w:w="738" w:type="dxa"/>
+          </w:tcPr>
+          <w:p>
+            <w:r>
+              <w:t>9</w:t>
+            </w:r>
+          </w:p>
+        </w:tc>
+        <w:tc>
+          <w:tcPr>
+            <w:tcW w:w="3416" w:type="dxa"/>
+          </w:tcPr>
+          <w:p>
+            <w:pPr>
+              <w:pStyle w:val="ListBullet"/>
+            </w:pPr>
+            <w:r>
+              <w:t xml:space="preserve">System displays the loan list </w:t>
+            </w:r>
+          </w:p>
+        </w:tc>
+        <w:tc>
+          <w:tcPr>
+            <w:tcW w:w="3795" w:type="dxa"/>
+          </w:tcPr>
+          <w:p/>
+        </w:tc>
+        <w:tc>
+          <w:tcPr>
+            <w:tcW w:w="759" w:type="dxa"/>
+          </w:tcPr>
+          <w:p/>
+        </w:tc>
+      </w:tr>
+      <w:tr>
+        <w:tc>
+          <w:tcPr>
+            <w:tcW w:w="738" w:type="dxa"/>
+          </w:tcPr>
+          <w:p>
+            <w:r>
+              <w:t>10</w:t>
+            </w:r>
+          </w:p>
+        </w:tc>
+        <w:tc>
+          <w:tcPr>
+            <w:tcW w:w="3416" w:type="dxa"/>
+          </w:tcPr>
+          <w:p>
+            <w:pPr>
+              <w:pStyle w:val="ListBullet"/>
+            </w:pPr>
+            <w:r>
+              <w:t>Borrower confirms and prints the  Loan Slip</w:t>
+            </w:r>
+            <w:bookmarkStart w:id="7" w:name="_GoBack"/>
+            <w:bookmarkEnd w:id="7"/>
+          </w:p>
+        </w:tc>
+        <w:tc>
+          <w:tcPr>
+            <w:tcW w:w="3795" w:type="dxa"/>
+          </w:tcPr>
+          <w:p/>
+        </w:tc>
+        <w:tc>
+          <w:tcPr>
+            <w:tcW w:w="759" w:type="dxa"/>
+          </w:tcPr>
+          <w:p/>
+        </w:tc>
+      </w:tr>
+    </w:tbl>
+    <w:p/>
     <w:sectPr>
       <w:headerReference w:type="even" r:id="rId7"/>
       <w:headerReference w:type="default" r:id="rId8"/>
@@ -2622,7 +3397,7 @@
         <w:noProof/>
         <w:sz w:val="16"/>
       </w:rPr>
-      <w:t>6</w:t>
+      <w:t>8</w:t>
     </w:r>
     <w:r>
       <w:rPr>
@@ -2686,7 +3461,7 @@
         <w:noProof/>
         <w:sz w:val="16"/>
       </w:rPr>
-      <w:t>5</w:t>
+      <w:t>7</w:t>
     </w:r>
     <w:r>
       <w:rPr>
@@ -2729,7 +3504,7 @@
         <w:noProof/>
         <w:sz w:val="16"/>
       </w:rPr>
-      <w:t>6</w:t>
+      <w:t>8</w:t>
     </w:r>
     <w:r>
       <w:rPr>

</xml_diff>

<commit_message>
Added More Books to Scan scenario to the UAT document against same use case i.e. Borrow Book
</commit_message>
<xml_diff>
--- a/UAT/User Acceptance Tests (UAT).docx
+++ b/UAT/User Acceptance Tests (UAT).docx
@@ -148,8 +148,13 @@
           </w:tcPr>
           <w:p>
             <w:r>
-              <w:t>Abhishek Gaba</w:t>
-            </w:r>
+              <w:t xml:space="preserve">Abhishek </w:t>
+            </w:r>
+            <w:proofErr w:type="spellStart"/>
+            <w:r>
+              <w:t>Gaba</w:t>
+            </w:r>
+            <w:proofErr w:type="spellEnd"/>
           </w:p>
         </w:tc>
         <w:tc>
@@ -230,9 +235,11 @@
       <w:pPr>
         <w:pStyle w:val="ListBullet"/>
       </w:pPr>
+      <w:proofErr w:type="spellStart"/>
       <w:r>
         <w:t>MainUI</w:t>
       </w:r>
+      <w:proofErr w:type="spellEnd"/>
     </w:p>
     <w:p>
       <w:pPr>
@@ -254,17 +261,21 @@
       <w:pPr>
         <w:pStyle w:val="ListBullet"/>
       </w:pPr>
+      <w:proofErr w:type="spellStart"/>
       <w:r>
         <w:t>ILoan</w:t>
       </w:r>
+      <w:proofErr w:type="spellEnd"/>
     </w:p>
     <w:p>
       <w:pPr>
         <w:pStyle w:val="ListBullet"/>
       </w:pPr>
+      <w:proofErr w:type="spellStart"/>
       <w:r>
         <w:t>IMember</w:t>
       </w:r>
+      <w:proofErr w:type="spellEnd"/>
     </w:p>
     <w:p>
       <w:pPr>
@@ -901,8 +912,13 @@
             <w:tcW w:w="2099" w:type="dxa"/>
           </w:tcPr>
           <w:p>
-            <w:r>
-              <w:t>Loveveer Singh</w:t>
+            <w:proofErr w:type="spellStart"/>
+            <w:r>
+              <w:t>Loveveer</w:t>
+            </w:r>
+            <w:proofErr w:type="spellEnd"/>
+            <w:r>
+              <w:t xml:space="preserve"> Singh</w:t>
             </w:r>
           </w:p>
         </w:tc>
@@ -978,9 +994,11 @@
       <w:pPr>
         <w:pStyle w:val="ListBullet"/>
       </w:pPr>
+      <w:proofErr w:type="spellStart"/>
       <w:r>
         <w:t>MainUI</w:t>
       </w:r>
+      <w:proofErr w:type="spellEnd"/>
     </w:p>
     <w:p>
       <w:pPr>
@@ -1002,17 +1020,21 @@
       <w:pPr>
         <w:pStyle w:val="ListBullet"/>
       </w:pPr>
+      <w:proofErr w:type="spellStart"/>
       <w:r>
         <w:t>ILoan</w:t>
       </w:r>
+      <w:proofErr w:type="spellEnd"/>
     </w:p>
     <w:p>
       <w:pPr>
         <w:pStyle w:val="ListBullet"/>
       </w:pPr>
+      <w:proofErr w:type="spellStart"/>
       <w:r>
         <w:t>IMember</w:t>
       </w:r>
+      <w:proofErr w:type="spellEnd"/>
     </w:p>
     <w:p>
       <w:pPr>
@@ -1714,9 +1736,11 @@
       <w:pPr>
         <w:pStyle w:val="ListBullet"/>
       </w:pPr>
+      <w:proofErr w:type="spellStart"/>
       <w:r>
         <w:t>MainUI</w:t>
       </w:r>
+      <w:proofErr w:type="spellEnd"/>
     </w:p>
     <w:p>
       <w:pPr>
@@ -1738,17 +1762,21 @@
       <w:pPr>
         <w:pStyle w:val="ListBullet"/>
       </w:pPr>
+      <w:proofErr w:type="spellStart"/>
       <w:r>
         <w:t>ILoan</w:t>
       </w:r>
+      <w:proofErr w:type="spellEnd"/>
     </w:p>
     <w:p>
       <w:pPr>
         <w:pStyle w:val="ListBullet"/>
       </w:pPr>
+      <w:proofErr w:type="spellStart"/>
       <w:r>
         <w:t>IMember</w:t>
       </w:r>
+      <w:proofErr w:type="spellEnd"/>
     </w:p>
     <w:p>
       <w:pPr>
@@ -1822,6 +1850,1852 @@
       </w:r>
       <w:r>
         <w:t xml:space="preserve"> defined borrowing limit. </w:t>
+      </w:r>
+    </w:p>
+    <w:p>
+      <w:pPr>
+        <w:pStyle w:val="Heading3"/>
+      </w:pPr>
+      <w:r>
+        <w:t>Script Steps</w:t>
+      </w:r>
+    </w:p>
+    <w:tbl>
+      <w:tblPr>
+        <w:tblW w:w="8708" w:type="dxa"/>
+        <w:tblBorders>
+          <w:top w:val="single" w:sz="6" w:space="0" w:color="000080"/>
+          <w:left w:val="single" w:sz="6" w:space="0" w:color="000080"/>
+          <w:bottom w:val="single" w:sz="6" w:space="0" w:color="000080"/>
+          <w:right w:val="single" w:sz="6" w:space="0" w:color="000080"/>
+          <w:insideH w:val="single" w:sz="6" w:space="0" w:color="000080"/>
+          <w:insideV w:val="single" w:sz="6" w:space="0" w:color="000080"/>
+        </w:tblBorders>
+        <w:tblLayout w:type="fixed"/>
+        <w:tblLook w:val="00A0" w:firstRow="1" w:lastRow="0" w:firstColumn="1" w:lastColumn="0" w:noHBand="0" w:noVBand="0"/>
+      </w:tblPr>
+      <w:tblGrid>
+        <w:gridCol w:w="738"/>
+        <w:gridCol w:w="4744"/>
+        <w:gridCol w:w="2467"/>
+        <w:gridCol w:w="759"/>
+      </w:tblGrid>
+      <w:tr>
+        <w:trPr>
+          <w:tblHeader/>
+        </w:trPr>
+        <w:tc>
+          <w:tcPr>
+            <w:tcW w:w="738" w:type="dxa"/>
+            <w:shd w:val="solid" w:color="000080" w:fill="FFFFFF"/>
+          </w:tcPr>
+          <w:p>
+            <w:pPr>
+              <w:jc w:val="center"/>
+              <w:rPr>
+                <w:b/>
+                <w:bCs/>
+                <w:color w:val="FFFFFF"/>
+              </w:rPr>
+            </w:pPr>
+            <w:r>
+              <w:rPr>
+                <w:b/>
+                <w:bCs/>
+                <w:color w:val="FFFFFF"/>
+              </w:rPr>
+              <w:t>Step #</w:t>
+            </w:r>
+          </w:p>
+        </w:tc>
+        <w:tc>
+          <w:tcPr>
+            <w:tcW w:w="4744" w:type="dxa"/>
+            <w:shd w:val="solid" w:color="000080" w:fill="FFFFFF"/>
+          </w:tcPr>
+          <w:p>
+            <w:pPr>
+              <w:jc w:val="center"/>
+              <w:rPr>
+                <w:b/>
+                <w:bCs/>
+                <w:color w:val="FFFFFF"/>
+              </w:rPr>
+            </w:pPr>
+            <w:r>
+              <w:rPr>
+                <w:b/>
+                <w:bCs/>
+                <w:color w:val="FFFFFF"/>
+              </w:rPr>
+              <w:t>Test Action</w:t>
+            </w:r>
+          </w:p>
+        </w:tc>
+        <w:tc>
+          <w:tcPr>
+            <w:tcW w:w="2467" w:type="dxa"/>
+            <w:shd w:val="solid" w:color="000080" w:fill="FFFFFF"/>
+          </w:tcPr>
+          <w:p>
+            <w:pPr>
+              <w:jc w:val="center"/>
+              <w:rPr>
+                <w:b/>
+                <w:bCs/>
+                <w:color w:val="FFFFFF"/>
+              </w:rPr>
+            </w:pPr>
+            <w:r>
+              <w:rPr>
+                <w:b/>
+                <w:bCs/>
+                <w:color w:val="FFFFFF"/>
+              </w:rPr>
+              <w:t>Expected Results</w:t>
+            </w:r>
+          </w:p>
+        </w:tc>
+        <w:tc>
+          <w:tcPr>
+            <w:tcW w:w="759" w:type="dxa"/>
+            <w:shd w:val="solid" w:color="000080" w:fill="FFFFFF"/>
+          </w:tcPr>
+          <w:p>
+            <w:pPr>
+              <w:jc w:val="center"/>
+              <w:rPr>
+                <w:b/>
+                <w:bCs/>
+                <w:color w:val="FFFFFF"/>
+              </w:rPr>
+            </w:pPr>
+            <w:r>
+              <w:rPr>
+                <w:b/>
+                <w:bCs/>
+                <w:color w:val="FFFFFF"/>
+              </w:rPr>
+              <w:t>Pass/ Fail</w:t>
+            </w:r>
+          </w:p>
+        </w:tc>
+      </w:tr>
+      <w:tr>
+        <w:tc>
+          <w:tcPr>
+            <w:tcW w:w="738" w:type="dxa"/>
+          </w:tcPr>
+          <w:p>
+            <w:r>
+              <w:t>1</w:t>
+            </w:r>
+          </w:p>
+        </w:tc>
+        <w:tc>
+          <w:tcPr>
+            <w:tcW w:w="4744" w:type="dxa"/>
+          </w:tcPr>
+          <w:p>
+            <w:pPr>
+              <w:pStyle w:val="ListBullet"/>
+            </w:pPr>
+            <w:r>
+              <w:t>Choose to borrow book</w:t>
+            </w:r>
+          </w:p>
+        </w:tc>
+        <w:tc>
+          <w:tcPr>
+            <w:tcW w:w="2467" w:type="dxa"/>
+          </w:tcPr>
+          <w:p/>
+        </w:tc>
+        <w:tc>
+          <w:tcPr>
+            <w:tcW w:w="759" w:type="dxa"/>
+          </w:tcPr>
+          <w:p/>
+        </w:tc>
+      </w:tr>
+      <w:tr>
+        <w:tc>
+          <w:tcPr>
+            <w:tcW w:w="738" w:type="dxa"/>
+          </w:tcPr>
+          <w:p>
+            <w:r>
+              <w:t>2</w:t>
+            </w:r>
+          </w:p>
+        </w:tc>
+        <w:tc>
+          <w:tcPr>
+            <w:tcW w:w="4744" w:type="dxa"/>
+          </w:tcPr>
+          <w:p>
+            <w:pPr>
+              <w:pStyle w:val="ListBullet"/>
+            </w:pPr>
+            <w:r>
+              <w:t>System prompts to swipe card</w:t>
+            </w:r>
+          </w:p>
+        </w:tc>
+        <w:tc>
+          <w:tcPr>
+            <w:tcW w:w="2467" w:type="dxa"/>
+          </w:tcPr>
+          <w:p/>
+        </w:tc>
+        <w:tc>
+          <w:tcPr>
+            <w:tcW w:w="759" w:type="dxa"/>
+          </w:tcPr>
+          <w:p/>
+        </w:tc>
+      </w:tr>
+      <w:tr>
+        <w:tc>
+          <w:tcPr>
+            <w:tcW w:w="738" w:type="dxa"/>
+          </w:tcPr>
+          <w:p>
+            <w:r>
+              <w:t>3</w:t>
+            </w:r>
+          </w:p>
+        </w:tc>
+        <w:tc>
+          <w:tcPr>
+            <w:tcW w:w="4744" w:type="dxa"/>
+          </w:tcPr>
+          <w:p>
+            <w:pPr>
+              <w:pStyle w:val="ListBullet"/>
+            </w:pPr>
+            <w:r>
+              <w:t>Swipe borrower card</w:t>
+            </w:r>
+          </w:p>
+        </w:tc>
+        <w:tc>
+          <w:tcPr>
+            <w:tcW w:w="2467" w:type="dxa"/>
+          </w:tcPr>
+          <w:p/>
+        </w:tc>
+        <w:tc>
+          <w:tcPr>
+            <w:tcW w:w="759" w:type="dxa"/>
+          </w:tcPr>
+          <w:p/>
+        </w:tc>
+      </w:tr>
+      <w:tr>
+        <w:tc>
+          <w:tcPr>
+            <w:tcW w:w="738" w:type="dxa"/>
+          </w:tcPr>
+          <w:p>
+            <w:r>
+              <w:t>4</w:t>
+            </w:r>
+          </w:p>
+        </w:tc>
+        <w:tc>
+          <w:tcPr>
+            <w:tcW w:w="4744" w:type="dxa"/>
+          </w:tcPr>
+          <w:p>
+            <w:pPr>
+              <w:pStyle w:val="ListBullet"/>
+            </w:pPr>
+            <w:r>
+              <w:t>System checks borrower record</w:t>
+            </w:r>
+          </w:p>
+        </w:tc>
+        <w:tc>
+          <w:tcPr>
+            <w:tcW w:w="2467" w:type="dxa"/>
+          </w:tcPr>
+          <w:p/>
+        </w:tc>
+        <w:tc>
+          <w:tcPr>
+            <w:tcW w:w="759" w:type="dxa"/>
+          </w:tcPr>
+          <w:p/>
+        </w:tc>
+      </w:tr>
+      <w:tr>
+        <w:tc>
+          <w:tcPr>
+            <w:tcW w:w="738" w:type="dxa"/>
+          </w:tcPr>
+          <w:p>
+            <w:r>
+              <w:t>5</w:t>
+            </w:r>
+          </w:p>
+        </w:tc>
+        <w:tc>
+          <w:tcPr>
+            <w:tcW w:w="4744" w:type="dxa"/>
+          </w:tcPr>
+          <w:p>
+            <w:pPr>
+              <w:pStyle w:val="ListBullet"/>
+            </w:pPr>
+            <w:r>
+              <w:t xml:space="preserve">System displays </w:t>
+            </w:r>
+            <w:r>
+              <w:t>scanning enabled screen</w:t>
+            </w:r>
+          </w:p>
+        </w:tc>
+        <w:tc>
+          <w:tcPr>
+            <w:tcW w:w="2467" w:type="dxa"/>
+          </w:tcPr>
+          <w:p/>
+        </w:tc>
+        <w:tc>
+          <w:tcPr>
+            <w:tcW w:w="759" w:type="dxa"/>
+          </w:tcPr>
+          <w:p/>
+        </w:tc>
+      </w:tr>
+      <w:tr>
+        <w:tc>
+          <w:tcPr>
+            <w:tcW w:w="738" w:type="dxa"/>
+          </w:tcPr>
+          <w:p>
+            <w:r>
+              <w:t>6</w:t>
+            </w:r>
+          </w:p>
+        </w:tc>
+        <w:tc>
+          <w:tcPr>
+            <w:tcW w:w="4744" w:type="dxa"/>
+          </w:tcPr>
+          <w:p>
+            <w:pPr>
+              <w:pStyle w:val="ListBullet"/>
+            </w:pPr>
+            <w:r>
+              <w:t xml:space="preserve">System displays borrower details </w:t>
+            </w:r>
+          </w:p>
+        </w:tc>
+        <w:tc>
+          <w:tcPr>
+            <w:tcW w:w="2467" w:type="dxa"/>
+          </w:tcPr>
+          <w:p/>
+        </w:tc>
+        <w:tc>
+          <w:tcPr>
+            <w:tcW w:w="759" w:type="dxa"/>
+          </w:tcPr>
+          <w:p/>
+        </w:tc>
+      </w:tr>
+      <w:tr>
+        <w:tc>
+          <w:tcPr>
+            <w:tcW w:w="738" w:type="dxa"/>
+          </w:tcPr>
+          <w:p>
+            <w:r>
+              <w:t>7</w:t>
+            </w:r>
+          </w:p>
+        </w:tc>
+        <w:tc>
+          <w:tcPr>
+            <w:tcW w:w="4744" w:type="dxa"/>
+          </w:tcPr>
+          <w:p>
+            <w:pPr>
+              <w:pStyle w:val="ListBullet"/>
+            </w:pPr>
+            <w:r>
+              <w:t>Borrower scans a book</w:t>
+            </w:r>
+          </w:p>
+        </w:tc>
+        <w:tc>
+          <w:tcPr>
+            <w:tcW w:w="2467" w:type="dxa"/>
+          </w:tcPr>
+          <w:p/>
+        </w:tc>
+        <w:tc>
+          <w:tcPr>
+            <w:tcW w:w="759" w:type="dxa"/>
+          </w:tcPr>
+          <w:p/>
+        </w:tc>
+      </w:tr>
+      <w:tr>
+        <w:tc>
+          <w:tcPr>
+            <w:tcW w:w="738" w:type="dxa"/>
+          </w:tcPr>
+          <w:p>
+            <w:r>
+              <w:t>8</w:t>
+            </w:r>
+          </w:p>
+        </w:tc>
+        <w:tc>
+          <w:tcPr>
+            <w:tcW w:w="4744" w:type="dxa"/>
+          </w:tcPr>
+          <w:p>
+            <w:pPr>
+              <w:pStyle w:val="ListBullet"/>
+            </w:pPr>
+            <w:r>
+              <w:t>The system displays the book’s details</w:t>
+            </w:r>
+          </w:p>
+        </w:tc>
+        <w:tc>
+          <w:tcPr>
+            <w:tcW w:w="2467" w:type="dxa"/>
+          </w:tcPr>
+          <w:p/>
+        </w:tc>
+        <w:tc>
+          <w:tcPr>
+            <w:tcW w:w="759" w:type="dxa"/>
+          </w:tcPr>
+          <w:p/>
+        </w:tc>
+      </w:tr>
+      <w:tr>
+        <w:tc>
+          <w:tcPr>
+            <w:tcW w:w="738" w:type="dxa"/>
+          </w:tcPr>
+          <w:p>
+            <w:r>
+              <w:t>9</w:t>
+            </w:r>
+          </w:p>
+        </w:tc>
+        <w:tc>
+          <w:tcPr>
+            <w:tcW w:w="4744" w:type="dxa"/>
+          </w:tcPr>
+          <w:p>
+            <w:pPr>
+              <w:pStyle w:val="ListBullet"/>
+            </w:pPr>
+            <w:r>
+              <w:t>System displays the</w:t>
+            </w:r>
+            <w:r>
+              <w:t xml:space="preserve"> loan </w:t>
+            </w:r>
+            <w:r>
+              <w:t>list for confirmation</w:t>
+            </w:r>
+          </w:p>
+        </w:tc>
+        <w:tc>
+          <w:tcPr>
+            <w:tcW w:w="2467" w:type="dxa"/>
+          </w:tcPr>
+          <w:p/>
+        </w:tc>
+        <w:tc>
+          <w:tcPr>
+            <w:tcW w:w="759" w:type="dxa"/>
+          </w:tcPr>
+          <w:p/>
+        </w:tc>
+      </w:tr>
+      <w:tr>
+        <w:tc>
+          <w:tcPr>
+            <w:tcW w:w="738" w:type="dxa"/>
+          </w:tcPr>
+          <w:p>
+            <w:r>
+              <w:t>10</w:t>
+            </w:r>
+          </w:p>
+        </w:tc>
+        <w:tc>
+          <w:tcPr>
+            <w:tcW w:w="4744" w:type="dxa"/>
+          </w:tcPr>
+          <w:p>
+            <w:pPr>
+              <w:pStyle w:val="ListBullet"/>
+            </w:pPr>
+            <w:r>
+              <w:t xml:space="preserve">Borrower </w:t>
+            </w:r>
+            <w:r>
+              <w:t>confirms</w:t>
+            </w:r>
+            <w:r>
+              <w:t xml:space="preserve"> the borrowing</w:t>
+            </w:r>
+          </w:p>
+        </w:tc>
+        <w:tc>
+          <w:tcPr>
+            <w:tcW w:w="2467" w:type="dxa"/>
+          </w:tcPr>
+          <w:p/>
+        </w:tc>
+        <w:tc>
+          <w:tcPr>
+            <w:tcW w:w="759" w:type="dxa"/>
+          </w:tcPr>
+          <w:p/>
+        </w:tc>
+      </w:tr>
+      <w:tr>
+        <w:tc>
+          <w:tcPr>
+            <w:tcW w:w="738" w:type="dxa"/>
+          </w:tcPr>
+          <w:p>
+            <w:r>
+              <w:t>11</w:t>
+            </w:r>
+          </w:p>
+        </w:tc>
+        <w:tc>
+          <w:tcPr>
+            <w:tcW w:w="4744" w:type="dxa"/>
+          </w:tcPr>
+          <w:p>
+            <w:pPr>
+              <w:pStyle w:val="ListBullet"/>
+            </w:pPr>
+            <w:r>
+              <w:t>System records the  loan to the list of current loans</w:t>
+            </w:r>
+          </w:p>
+        </w:tc>
+        <w:tc>
+          <w:tcPr>
+            <w:tcW w:w="2467" w:type="dxa"/>
+          </w:tcPr>
+          <w:p/>
+        </w:tc>
+        <w:tc>
+          <w:tcPr>
+            <w:tcW w:w="759" w:type="dxa"/>
+          </w:tcPr>
+          <w:p/>
+        </w:tc>
+      </w:tr>
+      <w:tr>
+        <w:tc>
+          <w:tcPr>
+            <w:tcW w:w="738" w:type="dxa"/>
+          </w:tcPr>
+          <w:p>
+            <w:r>
+              <w:t>12</w:t>
+            </w:r>
+          </w:p>
+        </w:tc>
+        <w:tc>
+          <w:tcPr>
+            <w:tcW w:w="4744" w:type="dxa"/>
+          </w:tcPr>
+          <w:p>
+            <w:pPr>
+              <w:pStyle w:val="ListBullet"/>
+            </w:pPr>
+            <w:r>
+              <w:t>System checks if borrower is below borrowing limit and prompts to scan another book</w:t>
+            </w:r>
+          </w:p>
+        </w:tc>
+        <w:tc>
+          <w:tcPr>
+            <w:tcW w:w="2467" w:type="dxa"/>
+          </w:tcPr>
+          <w:p/>
+        </w:tc>
+        <w:tc>
+          <w:tcPr>
+            <w:tcW w:w="759" w:type="dxa"/>
+          </w:tcPr>
+          <w:p/>
+        </w:tc>
+      </w:tr>
+      <w:tr>
+        <w:tc>
+          <w:tcPr>
+            <w:tcW w:w="738" w:type="dxa"/>
+          </w:tcPr>
+          <w:p>
+            <w:r>
+              <w:t>13</w:t>
+            </w:r>
+          </w:p>
+        </w:tc>
+        <w:tc>
+          <w:tcPr>
+            <w:tcW w:w="4744" w:type="dxa"/>
+          </w:tcPr>
+          <w:p>
+            <w:pPr>
+              <w:pStyle w:val="ListBullet"/>
+            </w:pPr>
+            <w:r>
+              <w:t>Borrower scans and system resumes at step # 7</w:t>
+            </w:r>
+          </w:p>
+        </w:tc>
+        <w:tc>
+          <w:tcPr>
+            <w:tcW w:w="2467" w:type="dxa"/>
+          </w:tcPr>
+          <w:p/>
+        </w:tc>
+        <w:tc>
+          <w:tcPr>
+            <w:tcW w:w="759" w:type="dxa"/>
+          </w:tcPr>
+          <w:p/>
+        </w:tc>
+      </w:tr>
+    </w:tbl>
+    <w:p/>
+    <w:p>
+      <w:r>
+        <w:br w:type="page"/>
+      </w:r>
+    </w:p>
+    <w:p>
+      <w:pPr>
+        <w:pStyle w:val="Heading1"/>
+      </w:pPr>
+      <w:r>
+        <w:lastRenderedPageBreak/>
+        <w:t>Scenario # 4</w:t>
+      </w:r>
+      <w:r>
+        <w:t>: Borrow Book – More Books to Scan</w:t>
+      </w:r>
+    </w:p>
+    <w:p>
+      <w:pPr>
+        <w:pStyle w:val="Heading2"/>
+      </w:pPr>
+      <w:r>
+        <w:t>Scenario Description</w:t>
+      </w:r>
+    </w:p>
+    <w:p>
+      <w:pPr>
+        <w:pStyle w:val="ListBullet"/>
+      </w:pPr>
+      <w:r>
+        <w:t xml:space="preserve">Borrow Book details out the process of testing borrowing subsystem of the Library System. In this scenario system asks borrower or allows borrower to scan more books after a completion of normal flow of events. </w:t>
+      </w:r>
+    </w:p>
+    <w:p>
+      <w:pPr>
+        <w:pStyle w:val="Heading2"/>
+      </w:pPr>
+      <w:r>
+        <w:t>Version Control</w:t>
+      </w:r>
+    </w:p>
+    <w:tbl>
+      <w:tblPr>
+        <w:tblStyle w:val="TableGrid8"/>
+        <w:tblW w:w="0" w:type="auto"/>
+        <w:tblLook w:val="0020" w:firstRow="1" w:lastRow="0" w:firstColumn="0" w:lastColumn="0" w:noHBand="0" w:noVBand="0"/>
+      </w:tblPr>
+      <w:tblGrid>
+        <w:gridCol w:w="1416"/>
+        <w:gridCol w:w="1429"/>
+        <w:gridCol w:w="2099"/>
+        <w:gridCol w:w="3680"/>
+      </w:tblGrid>
+      <w:tr>
+        <w:trPr>
+          <w:cnfStyle w:val="100000000000" w:firstRow="1" w:lastRow="0" w:firstColumn="0" w:lastColumn="0" w:oddVBand="0" w:evenVBand="0" w:oddHBand="0" w:evenHBand="0" w:firstRowFirstColumn="0" w:firstRowLastColumn="0" w:lastRowFirstColumn="0" w:lastRowLastColumn="0"/>
+        </w:trPr>
+        <w:tc>
+          <w:tcPr>
+            <w:tcW w:w="1416" w:type="dxa"/>
+          </w:tcPr>
+          <w:p>
+            <w:r>
+              <w:t>Version #</w:t>
+            </w:r>
+          </w:p>
+        </w:tc>
+        <w:tc>
+          <w:tcPr>
+            <w:tcW w:w="1429" w:type="dxa"/>
+          </w:tcPr>
+          <w:p>
+            <w:r>
+              <w:t>Date</w:t>
+            </w:r>
+          </w:p>
+        </w:tc>
+        <w:tc>
+          <w:tcPr>
+            <w:tcW w:w="2099" w:type="dxa"/>
+          </w:tcPr>
+          <w:p>
+            <w:r>
+              <w:t>Author</w:t>
+            </w:r>
+          </w:p>
+        </w:tc>
+        <w:tc>
+          <w:tcPr>
+            <w:tcW w:w="3680" w:type="dxa"/>
+          </w:tcPr>
+          <w:p>
+            <w:r>
+              <w:t>Description</w:t>
+            </w:r>
+          </w:p>
+        </w:tc>
+      </w:tr>
+      <w:tr>
+        <w:tc>
+          <w:tcPr>
+            <w:tcW w:w="1416" w:type="dxa"/>
+          </w:tcPr>
+          <w:p>
+            <w:r>
+              <w:t>0.1</w:t>
+            </w:r>
+          </w:p>
+        </w:tc>
+        <w:tc>
+          <w:tcPr>
+            <w:tcW w:w="1429" w:type="dxa"/>
+          </w:tcPr>
+          <w:p>
+            <w:r>
+              <w:t>01/10/2016</w:t>
+            </w:r>
+          </w:p>
+        </w:tc>
+        <w:tc>
+          <w:tcPr>
+            <w:tcW w:w="2099" w:type="dxa"/>
+          </w:tcPr>
+          <w:p>
+            <w:proofErr w:type="spellStart"/>
+            <w:r>
+              <w:t>Umair</w:t>
+            </w:r>
+            <w:proofErr w:type="spellEnd"/>
+          </w:p>
+        </w:tc>
+        <w:tc>
+          <w:tcPr>
+            <w:tcW w:w="3680" w:type="dxa"/>
+          </w:tcPr>
+          <w:p>
+            <w:r>
+              <w:t>Initial Draft</w:t>
+            </w:r>
+          </w:p>
+        </w:tc>
+      </w:tr>
+    </w:tbl>
+    <w:p>
+      <w:pPr>
+        <w:pStyle w:val="Heading2"/>
+      </w:pPr>
+      <w:r>
+        <w:t>Test Scripts</w:t>
+      </w:r>
+    </w:p>
+    <w:p>
+      <w:r>
+        <w:t>The following scripts will cover this scenario:</w:t>
+      </w:r>
+    </w:p>
+    <w:p>
+      <w:pPr>
+        <w:pStyle w:val="ListBullet"/>
+      </w:pPr>
+      <w:r>
+        <w:t>Borrow Book – More  Books to Scan</w:t>
+      </w:r>
+    </w:p>
+    <w:p>
+      <w:pPr>
+        <w:pStyle w:val="Heading2"/>
+      </w:pPr>
+      <w:r>
+        <w:t>Use Case</w:t>
+      </w:r>
+    </w:p>
+    <w:p>
+      <w:pPr>
+        <w:numPr>
+          <w:ilvl w:val="0"/>
+          <w:numId w:val="31"/>
+        </w:numPr>
+      </w:pPr>
+      <w:r>
+        <w:t>Borrow Book</w:t>
+      </w:r>
+    </w:p>
+    <w:p>
+      <w:pPr>
+        <w:pStyle w:val="Heading2"/>
+      </w:pPr>
+      <w:r>
+        <w:t>Test Components/Requirements</w:t>
+      </w:r>
+    </w:p>
+    <w:p>
+      <w:r>
+        <w:t xml:space="preserve">This test scenario covers the following high-level test requirements </w:t>
+      </w:r>
+    </w:p>
+    <w:p>
+      <w:pPr>
+        <w:pStyle w:val="ListBullet"/>
+      </w:pPr>
+      <w:proofErr w:type="spellStart"/>
+      <w:r>
+        <w:t>MainUI</w:t>
+      </w:r>
+      <w:proofErr w:type="spellEnd"/>
+    </w:p>
+    <w:p>
+      <w:pPr>
+        <w:pStyle w:val="ListBullet"/>
+      </w:pPr>
+      <w:r>
+        <w:t>Borrow Book UI</w:t>
+      </w:r>
+    </w:p>
+    <w:p>
+      <w:pPr>
+        <w:pStyle w:val="ListBullet"/>
+      </w:pPr>
+      <w:r>
+        <w:t>IBook</w:t>
+      </w:r>
+    </w:p>
+    <w:p>
+      <w:pPr>
+        <w:pStyle w:val="ListBullet"/>
+      </w:pPr>
+      <w:proofErr w:type="spellStart"/>
+      <w:r>
+        <w:t>ILoan</w:t>
+      </w:r>
+      <w:proofErr w:type="spellEnd"/>
+    </w:p>
+    <w:p>
+      <w:pPr>
+        <w:pStyle w:val="ListBullet"/>
+      </w:pPr>
+      <w:proofErr w:type="spellStart"/>
+      <w:r>
+        <w:t>IMember</w:t>
+      </w:r>
+      <w:proofErr w:type="spellEnd"/>
+    </w:p>
+    <w:p>
+      <w:pPr>
+        <w:pStyle w:val="Heading2"/>
+      </w:pPr>
+      <w:r>
+        <w:t>User Groups</w:t>
+      </w:r>
+    </w:p>
+    <w:p>
+      <w:pPr>
+        <w:pStyle w:val="ListBullet"/>
+      </w:pPr>
+      <w:r>
+        <w:t>Library Member</w:t>
+      </w:r>
+    </w:p>
+    <w:p>
+      <w:pPr>
+        <w:pStyle w:val="Heading2"/>
+      </w:pPr>
+      <w:r>
+        <w:br w:type="page"/>
+      </w:r>
+      <w:r>
+        <w:lastRenderedPageBreak/>
+        <w:t>Script # 1: Borrow Book – More Books to Scan</w:t>
+      </w:r>
+    </w:p>
+    <w:p>
+      <w:pPr>
+        <w:pStyle w:val="Heading3"/>
+      </w:pPr>
+      <w:r>
+        <w:t>Script Description</w:t>
+      </w:r>
+    </w:p>
+    <w:p>
+      <w:r>
+        <w:t>When a member of the library wants to borrow a book they swipe their borrowing card, and scan the books they want to borrow so that the loans are registered in their borrowing record and they can take the books home.</w:t>
+      </w:r>
+    </w:p>
+    <w:p>
+      <w:r>
+        <w:t>At the end system asks Borrower if he/she wants to scan more books to borrow.</w:t>
+      </w:r>
+    </w:p>
+    <w:p>
+      <w:pPr>
+        <w:pStyle w:val="Heading3"/>
+      </w:pPr>
+      <w:r>
+        <w:t>Testing Requirements</w:t>
+      </w:r>
+    </w:p>
+    <w:p>
+      <w:r>
+        <w:t xml:space="preserve">Borrowers and books records exist in the system before carrying out this scenario and borrower has borrowed books below the defined borrowing limit. </w:t>
+      </w:r>
+    </w:p>
+    <w:p>
+      <w:pPr>
+        <w:pStyle w:val="Heading3"/>
+      </w:pPr>
+      <w:r>
+        <w:t>Script Steps</w:t>
+      </w:r>
+    </w:p>
+    <w:tbl>
+      <w:tblPr>
+        <w:tblW w:w="8708" w:type="dxa"/>
+        <w:tblBorders>
+          <w:top w:val="single" w:sz="6" w:space="0" w:color="000080"/>
+          <w:left w:val="single" w:sz="6" w:space="0" w:color="000080"/>
+          <w:bottom w:val="single" w:sz="6" w:space="0" w:color="000080"/>
+          <w:right w:val="single" w:sz="6" w:space="0" w:color="000080"/>
+          <w:insideH w:val="single" w:sz="6" w:space="0" w:color="000080"/>
+          <w:insideV w:val="single" w:sz="6" w:space="0" w:color="000080"/>
+        </w:tblBorders>
+        <w:tblLayout w:type="fixed"/>
+        <w:tblLook w:val="00A0" w:firstRow="1" w:lastRow="0" w:firstColumn="1" w:lastColumn="0" w:noHBand="0" w:noVBand="0"/>
+      </w:tblPr>
+      <w:tblGrid>
+        <w:gridCol w:w="738"/>
+        <w:gridCol w:w="5194"/>
+        <w:gridCol w:w="2017"/>
+        <w:gridCol w:w="759"/>
+      </w:tblGrid>
+      <w:tr>
+        <w:trPr>
+          <w:tblHeader/>
+        </w:trPr>
+        <w:tc>
+          <w:tcPr>
+            <w:tcW w:w="738" w:type="dxa"/>
+            <w:shd w:val="solid" w:color="000080" w:fill="FFFFFF"/>
+          </w:tcPr>
+          <w:p>
+            <w:pPr>
+              <w:jc w:val="center"/>
+              <w:rPr>
+                <w:b/>
+                <w:bCs/>
+                <w:color w:val="FFFFFF"/>
+              </w:rPr>
+            </w:pPr>
+            <w:r>
+              <w:rPr>
+                <w:b/>
+                <w:bCs/>
+                <w:color w:val="FFFFFF"/>
+              </w:rPr>
+              <w:t>Step #</w:t>
+            </w:r>
+          </w:p>
+        </w:tc>
+        <w:tc>
+          <w:tcPr>
+            <w:tcW w:w="5194" w:type="dxa"/>
+            <w:shd w:val="solid" w:color="000080" w:fill="FFFFFF"/>
+          </w:tcPr>
+          <w:p>
+            <w:pPr>
+              <w:jc w:val="center"/>
+              <w:rPr>
+                <w:b/>
+                <w:bCs/>
+                <w:color w:val="FFFFFF"/>
+              </w:rPr>
+            </w:pPr>
+            <w:r>
+              <w:rPr>
+                <w:b/>
+                <w:bCs/>
+                <w:color w:val="FFFFFF"/>
+              </w:rPr>
+              <w:t>Test Action</w:t>
+            </w:r>
+          </w:p>
+        </w:tc>
+        <w:tc>
+          <w:tcPr>
+            <w:tcW w:w="2017" w:type="dxa"/>
+            <w:shd w:val="solid" w:color="000080" w:fill="FFFFFF"/>
+          </w:tcPr>
+          <w:p>
+            <w:pPr>
+              <w:jc w:val="center"/>
+              <w:rPr>
+                <w:b/>
+                <w:bCs/>
+                <w:color w:val="FFFFFF"/>
+              </w:rPr>
+            </w:pPr>
+            <w:r>
+              <w:rPr>
+                <w:b/>
+                <w:bCs/>
+                <w:color w:val="FFFFFF"/>
+              </w:rPr>
+              <w:t>Expected Results</w:t>
+            </w:r>
+          </w:p>
+        </w:tc>
+        <w:tc>
+          <w:tcPr>
+            <w:tcW w:w="759" w:type="dxa"/>
+            <w:shd w:val="solid" w:color="000080" w:fill="FFFFFF"/>
+          </w:tcPr>
+          <w:p>
+            <w:pPr>
+              <w:jc w:val="center"/>
+              <w:rPr>
+                <w:b/>
+                <w:bCs/>
+                <w:color w:val="FFFFFF"/>
+              </w:rPr>
+            </w:pPr>
+            <w:r>
+              <w:rPr>
+                <w:b/>
+                <w:bCs/>
+                <w:color w:val="FFFFFF"/>
+              </w:rPr>
+              <w:t>Pass/ Fail</w:t>
+            </w:r>
+          </w:p>
+        </w:tc>
+      </w:tr>
+      <w:tr>
+        <w:tc>
+          <w:tcPr>
+            <w:tcW w:w="738" w:type="dxa"/>
+          </w:tcPr>
+          <w:p>
+            <w:r>
+              <w:t>1</w:t>
+            </w:r>
+          </w:p>
+        </w:tc>
+        <w:tc>
+          <w:tcPr>
+            <w:tcW w:w="5194" w:type="dxa"/>
+          </w:tcPr>
+          <w:p>
+            <w:pPr>
+              <w:pStyle w:val="ListBullet"/>
+            </w:pPr>
+            <w:r>
+              <w:t>Choose to borrow book</w:t>
+            </w:r>
+          </w:p>
+        </w:tc>
+        <w:tc>
+          <w:tcPr>
+            <w:tcW w:w="2017" w:type="dxa"/>
+          </w:tcPr>
+          <w:p/>
+        </w:tc>
+        <w:tc>
+          <w:tcPr>
+            <w:tcW w:w="759" w:type="dxa"/>
+          </w:tcPr>
+          <w:p/>
+        </w:tc>
+      </w:tr>
+      <w:tr>
+        <w:tc>
+          <w:tcPr>
+            <w:tcW w:w="738" w:type="dxa"/>
+          </w:tcPr>
+          <w:p>
+            <w:r>
+              <w:t>2</w:t>
+            </w:r>
+          </w:p>
+        </w:tc>
+        <w:tc>
+          <w:tcPr>
+            <w:tcW w:w="5194" w:type="dxa"/>
+          </w:tcPr>
+          <w:p>
+            <w:pPr>
+              <w:pStyle w:val="ListBullet"/>
+            </w:pPr>
+            <w:r>
+              <w:t>System prompts to swipe card</w:t>
+            </w:r>
+          </w:p>
+        </w:tc>
+        <w:tc>
+          <w:tcPr>
+            <w:tcW w:w="2017" w:type="dxa"/>
+          </w:tcPr>
+          <w:p/>
+        </w:tc>
+        <w:tc>
+          <w:tcPr>
+            <w:tcW w:w="759" w:type="dxa"/>
+          </w:tcPr>
+          <w:p/>
+        </w:tc>
+      </w:tr>
+      <w:tr>
+        <w:tc>
+          <w:tcPr>
+            <w:tcW w:w="738" w:type="dxa"/>
+          </w:tcPr>
+          <w:p>
+            <w:r>
+              <w:t>3</w:t>
+            </w:r>
+          </w:p>
+        </w:tc>
+        <w:tc>
+          <w:tcPr>
+            <w:tcW w:w="5194" w:type="dxa"/>
+          </w:tcPr>
+          <w:p>
+            <w:pPr>
+              <w:pStyle w:val="ListBullet"/>
+            </w:pPr>
+            <w:r>
+              <w:t>Swipe borrower card</w:t>
+            </w:r>
+          </w:p>
+        </w:tc>
+        <w:tc>
+          <w:tcPr>
+            <w:tcW w:w="2017" w:type="dxa"/>
+          </w:tcPr>
+          <w:p/>
+        </w:tc>
+        <w:tc>
+          <w:tcPr>
+            <w:tcW w:w="759" w:type="dxa"/>
+          </w:tcPr>
+          <w:p/>
+        </w:tc>
+      </w:tr>
+      <w:tr>
+        <w:tc>
+          <w:tcPr>
+            <w:tcW w:w="738" w:type="dxa"/>
+          </w:tcPr>
+          <w:p>
+            <w:r>
+              <w:t>4</w:t>
+            </w:r>
+          </w:p>
+        </w:tc>
+        <w:tc>
+          <w:tcPr>
+            <w:tcW w:w="5194" w:type="dxa"/>
+          </w:tcPr>
+          <w:p>
+            <w:pPr>
+              <w:pStyle w:val="ListBullet"/>
+            </w:pPr>
+            <w:r>
+              <w:t>System checks borrower record</w:t>
+            </w:r>
+          </w:p>
+        </w:tc>
+        <w:tc>
+          <w:tcPr>
+            <w:tcW w:w="2017" w:type="dxa"/>
+          </w:tcPr>
+          <w:p/>
+        </w:tc>
+        <w:tc>
+          <w:tcPr>
+            <w:tcW w:w="759" w:type="dxa"/>
+          </w:tcPr>
+          <w:p/>
+        </w:tc>
+      </w:tr>
+      <w:tr>
+        <w:tc>
+          <w:tcPr>
+            <w:tcW w:w="738" w:type="dxa"/>
+          </w:tcPr>
+          <w:p>
+            <w:r>
+              <w:t>5</w:t>
+            </w:r>
+          </w:p>
+        </w:tc>
+        <w:tc>
+          <w:tcPr>
+            <w:tcW w:w="5194" w:type="dxa"/>
+          </w:tcPr>
+          <w:p>
+            <w:pPr>
+              <w:pStyle w:val="ListBullet"/>
+            </w:pPr>
+            <w:r>
+              <w:t>System displays scanning enabled screen</w:t>
+            </w:r>
+          </w:p>
+        </w:tc>
+        <w:tc>
+          <w:tcPr>
+            <w:tcW w:w="2017" w:type="dxa"/>
+          </w:tcPr>
+          <w:p/>
+        </w:tc>
+        <w:tc>
+          <w:tcPr>
+            <w:tcW w:w="759" w:type="dxa"/>
+          </w:tcPr>
+          <w:p/>
+        </w:tc>
+      </w:tr>
+      <w:tr>
+        <w:tc>
+          <w:tcPr>
+            <w:tcW w:w="738" w:type="dxa"/>
+          </w:tcPr>
+          <w:p>
+            <w:r>
+              <w:t>6</w:t>
+            </w:r>
+          </w:p>
+        </w:tc>
+        <w:tc>
+          <w:tcPr>
+            <w:tcW w:w="5194" w:type="dxa"/>
+          </w:tcPr>
+          <w:p>
+            <w:pPr>
+              <w:pStyle w:val="ListBullet"/>
+            </w:pPr>
+            <w:r>
+              <w:t xml:space="preserve">System displays borrower details </w:t>
+            </w:r>
+          </w:p>
+        </w:tc>
+        <w:tc>
+          <w:tcPr>
+            <w:tcW w:w="2017" w:type="dxa"/>
+          </w:tcPr>
+          <w:p/>
+        </w:tc>
+        <w:tc>
+          <w:tcPr>
+            <w:tcW w:w="759" w:type="dxa"/>
+          </w:tcPr>
+          <w:p/>
+        </w:tc>
+      </w:tr>
+      <w:tr>
+        <w:tc>
+          <w:tcPr>
+            <w:tcW w:w="738" w:type="dxa"/>
+          </w:tcPr>
+          <w:p>
+            <w:r>
+              <w:t>7</w:t>
+            </w:r>
+          </w:p>
+        </w:tc>
+        <w:tc>
+          <w:tcPr>
+            <w:tcW w:w="5194" w:type="dxa"/>
+          </w:tcPr>
+          <w:p>
+            <w:pPr>
+              <w:pStyle w:val="ListBullet"/>
+            </w:pPr>
+            <w:r>
+              <w:t>Borrower scans a book</w:t>
+            </w:r>
+          </w:p>
+        </w:tc>
+        <w:tc>
+          <w:tcPr>
+            <w:tcW w:w="2017" w:type="dxa"/>
+          </w:tcPr>
+          <w:p/>
+        </w:tc>
+        <w:tc>
+          <w:tcPr>
+            <w:tcW w:w="759" w:type="dxa"/>
+          </w:tcPr>
+          <w:p/>
+        </w:tc>
+      </w:tr>
+      <w:tr>
+        <w:tc>
+          <w:tcPr>
+            <w:tcW w:w="738" w:type="dxa"/>
+          </w:tcPr>
+          <w:p>
+            <w:r>
+              <w:t>8</w:t>
+            </w:r>
+          </w:p>
+        </w:tc>
+        <w:tc>
+          <w:tcPr>
+            <w:tcW w:w="5194" w:type="dxa"/>
+          </w:tcPr>
+          <w:p>
+            <w:pPr>
+              <w:pStyle w:val="ListBullet"/>
+            </w:pPr>
+            <w:r>
+              <w:t>The system displays the book’s details</w:t>
+            </w:r>
+          </w:p>
+        </w:tc>
+        <w:tc>
+          <w:tcPr>
+            <w:tcW w:w="2017" w:type="dxa"/>
+          </w:tcPr>
+          <w:p/>
+        </w:tc>
+        <w:tc>
+          <w:tcPr>
+            <w:tcW w:w="759" w:type="dxa"/>
+          </w:tcPr>
+          <w:p/>
+        </w:tc>
+      </w:tr>
+      <w:tr>
+        <w:tc>
+          <w:tcPr>
+            <w:tcW w:w="738" w:type="dxa"/>
+          </w:tcPr>
+          <w:p>
+            <w:r>
+              <w:t>9</w:t>
+            </w:r>
+          </w:p>
+        </w:tc>
+        <w:tc>
+          <w:tcPr>
+            <w:tcW w:w="5194" w:type="dxa"/>
+          </w:tcPr>
+          <w:p>
+            <w:pPr>
+              <w:pStyle w:val="ListBullet"/>
+            </w:pPr>
+            <w:r>
+              <w:t>System displays the loan list for confirmation</w:t>
+            </w:r>
+          </w:p>
+        </w:tc>
+        <w:tc>
+          <w:tcPr>
+            <w:tcW w:w="2017" w:type="dxa"/>
+          </w:tcPr>
+          <w:p/>
+        </w:tc>
+        <w:tc>
+          <w:tcPr>
+            <w:tcW w:w="759" w:type="dxa"/>
+          </w:tcPr>
+          <w:p/>
+        </w:tc>
+      </w:tr>
+      <w:tr>
+        <w:tc>
+          <w:tcPr>
+            <w:tcW w:w="738" w:type="dxa"/>
+          </w:tcPr>
+          <w:p>
+            <w:r>
+              <w:t>10</w:t>
+            </w:r>
+          </w:p>
+        </w:tc>
+        <w:tc>
+          <w:tcPr>
+            <w:tcW w:w="5194" w:type="dxa"/>
+          </w:tcPr>
+          <w:p>
+            <w:pPr>
+              <w:pStyle w:val="ListBullet"/>
+            </w:pPr>
+            <w:r>
+              <w:t>Borrower confirms the borrowing</w:t>
+            </w:r>
+          </w:p>
+        </w:tc>
+        <w:tc>
+          <w:tcPr>
+            <w:tcW w:w="2017" w:type="dxa"/>
+          </w:tcPr>
+          <w:p/>
+        </w:tc>
+        <w:tc>
+          <w:tcPr>
+            <w:tcW w:w="759" w:type="dxa"/>
+          </w:tcPr>
+          <w:p/>
+        </w:tc>
+      </w:tr>
+      <w:tr>
+        <w:tc>
+          <w:tcPr>
+            <w:tcW w:w="738" w:type="dxa"/>
+          </w:tcPr>
+          <w:p>
+            <w:r>
+              <w:t>11</w:t>
+            </w:r>
+          </w:p>
+        </w:tc>
+        <w:tc>
+          <w:tcPr>
+            <w:tcW w:w="5194" w:type="dxa"/>
+          </w:tcPr>
+          <w:p>
+            <w:pPr>
+              <w:pStyle w:val="ListBullet"/>
+            </w:pPr>
+            <w:r>
+              <w:t>System records the  loan to the list of current loans</w:t>
+            </w:r>
+          </w:p>
+        </w:tc>
+        <w:tc>
+          <w:tcPr>
+            <w:tcW w:w="2017" w:type="dxa"/>
+          </w:tcPr>
+          <w:p/>
+        </w:tc>
+        <w:tc>
+          <w:tcPr>
+            <w:tcW w:w="759" w:type="dxa"/>
+          </w:tcPr>
+          <w:p/>
+        </w:tc>
+      </w:tr>
+      <w:tr>
+        <w:tc>
+          <w:tcPr>
+            <w:tcW w:w="738" w:type="dxa"/>
+          </w:tcPr>
+          <w:p>
+            <w:r>
+              <w:t>12</w:t>
+            </w:r>
+          </w:p>
+        </w:tc>
+        <w:tc>
+          <w:tcPr>
+            <w:tcW w:w="5194" w:type="dxa"/>
+          </w:tcPr>
+          <w:p>
+            <w:pPr>
+              <w:pStyle w:val="ListBullet"/>
+            </w:pPr>
+            <w:r>
+              <w:t>System checks if borrower is below borrowing limit and prompts to scan another book</w:t>
+            </w:r>
+          </w:p>
+        </w:tc>
+        <w:tc>
+          <w:tcPr>
+            <w:tcW w:w="2017" w:type="dxa"/>
+          </w:tcPr>
+          <w:p/>
+        </w:tc>
+        <w:tc>
+          <w:tcPr>
+            <w:tcW w:w="759" w:type="dxa"/>
+          </w:tcPr>
+          <w:p/>
+        </w:tc>
+      </w:tr>
+      <w:tr>
+        <w:tc>
+          <w:tcPr>
+            <w:tcW w:w="738" w:type="dxa"/>
+          </w:tcPr>
+          <w:p>
+            <w:r>
+              <w:t>13</w:t>
+            </w:r>
+          </w:p>
+        </w:tc>
+        <w:tc>
+          <w:tcPr>
+            <w:tcW w:w="5194" w:type="dxa"/>
+          </w:tcPr>
+          <w:p>
+            <w:pPr>
+              <w:pStyle w:val="ListBullet"/>
+            </w:pPr>
+            <w:r>
+              <w:t>Borrower cancels and system ends the transaction and resume at step 1.</w:t>
+            </w:r>
+          </w:p>
+        </w:tc>
+        <w:tc>
+          <w:tcPr>
+            <w:tcW w:w="2017" w:type="dxa"/>
+          </w:tcPr>
+          <w:p/>
+        </w:tc>
+        <w:tc>
+          <w:tcPr>
+            <w:tcW w:w="759" w:type="dxa"/>
+          </w:tcPr>
+          <w:p/>
+        </w:tc>
+      </w:tr>
+    </w:tbl>
+    <w:p/>
+    <w:p>
+      <w:pPr>
+        <w:pStyle w:val="Heading1"/>
+      </w:pPr>
+      <w:r>
+        <w:lastRenderedPageBreak/>
+        <w:t>Scenario # 5</w:t>
+      </w:r>
+      <w:r>
+        <w:t>: Borrow Book – At Loan Limit</w:t>
+      </w:r>
+    </w:p>
+    <w:p>
+      <w:pPr>
+        <w:pStyle w:val="Heading2"/>
+      </w:pPr>
+      <w:r>
+        <w:t>Scenario Description</w:t>
+      </w:r>
+    </w:p>
+    <w:p>
+      <w:pPr>
+        <w:pStyle w:val="ListBullet"/>
+      </w:pPr>
+      <w:r>
+        <w:t>Borrow Book details out the process of testing borrowing s</w:t>
+      </w:r>
+      <w:r>
+        <w:t xml:space="preserve">ubsystem of the Library System and elaborates a scenario where a borrower wants to scan a book to borrow but is already at loan limit. </w:t>
+      </w:r>
+    </w:p>
+    <w:p>
+      <w:pPr>
+        <w:pStyle w:val="Heading2"/>
+      </w:pPr>
+      <w:r>
+        <w:t>Version Control</w:t>
+      </w:r>
+    </w:p>
+    <w:tbl>
+      <w:tblPr>
+        <w:tblStyle w:val="TableGrid8"/>
+        <w:tblW w:w="0" w:type="auto"/>
+        <w:tblLook w:val="0020" w:firstRow="1" w:lastRow="0" w:firstColumn="0" w:lastColumn="0" w:noHBand="0" w:noVBand="0"/>
+      </w:tblPr>
+      <w:tblGrid>
+        <w:gridCol w:w="1416"/>
+        <w:gridCol w:w="1429"/>
+        <w:gridCol w:w="2099"/>
+        <w:gridCol w:w="3680"/>
+      </w:tblGrid>
+      <w:tr>
+        <w:trPr>
+          <w:cnfStyle w:val="100000000000" w:firstRow="1" w:lastRow="0" w:firstColumn="0" w:lastColumn="0" w:oddVBand="0" w:evenVBand="0" w:oddHBand="0" w:evenHBand="0" w:firstRowFirstColumn="0" w:firstRowLastColumn="0" w:lastRowFirstColumn="0" w:lastRowLastColumn="0"/>
+        </w:trPr>
+        <w:tc>
+          <w:tcPr>
+            <w:tcW w:w="1416" w:type="dxa"/>
+          </w:tcPr>
+          <w:p>
+            <w:r>
+              <w:t>Version #</w:t>
+            </w:r>
+          </w:p>
+        </w:tc>
+        <w:tc>
+          <w:tcPr>
+            <w:tcW w:w="1429" w:type="dxa"/>
+          </w:tcPr>
+          <w:p>
+            <w:r>
+              <w:t>Date</w:t>
+            </w:r>
+          </w:p>
+        </w:tc>
+        <w:tc>
+          <w:tcPr>
+            <w:tcW w:w="2099" w:type="dxa"/>
+          </w:tcPr>
+          <w:p>
+            <w:r>
+              <w:t>Author</w:t>
+            </w:r>
+          </w:p>
+        </w:tc>
+        <w:tc>
+          <w:tcPr>
+            <w:tcW w:w="3680" w:type="dxa"/>
+          </w:tcPr>
+          <w:p>
+            <w:r>
+              <w:t>Description</w:t>
+            </w:r>
+          </w:p>
+        </w:tc>
+      </w:tr>
+      <w:tr>
+        <w:tc>
+          <w:tcPr>
+            <w:tcW w:w="1416" w:type="dxa"/>
+          </w:tcPr>
+          <w:p>
+            <w:r>
+              <w:t>0.1</w:t>
+            </w:r>
+          </w:p>
+        </w:tc>
+        <w:tc>
+          <w:tcPr>
+            <w:tcW w:w="1429" w:type="dxa"/>
+          </w:tcPr>
+          <w:p>
+            <w:r>
+              <w:t>01/10/2016</w:t>
+            </w:r>
+          </w:p>
+        </w:tc>
+        <w:tc>
+          <w:tcPr>
+            <w:tcW w:w="2099" w:type="dxa"/>
+          </w:tcPr>
+          <w:p>
+            <w:r>
+              <w:t>Salman</w:t>
+            </w:r>
+          </w:p>
+        </w:tc>
+        <w:tc>
+          <w:tcPr>
+            <w:tcW w:w="3680" w:type="dxa"/>
+          </w:tcPr>
+          <w:p>
+            <w:r>
+              <w:t>Initial Draft</w:t>
+            </w:r>
+          </w:p>
+        </w:tc>
+      </w:tr>
+    </w:tbl>
+    <w:p>
+      <w:pPr>
+        <w:pStyle w:val="Heading2"/>
+      </w:pPr>
+      <w:r>
+        <w:t>Test Scripts</w:t>
+      </w:r>
+    </w:p>
+    <w:p>
+      <w:r>
+        <w:t>The following scripts will cover this scenario:</w:t>
+      </w:r>
+    </w:p>
+    <w:p>
+      <w:pPr>
+        <w:pStyle w:val="ListBullet"/>
+      </w:pPr>
+      <w:r>
+        <w:t xml:space="preserve">Borrow Book – </w:t>
+      </w:r>
+      <w:r>
+        <w:t>At Loan Limit</w:t>
+      </w:r>
+    </w:p>
+    <w:p>
+      <w:pPr>
+        <w:pStyle w:val="Heading2"/>
+      </w:pPr>
+      <w:r>
+        <w:t>Use Case</w:t>
+      </w:r>
+    </w:p>
+    <w:p>
+      <w:pPr>
+        <w:numPr>
+          <w:ilvl w:val="0"/>
+          <w:numId w:val="31"/>
+        </w:numPr>
+      </w:pPr>
+      <w:r>
+        <w:t>Borrow Book</w:t>
+      </w:r>
+    </w:p>
+    <w:p>
+      <w:pPr>
+        <w:pStyle w:val="Heading2"/>
+      </w:pPr>
+      <w:r>
+        <w:t>Test Components/Requirements</w:t>
+      </w:r>
+    </w:p>
+    <w:p>
+      <w:r>
+        <w:t xml:space="preserve">This test scenario covers the following high-level test requirements </w:t>
+      </w:r>
+    </w:p>
+    <w:p>
+      <w:pPr>
+        <w:pStyle w:val="ListBullet"/>
+      </w:pPr>
+      <w:proofErr w:type="spellStart"/>
+      <w:r>
+        <w:t>MainUI</w:t>
+      </w:r>
+      <w:proofErr w:type="spellEnd"/>
+    </w:p>
+    <w:p>
+      <w:pPr>
+        <w:pStyle w:val="ListBullet"/>
+      </w:pPr>
+      <w:r>
+        <w:t>Borrow Book UI</w:t>
+      </w:r>
+    </w:p>
+    <w:p>
+      <w:pPr>
+        <w:pStyle w:val="ListBullet"/>
+      </w:pPr>
+      <w:r>
+        <w:t>IBook</w:t>
+      </w:r>
+    </w:p>
+    <w:p>
+      <w:pPr>
+        <w:pStyle w:val="ListBullet"/>
+      </w:pPr>
+      <w:proofErr w:type="spellStart"/>
+      <w:r>
+        <w:t>ILoan</w:t>
+      </w:r>
+      <w:proofErr w:type="spellEnd"/>
+    </w:p>
+    <w:p>
+      <w:pPr>
+        <w:pStyle w:val="ListBullet"/>
+      </w:pPr>
+      <w:proofErr w:type="spellStart"/>
+      <w:r>
+        <w:t>IMember</w:t>
+      </w:r>
+      <w:proofErr w:type="spellEnd"/>
+    </w:p>
+    <w:p>
+      <w:pPr>
+        <w:pStyle w:val="Heading2"/>
+      </w:pPr>
+      <w:r>
+        <w:t>User Groups</w:t>
+      </w:r>
+    </w:p>
+    <w:p>
+      <w:pPr>
+        <w:pStyle w:val="ListBullet"/>
+      </w:pPr>
+      <w:r>
+        <w:t>Library Member</w:t>
+      </w:r>
+    </w:p>
+    <w:p>
+      <w:pPr>
+        <w:pStyle w:val="Heading2"/>
+      </w:pPr>
+      <w:r>
+        <w:br w:type="page"/>
+      </w:r>
+      <w:r>
+        <w:lastRenderedPageBreak/>
+        <w:t xml:space="preserve">Script # 1: Borrow Book – </w:t>
+      </w:r>
+      <w:r>
+        <w:t>At Loan Limit</w:t>
+      </w:r>
+    </w:p>
+    <w:p>
+      <w:pPr>
+        <w:pStyle w:val="Heading3"/>
+      </w:pPr>
+      <w:r>
+        <w:t>Script Description</w:t>
+      </w:r>
+    </w:p>
+    <w:p>
+      <w:r>
+        <w:t>When a member of the library wants to borrow a book they swipe their borrowing card, and scan the books they want to borrow so that the loans are registered in their borrowing record and they can take the books home.</w:t>
+      </w:r>
+      <w:r>
+        <w:t xml:space="preserve"> But the system tells the borrower that he/she is already at the loan limit hence can’t borrow more books. </w:t>
+      </w:r>
+    </w:p>
+    <w:p>
+      <w:pPr>
+        <w:pStyle w:val="Heading3"/>
+      </w:pPr>
+      <w:r>
+        <w:t>Testing Requirements</w:t>
+      </w:r>
+    </w:p>
+    <w:p>
+      <w:r>
+        <w:t>Borrowers and books records exist in the system before carryi</w:t>
+      </w:r>
+      <w:bookmarkStart w:id="7" w:name="_GoBack"/>
+      <w:bookmarkEnd w:id="7"/>
+      <w:r>
+        <w:t xml:space="preserve">ng out this scenario and borrower has already borrowed books as defined in the borrowing limit. </w:t>
       </w:r>
     </w:p>
     <w:p>
@@ -2121,10 +3995,7 @@
               <w:pStyle w:val="ListBullet"/>
             </w:pPr>
             <w:r>
-              <w:t xml:space="preserve">System displays </w:t>
-            </w:r>
-            <w:r>
-              <w:t>scanning enabled screen</w:t>
+              <w:t>System displays scanning enabled screen</w:t>
             </w:r>
           </w:p>
         </w:tc>
@@ -2235,7 +4106,7 @@
               <w:pStyle w:val="ListBullet"/>
             </w:pPr>
             <w:r>
-              <w:t>The system displays the book’s details</w:t>
+              <w:t>System tells borrower that loan limit has reached</w:t>
             </w:r>
           </w:p>
         </w:tc>
@@ -2272,13 +4143,7 @@
               <w:pStyle w:val="ListBullet"/>
             </w:pPr>
             <w:r>
-              <w:t>System displays the</w:t>
-            </w:r>
-            <w:r>
-              <w:t xml:space="preserve"> loan </w:t>
-            </w:r>
-            <w:r>
-              <w:t>list for confirmation</w:t>
+              <w:t xml:space="preserve">System displays the loan list </w:t>
             </w:r>
           </w:p>
         </w:tc>
@@ -2315,888 +4180,8 @@
               <w:pStyle w:val="ListBullet"/>
             </w:pPr>
             <w:r>
-              <w:t xml:space="preserve">Borrower </w:t>
-            </w:r>
-            <w:r>
-              <w:t>confirms</w:t>
-            </w:r>
-            <w:r>
-              <w:t xml:space="preserve"> the borrowing</w:t>
-            </w:r>
-          </w:p>
-        </w:tc>
-        <w:tc>
-          <w:tcPr>
-            <w:tcW w:w="3795" w:type="dxa"/>
-          </w:tcPr>
-          <w:p/>
-        </w:tc>
-        <w:tc>
-          <w:tcPr>
-            <w:tcW w:w="759" w:type="dxa"/>
-          </w:tcPr>
-          <w:p/>
-        </w:tc>
-      </w:tr>
-      <w:tr>
-        <w:tc>
-          <w:tcPr>
-            <w:tcW w:w="738" w:type="dxa"/>
-          </w:tcPr>
-          <w:p>
-            <w:r>
-              <w:t>11</w:t>
-            </w:r>
-          </w:p>
-        </w:tc>
-        <w:tc>
-          <w:tcPr>
-            <w:tcW w:w="3416" w:type="dxa"/>
-          </w:tcPr>
-          <w:p>
-            <w:pPr>
-              <w:pStyle w:val="ListBullet"/>
-            </w:pPr>
-            <w:r>
-              <w:t>System records the  loan to the list of current loans</w:t>
-            </w:r>
-          </w:p>
-        </w:tc>
-        <w:tc>
-          <w:tcPr>
-            <w:tcW w:w="3795" w:type="dxa"/>
-          </w:tcPr>
-          <w:p/>
-        </w:tc>
-        <w:tc>
-          <w:tcPr>
-            <w:tcW w:w="759" w:type="dxa"/>
-          </w:tcPr>
-          <w:p/>
-        </w:tc>
-      </w:tr>
-      <w:tr>
-        <w:tc>
-          <w:tcPr>
-            <w:tcW w:w="738" w:type="dxa"/>
-          </w:tcPr>
-          <w:p>
-            <w:r>
-              <w:t>12</w:t>
-            </w:r>
-          </w:p>
-        </w:tc>
-        <w:tc>
-          <w:tcPr>
-            <w:tcW w:w="3416" w:type="dxa"/>
-          </w:tcPr>
-          <w:p>
-            <w:pPr>
-              <w:pStyle w:val="ListBullet"/>
-            </w:pPr>
-            <w:r>
-              <w:t>System checks if borrower is below borrowing limit and prompts to scan another book</w:t>
-            </w:r>
-          </w:p>
-        </w:tc>
-        <w:tc>
-          <w:tcPr>
-            <w:tcW w:w="3795" w:type="dxa"/>
-          </w:tcPr>
-          <w:p/>
-        </w:tc>
-        <w:tc>
-          <w:tcPr>
-            <w:tcW w:w="759" w:type="dxa"/>
-          </w:tcPr>
-          <w:p/>
-        </w:tc>
-      </w:tr>
-    </w:tbl>
-    <w:p/>
-    <w:p>
-      <w:r>
-        <w:br w:type="page"/>
-      </w:r>
-    </w:p>
-    <w:p>
-      <w:pPr>
-        <w:pStyle w:val="Heading1"/>
-      </w:pPr>
-      <w:r>
-        <w:lastRenderedPageBreak/>
-        <w:t>Scenario # 3: Borrow Book – At Loan Limit</w:t>
-      </w:r>
-    </w:p>
-    <w:p>
-      <w:pPr>
-        <w:pStyle w:val="Heading2"/>
-      </w:pPr>
-      <w:r>
-        <w:t>Scenario Description</w:t>
-      </w:r>
-    </w:p>
-    <w:p>
-      <w:pPr>
-        <w:pStyle w:val="ListBullet"/>
-      </w:pPr>
-      <w:r>
-        <w:t>Borrow Book details out the process of testing borrowing s</w:t>
-      </w:r>
-      <w:r>
-        <w:t xml:space="preserve">ubsystem of the Library System and elaborates a scenario where a borrower wants to scan a book to borrow but is already at loan limit. </w:t>
-      </w:r>
-    </w:p>
-    <w:p>
-      <w:pPr>
-        <w:pStyle w:val="Heading2"/>
-      </w:pPr>
-      <w:r>
-        <w:t>Version Control</w:t>
-      </w:r>
-    </w:p>
-    <w:tbl>
-      <w:tblPr>
-        <w:tblStyle w:val="TableGrid8"/>
-        <w:tblW w:w="0" w:type="auto"/>
-        <w:tblLook w:val="0020" w:firstRow="1" w:lastRow="0" w:firstColumn="0" w:lastColumn="0" w:noHBand="0" w:noVBand="0"/>
-      </w:tblPr>
-      <w:tblGrid>
-        <w:gridCol w:w="1416"/>
-        <w:gridCol w:w="1429"/>
-        <w:gridCol w:w="2099"/>
-        <w:gridCol w:w="3680"/>
-      </w:tblGrid>
-      <w:tr>
-        <w:trPr>
-          <w:cnfStyle w:val="100000000000" w:firstRow="1" w:lastRow="0" w:firstColumn="0" w:lastColumn="0" w:oddVBand="0" w:evenVBand="0" w:oddHBand="0" w:evenHBand="0" w:firstRowFirstColumn="0" w:firstRowLastColumn="0" w:lastRowFirstColumn="0" w:lastRowLastColumn="0"/>
-        </w:trPr>
-        <w:tc>
-          <w:tcPr>
-            <w:tcW w:w="1416" w:type="dxa"/>
-          </w:tcPr>
-          <w:p>
-            <w:r>
-              <w:t>Version #</w:t>
-            </w:r>
-          </w:p>
-        </w:tc>
-        <w:tc>
-          <w:tcPr>
-            <w:tcW w:w="1429" w:type="dxa"/>
-          </w:tcPr>
-          <w:p>
-            <w:r>
-              <w:t>Date</w:t>
-            </w:r>
-          </w:p>
-        </w:tc>
-        <w:tc>
-          <w:tcPr>
-            <w:tcW w:w="2099" w:type="dxa"/>
-          </w:tcPr>
-          <w:p>
-            <w:r>
-              <w:t>Author</w:t>
-            </w:r>
-          </w:p>
-        </w:tc>
-        <w:tc>
-          <w:tcPr>
-            <w:tcW w:w="3680" w:type="dxa"/>
-          </w:tcPr>
-          <w:p>
-            <w:r>
-              <w:t>Description</w:t>
-            </w:r>
-          </w:p>
-        </w:tc>
-      </w:tr>
-      <w:tr>
-        <w:tc>
-          <w:tcPr>
-            <w:tcW w:w="1416" w:type="dxa"/>
-          </w:tcPr>
-          <w:p>
-            <w:r>
-              <w:t>0.1</w:t>
-            </w:r>
-          </w:p>
-        </w:tc>
-        <w:tc>
-          <w:tcPr>
-            <w:tcW w:w="1429" w:type="dxa"/>
-          </w:tcPr>
-          <w:p>
-            <w:r>
-              <w:t>01/10/2016</w:t>
-            </w:r>
-          </w:p>
-        </w:tc>
-        <w:tc>
-          <w:tcPr>
-            <w:tcW w:w="2099" w:type="dxa"/>
-          </w:tcPr>
-          <w:p>
-            <w:r>
-              <w:t>Salman</w:t>
-            </w:r>
-          </w:p>
-        </w:tc>
-        <w:tc>
-          <w:tcPr>
-            <w:tcW w:w="3680" w:type="dxa"/>
-          </w:tcPr>
-          <w:p>
-            <w:r>
-              <w:t>Initial Draft</w:t>
-            </w:r>
-          </w:p>
-        </w:tc>
-      </w:tr>
-    </w:tbl>
-    <w:p>
-      <w:pPr>
-        <w:pStyle w:val="Heading2"/>
-      </w:pPr>
-      <w:r>
-        <w:t>Test Scripts</w:t>
-      </w:r>
-    </w:p>
-    <w:p>
-      <w:r>
-        <w:t>The following scripts will cover this scenario:</w:t>
-      </w:r>
-    </w:p>
-    <w:p>
-      <w:pPr>
-        <w:pStyle w:val="ListBullet"/>
-      </w:pPr>
-      <w:r>
-        <w:t xml:space="preserve">Borrow Book – </w:t>
-      </w:r>
-      <w:r>
-        <w:t>At Loan Limit</w:t>
-      </w:r>
-    </w:p>
-    <w:p>
-      <w:pPr>
-        <w:pStyle w:val="Heading2"/>
-      </w:pPr>
-      <w:r>
-        <w:t>Use Case</w:t>
-      </w:r>
-    </w:p>
-    <w:p>
-      <w:pPr>
-        <w:numPr>
-          <w:ilvl w:val="0"/>
-          <w:numId w:val="31"/>
-        </w:numPr>
-      </w:pPr>
-      <w:r>
-        <w:t>Borrow Book</w:t>
-      </w:r>
-    </w:p>
-    <w:p>
-      <w:pPr>
-        <w:pStyle w:val="Heading2"/>
-      </w:pPr>
-      <w:r>
-        <w:t>Test Components/Requirements</w:t>
-      </w:r>
-    </w:p>
-    <w:p>
-      <w:r>
-        <w:t xml:space="preserve">This test scenario covers the following high-level test requirements </w:t>
-      </w:r>
-    </w:p>
-    <w:p>
-      <w:pPr>
-        <w:pStyle w:val="ListBullet"/>
-      </w:pPr>
-      <w:r>
-        <w:t>MainUI</w:t>
-      </w:r>
-    </w:p>
-    <w:p>
-      <w:pPr>
-        <w:pStyle w:val="ListBullet"/>
-      </w:pPr>
-      <w:r>
-        <w:t>Borrow Book UI</w:t>
-      </w:r>
-    </w:p>
-    <w:p>
-      <w:pPr>
-        <w:pStyle w:val="ListBullet"/>
-      </w:pPr>
-      <w:r>
-        <w:t>IBook</w:t>
-      </w:r>
-    </w:p>
-    <w:p>
-      <w:pPr>
-        <w:pStyle w:val="ListBullet"/>
-      </w:pPr>
-      <w:r>
-        <w:t>ILoan</w:t>
-      </w:r>
-    </w:p>
-    <w:p>
-      <w:pPr>
-        <w:pStyle w:val="ListBullet"/>
-      </w:pPr>
-      <w:r>
-        <w:t>IMember</w:t>
-      </w:r>
-    </w:p>
-    <w:p>
-      <w:pPr>
-        <w:pStyle w:val="Heading2"/>
-      </w:pPr>
-      <w:r>
-        <w:t>User Groups</w:t>
-      </w:r>
-    </w:p>
-    <w:p>
-      <w:pPr>
-        <w:pStyle w:val="ListBullet"/>
-      </w:pPr>
-      <w:r>
-        <w:t>Library Member</w:t>
-      </w:r>
-    </w:p>
-    <w:p>
-      <w:pPr>
-        <w:pStyle w:val="Heading2"/>
-      </w:pPr>
-      <w:r>
-        <w:br w:type="page"/>
-      </w:r>
-      <w:r>
-        <w:lastRenderedPageBreak/>
-        <w:t xml:space="preserve">Script # 1: Borrow Book – </w:t>
-      </w:r>
-      <w:r>
-        <w:t>At Loan Limit</w:t>
-      </w:r>
-    </w:p>
-    <w:p>
-      <w:pPr>
-        <w:pStyle w:val="Heading3"/>
-      </w:pPr>
-      <w:r>
-        <w:t>Script Description</w:t>
-      </w:r>
-    </w:p>
-    <w:p>
-      <w:r>
-        <w:t>When a member of the library wants to borrow a book they swipe their borrowing card, and scan the books they want to borrow so that the loans are registered in their borrowing record and they can take the books home.</w:t>
-      </w:r>
-      <w:r>
-        <w:t xml:space="preserve"> But the system tells the borrower that he/she is already at the loan limit hence can’t borrow more books. </w:t>
-      </w:r>
-    </w:p>
-    <w:p>
-      <w:pPr>
-        <w:pStyle w:val="Heading3"/>
-      </w:pPr>
-      <w:r>
-        <w:t>Testing Requirements</w:t>
-      </w:r>
-    </w:p>
-    <w:p>
-      <w:r>
-        <w:t xml:space="preserve">Borrowers and books records exist in the system before carrying out this scenario and borrower has already borrowed books as defined in the borrowing limit. </w:t>
-      </w:r>
-    </w:p>
-    <w:p>
-      <w:pPr>
-        <w:pStyle w:val="Heading3"/>
-      </w:pPr>
-      <w:r>
-        <w:t>Script Steps</w:t>
-      </w:r>
-    </w:p>
-    <w:tbl>
-      <w:tblPr>
-        <w:tblW w:w="8708" w:type="dxa"/>
-        <w:tblBorders>
-          <w:top w:val="single" w:sz="6" w:space="0" w:color="000080"/>
-          <w:left w:val="single" w:sz="6" w:space="0" w:color="000080"/>
-          <w:bottom w:val="single" w:sz="6" w:space="0" w:color="000080"/>
-          <w:right w:val="single" w:sz="6" w:space="0" w:color="000080"/>
-          <w:insideH w:val="single" w:sz="6" w:space="0" w:color="000080"/>
-          <w:insideV w:val="single" w:sz="6" w:space="0" w:color="000080"/>
-        </w:tblBorders>
-        <w:tblLayout w:type="fixed"/>
-        <w:tblLook w:val="00A0" w:firstRow="1" w:lastRow="0" w:firstColumn="1" w:lastColumn="0" w:noHBand="0" w:noVBand="0"/>
-      </w:tblPr>
-      <w:tblGrid>
-        <w:gridCol w:w="738"/>
-        <w:gridCol w:w="3416"/>
-        <w:gridCol w:w="3795"/>
-        <w:gridCol w:w="759"/>
-      </w:tblGrid>
-      <w:tr>
-        <w:trPr>
-          <w:tblHeader/>
-        </w:trPr>
-        <w:tc>
-          <w:tcPr>
-            <w:tcW w:w="738" w:type="dxa"/>
-            <w:shd w:val="solid" w:color="000080" w:fill="FFFFFF"/>
-          </w:tcPr>
-          <w:p>
-            <w:pPr>
-              <w:jc w:val="center"/>
-              <w:rPr>
-                <w:b/>
-                <w:bCs/>
-                <w:color w:val="FFFFFF"/>
-              </w:rPr>
-            </w:pPr>
-            <w:r>
-              <w:rPr>
-                <w:b/>
-                <w:bCs/>
-                <w:color w:val="FFFFFF"/>
-              </w:rPr>
-              <w:t>Step #</w:t>
-            </w:r>
-          </w:p>
-        </w:tc>
-        <w:tc>
-          <w:tcPr>
-            <w:tcW w:w="3416" w:type="dxa"/>
-            <w:shd w:val="solid" w:color="000080" w:fill="FFFFFF"/>
-          </w:tcPr>
-          <w:p>
-            <w:pPr>
-              <w:jc w:val="center"/>
-              <w:rPr>
-                <w:b/>
-                <w:bCs/>
-                <w:color w:val="FFFFFF"/>
-              </w:rPr>
-            </w:pPr>
-            <w:r>
-              <w:rPr>
-                <w:b/>
-                <w:bCs/>
-                <w:color w:val="FFFFFF"/>
-              </w:rPr>
-              <w:t>Test Action</w:t>
-            </w:r>
-          </w:p>
-        </w:tc>
-        <w:tc>
-          <w:tcPr>
-            <w:tcW w:w="3795" w:type="dxa"/>
-            <w:shd w:val="solid" w:color="000080" w:fill="FFFFFF"/>
-          </w:tcPr>
-          <w:p>
-            <w:pPr>
-              <w:jc w:val="center"/>
-              <w:rPr>
-                <w:b/>
-                <w:bCs/>
-                <w:color w:val="FFFFFF"/>
-              </w:rPr>
-            </w:pPr>
-            <w:r>
-              <w:rPr>
-                <w:b/>
-                <w:bCs/>
-                <w:color w:val="FFFFFF"/>
-              </w:rPr>
-              <w:t>Expected Results</w:t>
-            </w:r>
-          </w:p>
-        </w:tc>
-        <w:tc>
-          <w:tcPr>
-            <w:tcW w:w="759" w:type="dxa"/>
-            <w:shd w:val="solid" w:color="000080" w:fill="FFFFFF"/>
-          </w:tcPr>
-          <w:p>
-            <w:pPr>
-              <w:jc w:val="center"/>
-              <w:rPr>
-                <w:b/>
-                <w:bCs/>
-                <w:color w:val="FFFFFF"/>
-              </w:rPr>
-            </w:pPr>
-            <w:r>
-              <w:rPr>
-                <w:b/>
-                <w:bCs/>
-                <w:color w:val="FFFFFF"/>
-              </w:rPr>
-              <w:t>Pass/ Fail</w:t>
-            </w:r>
-          </w:p>
-        </w:tc>
-      </w:tr>
-      <w:tr>
-        <w:tc>
-          <w:tcPr>
-            <w:tcW w:w="738" w:type="dxa"/>
-          </w:tcPr>
-          <w:p>
-            <w:r>
-              <w:t>1</w:t>
-            </w:r>
-          </w:p>
-        </w:tc>
-        <w:tc>
-          <w:tcPr>
-            <w:tcW w:w="3416" w:type="dxa"/>
-          </w:tcPr>
-          <w:p>
-            <w:pPr>
-              <w:pStyle w:val="ListBullet"/>
-            </w:pPr>
-            <w:r>
-              <w:t>Choose to borrow book</w:t>
-            </w:r>
-          </w:p>
-        </w:tc>
-        <w:tc>
-          <w:tcPr>
-            <w:tcW w:w="3795" w:type="dxa"/>
-          </w:tcPr>
-          <w:p/>
-        </w:tc>
-        <w:tc>
-          <w:tcPr>
-            <w:tcW w:w="759" w:type="dxa"/>
-          </w:tcPr>
-          <w:p/>
-        </w:tc>
-      </w:tr>
-      <w:tr>
-        <w:tc>
-          <w:tcPr>
-            <w:tcW w:w="738" w:type="dxa"/>
-          </w:tcPr>
-          <w:p>
-            <w:r>
-              <w:t>2</w:t>
-            </w:r>
-          </w:p>
-        </w:tc>
-        <w:tc>
-          <w:tcPr>
-            <w:tcW w:w="3416" w:type="dxa"/>
-          </w:tcPr>
-          <w:p>
-            <w:pPr>
-              <w:pStyle w:val="ListBullet"/>
-            </w:pPr>
-            <w:r>
-              <w:t>System prompts to swipe card</w:t>
-            </w:r>
-          </w:p>
-        </w:tc>
-        <w:tc>
-          <w:tcPr>
-            <w:tcW w:w="3795" w:type="dxa"/>
-          </w:tcPr>
-          <w:p/>
-        </w:tc>
-        <w:tc>
-          <w:tcPr>
-            <w:tcW w:w="759" w:type="dxa"/>
-          </w:tcPr>
-          <w:p/>
-        </w:tc>
-      </w:tr>
-      <w:tr>
-        <w:tc>
-          <w:tcPr>
-            <w:tcW w:w="738" w:type="dxa"/>
-          </w:tcPr>
-          <w:p>
-            <w:r>
-              <w:t>3</w:t>
-            </w:r>
-          </w:p>
-        </w:tc>
-        <w:tc>
-          <w:tcPr>
-            <w:tcW w:w="3416" w:type="dxa"/>
-          </w:tcPr>
-          <w:p>
-            <w:pPr>
-              <w:pStyle w:val="ListBullet"/>
-            </w:pPr>
-            <w:r>
-              <w:t>Swipe borrower card</w:t>
-            </w:r>
-          </w:p>
-        </w:tc>
-        <w:tc>
-          <w:tcPr>
-            <w:tcW w:w="3795" w:type="dxa"/>
-          </w:tcPr>
-          <w:p/>
-        </w:tc>
-        <w:tc>
-          <w:tcPr>
-            <w:tcW w:w="759" w:type="dxa"/>
-          </w:tcPr>
-          <w:p/>
-        </w:tc>
-      </w:tr>
-      <w:tr>
-        <w:tc>
-          <w:tcPr>
-            <w:tcW w:w="738" w:type="dxa"/>
-          </w:tcPr>
-          <w:p>
-            <w:r>
-              <w:t>4</w:t>
-            </w:r>
-          </w:p>
-        </w:tc>
-        <w:tc>
-          <w:tcPr>
-            <w:tcW w:w="3416" w:type="dxa"/>
-          </w:tcPr>
-          <w:p>
-            <w:pPr>
-              <w:pStyle w:val="ListBullet"/>
-            </w:pPr>
-            <w:r>
-              <w:t>System checks borrower record</w:t>
-            </w:r>
-          </w:p>
-        </w:tc>
-        <w:tc>
-          <w:tcPr>
-            <w:tcW w:w="3795" w:type="dxa"/>
-          </w:tcPr>
-          <w:p/>
-        </w:tc>
-        <w:tc>
-          <w:tcPr>
-            <w:tcW w:w="759" w:type="dxa"/>
-          </w:tcPr>
-          <w:p/>
-        </w:tc>
-      </w:tr>
-      <w:tr>
-        <w:tc>
-          <w:tcPr>
-            <w:tcW w:w="738" w:type="dxa"/>
-          </w:tcPr>
-          <w:p>
-            <w:r>
-              <w:t>5</w:t>
-            </w:r>
-          </w:p>
-        </w:tc>
-        <w:tc>
-          <w:tcPr>
-            <w:tcW w:w="3416" w:type="dxa"/>
-          </w:tcPr>
-          <w:p>
-            <w:pPr>
-              <w:pStyle w:val="ListBullet"/>
-            </w:pPr>
-            <w:r>
-              <w:t>System displays scanning enabled screen</w:t>
-            </w:r>
-          </w:p>
-        </w:tc>
-        <w:tc>
-          <w:tcPr>
-            <w:tcW w:w="3795" w:type="dxa"/>
-          </w:tcPr>
-          <w:p/>
-        </w:tc>
-        <w:tc>
-          <w:tcPr>
-            <w:tcW w:w="759" w:type="dxa"/>
-          </w:tcPr>
-          <w:p/>
-        </w:tc>
-      </w:tr>
-      <w:tr>
-        <w:tc>
-          <w:tcPr>
-            <w:tcW w:w="738" w:type="dxa"/>
-          </w:tcPr>
-          <w:p>
-            <w:r>
-              <w:t>6</w:t>
-            </w:r>
-          </w:p>
-        </w:tc>
-        <w:tc>
-          <w:tcPr>
-            <w:tcW w:w="3416" w:type="dxa"/>
-          </w:tcPr>
-          <w:p>
-            <w:pPr>
-              <w:pStyle w:val="ListBullet"/>
-            </w:pPr>
-            <w:r>
-              <w:t xml:space="preserve">System displays borrower details </w:t>
-            </w:r>
-          </w:p>
-        </w:tc>
-        <w:tc>
-          <w:tcPr>
-            <w:tcW w:w="3795" w:type="dxa"/>
-          </w:tcPr>
-          <w:p/>
-        </w:tc>
-        <w:tc>
-          <w:tcPr>
-            <w:tcW w:w="759" w:type="dxa"/>
-          </w:tcPr>
-          <w:p/>
-        </w:tc>
-      </w:tr>
-      <w:tr>
-        <w:tc>
-          <w:tcPr>
-            <w:tcW w:w="738" w:type="dxa"/>
-          </w:tcPr>
-          <w:p>
-            <w:r>
-              <w:t>7</w:t>
-            </w:r>
-          </w:p>
-        </w:tc>
-        <w:tc>
-          <w:tcPr>
-            <w:tcW w:w="3416" w:type="dxa"/>
-          </w:tcPr>
-          <w:p>
-            <w:pPr>
-              <w:pStyle w:val="ListBullet"/>
-            </w:pPr>
-            <w:r>
-              <w:t>Borrower scans a book</w:t>
-            </w:r>
-          </w:p>
-        </w:tc>
-        <w:tc>
-          <w:tcPr>
-            <w:tcW w:w="3795" w:type="dxa"/>
-          </w:tcPr>
-          <w:p/>
-        </w:tc>
-        <w:tc>
-          <w:tcPr>
-            <w:tcW w:w="759" w:type="dxa"/>
-          </w:tcPr>
-          <w:p/>
-        </w:tc>
-      </w:tr>
-      <w:tr>
-        <w:tc>
-          <w:tcPr>
-            <w:tcW w:w="738" w:type="dxa"/>
-          </w:tcPr>
-          <w:p>
-            <w:r>
-              <w:t>8</w:t>
-            </w:r>
-          </w:p>
-        </w:tc>
-        <w:tc>
-          <w:tcPr>
-            <w:tcW w:w="3416" w:type="dxa"/>
-          </w:tcPr>
-          <w:p>
-            <w:pPr>
-              <w:pStyle w:val="ListBullet"/>
-            </w:pPr>
-            <w:r>
-              <w:t>System tells borrower that loan limit has reached</w:t>
-            </w:r>
-          </w:p>
-        </w:tc>
-        <w:tc>
-          <w:tcPr>
-            <w:tcW w:w="3795" w:type="dxa"/>
-          </w:tcPr>
-          <w:p/>
-        </w:tc>
-        <w:tc>
-          <w:tcPr>
-            <w:tcW w:w="759" w:type="dxa"/>
-          </w:tcPr>
-          <w:p/>
-        </w:tc>
-      </w:tr>
-      <w:tr>
-        <w:tc>
-          <w:tcPr>
-            <w:tcW w:w="738" w:type="dxa"/>
-          </w:tcPr>
-          <w:p>
-            <w:r>
-              <w:t>9</w:t>
-            </w:r>
-          </w:p>
-        </w:tc>
-        <w:tc>
-          <w:tcPr>
-            <w:tcW w:w="3416" w:type="dxa"/>
-          </w:tcPr>
-          <w:p>
-            <w:pPr>
-              <w:pStyle w:val="ListBullet"/>
-            </w:pPr>
-            <w:r>
-              <w:t xml:space="preserve">System displays the loan list </w:t>
-            </w:r>
-          </w:p>
-        </w:tc>
-        <w:tc>
-          <w:tcPr>
-            <w:tcW w:w="3795" w:type="dxa"/>
-          </w:tcPr>
-          <w:p/>
-        </w:tc>
-        <w:tc>
-          <w:tcPr>
-            <w:tcW w:w="759" w:type="dxa"/>
-          </w:tcPr>
-          <w:p/>
-        </w:tc>
-      </w:tr>
-      <w:tr>
-        <w:tc>
-          <w:tcPr>
-            <w:tcW w:w="738" w:type="dxa"/>
-          </w:tcPr>
-          <w:p>
-            <w:r>
-              <w:t>10</w:t>
-            </w:r>
-          </w:p>
-        </w:tc>
-        <w:tc>
-          <w:tcPr>
-            <w:tcW w:w="3416" w:type="dxa"/>
-          </w:tcPr>
-          <w:p>
-            <w:pPr>
-              <w:pStyle w:val="ListBullet"/>
-            </w:pPr>
-            <w:r>
               <w:t>Borrower confirms and prints the  Loan Slip</w:t>
             </w:r>
-            <w:bookmarkStart w:id="7" w:name="_GoBack"/>
-            <w:bookmarkEnd w:id="7"/>
           </w:p>
         </w:tc>
         <w:tc>
@@ -3354,7 +4339,7 @@
         <w:noProof/>
         <w:sz w:val="16"/>
       </w:rPr>
-      <w:t>6</w:t>
+      <w:t>10</w:t>
     </w:r>
     <w:r>
       <w:rPr>
@@ -3397,7 +4382,7 @@
         <w:noProof/>
         <w:sz w:val="16"/>
       </w:rPr>
-      <w:t>8</w:t>
+      <w:t>10</w:t>
     </w:r>
     <w:r>
       <w:rPr>
@@ -3461,7 +4446,7 @@
         <w:noProof/>
         <w:sz w:val="16"/>
       </w:rPr>
-      <w:t>7</w:t>
+      <w:t>9</w:t>
     </w:r>
     <w:r>
       <w:rPr>
@@ -3504,7 +4489,7 @@
         <w:noProof/>
         <w:sz w:val="16"/>
       </w:rPr>
-      <w:t>8</w:t>
+      <w:t>10</w:t>
     </w:r>
     <w:r>
       <w:rPr>

</xml_diff>